<commit_message>
Updated code on timestamp:   17-06-2021 -  1:23:24.22
</commit_message>
<xml_diff>
--- a/1.References/Beat_ATS.docx
+++ b/1.References/Beat_ATS.docx
@@ -1358,6 +1358,8 @@
           <w:szCs w:val="21"/>
         </w:rPr>
       </w:pPr>
+      <w:bookmarkStart w:id="0" w:name="_GoBack"/>
+      <w:bookmarkEnd w:id="0"/>
     </w:p>
     <w:p>
       <w:pPr>
@@ -1887,7 +1889,34 @@
           <w:sz w:val="21"/>
           <w:szCs w:val="21"/>
         </w:rPr>
-        <w:t xml:space="preserve">Spearheaded redevelopment of internal tracking system in use by 125 employees, resulting in 20+ new </w:t>
+        <w:t>A Demo-Builder</w:t>
+      </w:r>
+      <w:r>
+        <w:rPr>
+          <w:rFonts w:ascii="Arial" w:eastAsia="Arial" w:hAnsi="Arial" w:cs="Arial"/>
+          <w:color w:val="000000"/>
+          <w:sz w:val="21"/>
+          <w:szCs w:val="21"/>
+        </w:rPr>
+        <w:t xml:space="preserve"> </w:t>
+      </w:r>
+      <w:r>
+        <w:rPr>
+          <w:rFonts w:ascii="Arial" w:eastAsia="Arial" w:hAnsi="Arial" w:cs="Arial"/>
+          <w:color w:val="000000"/>
+          <w:sz w:val="21"/>
+          <w:szCs w:val="21"/>
+        </w:rPr>
+        <w:t>Response Management</w:t>
+      </w:r>
+      <w:r>
+        <w:rPr>
+          <w:rFonts w:ascii="Arial" w:eastAsia="Arial" w:hAnsi="Arial" w:cs="Arial"/>
+          <w:color w:val="000000"/>
+          <w:sz w:val="21"/>
+          <w:szCs w:val="21"/>
+        </w:rPr>
+        <w:t xml:space="preserve"> system in use by 125 employees, resulting in 20+ new </w:t>
       </w:r>
     </w:p>
     <w:p>
@@ -2573,8 +2602,6 @@
         </w:rPr>
         <w:t>Kanban</w:t>
       </w:r>
-      <w:bookmarkStart w:id="0" w:name="_GoBack"/>
-      <w:bookmarkEnd w:id="0"/>
       <w:r>
         <w:rPr>
           <w:rFonts w:ascii="Arial" w:eastAsia="Arial" w:hAnsi="Arial" w:cs="Arial"/>

</xml_diff>

<commit_message>
Updated code on timestamp:   18-06-2021 -  2:26:33.63
</commit_message>
<xml_diff>
--- a/1.References/Beat_ATS.docx
+++ b/1.References/Beat_ATS.docx
@@ -87,17 +87,6 @@
         </w:rPr>
         <w:t>: +91 9594682194 | aakashkumbhare@gmail.com |</w:t>
       </w:r>
-    </w:p>
-    <w:p>
-      <w:pPr>
-        <w:rPr>
-          <w:rFonts w:ascii="Arial" w:eastAsia="Arial" w:hAnsi="Arial" w:cs="Arial"/>
-          <w:b/>
-          <w:color w:val="073763"/>
-          <w:sz w:val="32"/>
-          <w:szCs w:val="32"/>
-        </w:rPr>
-      </w:pPr>
     </w:p>
     <w:p>
       <w:pPr>
@@ -374,7 +363,82 @@
           <w:sz w:val="21"/>
           <w:szCs w:val="21"/>
         </w:rPr>
-        <w:t>Managed cross-functional team of 10 in 3 locations (London, Mumbai, and New York), ranging from entry-level analysts to vice presidents, and collaborated with business development, data science, and operations</w:t>
+        <w:t xml:space="preserve">Actively involved in research, design and analysis of </w:t>
+      </w:r>
+      <w:r>
+        <w:rPr>
+          <w:rFonts w:ascii="Arial" w:eastAsia="Arial" w:hAnsi="Arial" w:cs="Arial"/>
+          <w:b/>
+          <w:color w:val="000000"/>
+          <w:sz w:val="21"/>
+          <w:szCs w:val="21"/>
+        </w:rPr>
+        <w:t xml:space="preserve">4 </w:t>
+      </w:r>
+      <w:r>
+        <w:rPr>
+          <w:rFonts w:ascii="Arial" w:eastAsia="Arial" w:hAnsi="Arial" w:cs="Arial"/>
+          <w:b/>
+          <w:color w:val="000000"/>
+          <w:sz w:val="21"/>
+          <w:szCs w:val="21"/>
+        </w:rPr>
+        <w:t>TIAA Demo</w:t>
+      </w:r>
+      <w:r>
+        <w:rPr>
+          <w:rFonts w:ascii="Arial" w:eastAsia="Arial" w:hAnsi="Arial" w:cs="Arial"/>
+          <w:b/>
+          <w:color w:val="000000"/>
+          <w:sz w:val="21"/>
+          <w:szCs w:val="21"/>
+        </w:rPr>
+        <w:t xml:space="preserve"> projects</w:t>
+      </w:r>
+      <w:r>
+        <w:rPr>
+          <w:rFonts w:ascii="Arial" w:eastAsia="Arial" w:hAnsi="Arial" w:cs="Arial"/>
+          <w:color w:val="000000"/>
+          <w:sz w:val="21"/>
+          <w:szCs w:val="21"/>
+        </w:rPr>
+        <w:t xml:space="preserve"> which are currently used for giving the </w:t>
+      </w:r>
+      <w:r>
+        <w:rPr>
+          <w:rFonts w:ascii="Arial" w:eastAsia="Arial" w:hAnsi="Arial" w:cs="Arial"/>
+          <w:color w:val="000000"/>
+          <w:sz w:val="21"/>
+          <w:szCs w:val="21"/>
+        </w:rPr>
+        <w:t xml:space="preserve">online and offline </w:t>
+      </w:r>
+      <w:r>
+        <w:rPr>
+          <w:rFonts w:ascii="Arial" w:eastAsia="Arial" w:hAnsi="Arial" w:cs="Arial"/>
+          <w:color w:val="000000"/>
+          <w:sz w:val="21"/>
+          <w:szCs w:val="21"/>
+        </w:rPr>
+        <w:t xml:space="preserve">demos of financial applications </w:t>
+      </w:r>
+      <w:r>
+        <w:rPr>
+          <w:rFonts w:ascii="Arial" w:eastAsia="Arial" w:hAnsi="Arial" w:cs="Arial"/>
+          <w:color w:val="000000"/>
+          <w:sz w:val="21"/>
+          <w:szCs w:val="21"/>
+        </w:rPr>
+        <w:t>to the Universities and</w:t>
+      </w:r>
+      <w:r>
+        <w:rPr>
+          <w:rFonts w:ascii="Arial" w:eastAsia="Arial" w:hAnsi="Arial" w:cs="Arial"/>
+          <w:color w:val="000000"/>
+          <w:sz w:val="21"/>
+          <w:szCs w:val="21"/>
+        </w:rPr>
+        <w:t xml:space="preserve"> US government.</w:t>
       </w:r>
     </w:p>
     <w:p>
@@ -409,16 +473,15 @@
           <w:sz w:val="21"/>
           <w:szCs w:val="21"/>
         </w:rPr>
-        <w:t>Launched Miami office with lead Director and r</w:t>
-      </w:r>
-      <w:r>
-        <w:rPr>
-          <w:rFonts w:ascii="Arial" w:eastAsia="Arial" w:hAnsi="Arial" w:cs="Arial"/>
-          <w:color w:val="000000"/>
-          <w:sz w:val="21"/>
-          <w:szCs w:val="21"/>
-        </w:rPr>
-        <w:t>ecruited and managed a new team of 10 employees; grew office revenue by 200% in first nine months (representing 20% of company revenue)</w:t>
+        <w:t>Actively collaborated with the actual production development and operations team to understand the actual working of the application</w:t>
+      </w:r>
+      <w:r>
+        <w:rPr>
+          <w:color w:val="000000"/>
+          <w:sz w:val="21"/>
+          <w:szCs w:val="21"/>
+        </w:rPr>
+        <w:t>.</w:t>
       </w:r>
     </w:p>
     <w:p>
@@ -453,36 +516,53 @@
           <w:sz w:val="21"/>
           <w:szCs w:val="21"/>
         </w:rPr>
-        <w:t xml:space="preserve">Designed training and peer-mentoring programs for the incoming class of 25 analysts in 2017; reduced </w:t>
-      </w:r>
-      <w:proofErr w:type="spellStart"/>
-      <w:r>
-        <w:rPr>
-          <w:rFonts w:ascii="Arial" w:eastAsia="Arial" w:hAnsi="Arial" w:cs="Arial"/>
-          <w:color w:val="000000"/>
-          <w:sz w:val="21"/>
-          <w:szCs w:val="21"/>
-        </w:rPr>
-        <w:t>onboarding</w:t>
-      </w:r>
-      <w:proofErr w:type="spellEnd"/>
-      <w:r>
-        <w:rPr>
-          <w:rFonts w:ascii="Arial" w:eastAsia="Arial" w:hAnsi="Arial" w:cs="Arial"/>
-          <w:color w:val="000000"/>
-          <w:sz w:val="21"/>
-          <w:szCs w:val="21"/>
-        </w:rPr>
-        <w:t xml:space="preserve"> time for</w:t>
-      </w:r>
-      <w:r>
-        <w:rPr>
-          <w:rFonts w:ascii="Arial" w:eastAsia="Arial" w:hAnsi="Arial" w:cs="Arial"/>
-          <w:color w:val="000000"/>
-          <w:sz w:val="21"/>
-          <w:szCs w:val="21"/>
-        </w:rPr>
-        <w:t xml:space="preserve"> new hires by 50%</w:t>
+        <w:t>Actively</w:t>
+      </w:r>
+      <w:r>
+        <w:rPr>
+          <w:rFonts w:ascii="Arial" w:eastAsia="Arial" w:hAnsi="Arial" w:cs="Arial"/>
+          <w:color w:val="000000"/>
+          <w:sz w:val="21"/>
+          <w:szCs w:val="21"/>
+        </w:rPr>
+        <w:t xml:space="preserve"> involved in </w:t>
+      </w:r>
+      <w:r>
+        <w:rPr>
+          <w:rFonts w:ascii="Arial" w:eastAsia="Arial" w:hAnsi="Arial" w:cs="Arial"/>
+          <w:b/>
+          <w:color w:val="000000"/>
+          <w:sz w:val="21"/>
+          <w:szCs w:val="21"/>
+        </w:rPr>
+        <w:t>research of light weight database</w:t>
+      </w:r>
+      <w:r>
+        <w:rPr>
+          <w:rFonts w:ascii="Arial" w:eastAsia="Arial" w:hAnsi="Arial" w:cs="Arial"/>
+          <w:color w:val="000000"/>
+          <w:sz w:val="21"/>
+          <w:szCs w:val="21"/>
+        </w:rPr>
+        <w:t xml:space="preserve"> that can be used to store and mock the production related response and can be used in</w:t>
+      </w:r>
+      <w:r>
+        <w:rPr>
+          <w:rFonts w:ascii="Arial" w:eastAsia="Arial" w:hAnsi="Arial" w:cs="Arial"/>
+          <w:color w:val="000000"/>
+          <w:sz w:val="21"/>
+          <w:szCs w:val="21"/>
+        </w:rPr>
+        <w:t xml:space="preserve"> demo TIAA Apps in</w:t>
+      </w:r>
+      <w:r>
+        <w:rPr>
+          <w:rFonts w:ascii="Arial" w:eastAsia="Arial" w:hAnsi="Arial" w:cs="Arial"/>
+          <w:color w:val="000000"/>
+          <w:sz w:val="21"/>
+          <w:szCs w:val="21"/>
+        </w:rPr>
+        <w:t xml:space="preserve"> offline mode and online mode.</w:t>
       </w:r>
     </w:p>
     <w:p>
@@ -517,7 +597,26 @@
           <w:sz w:val="21"/>
           <w:szCs w:val="21"/>
         </w:rPr>
-        <w:t>Overhauled the obsolete legacy source code of two production applications, resulting in increased usability and reduced run time performance by 50%</w:t>
+        <w:t xml:space="preserve">Actively involved in creating more </w:t>
+      </w:r>
+      <w:r>
+        <w:rPr>
+          <w:rFonts w:ascii="Arial" w:eastAsia="Arial" w:hAnsi="Arial" w:cs="Arial"/>
+          <w:b/>
+          <w:color w:val="000000"/>
+          <w:sz w:val="21"/>
+          <w:szCs w:val="21"/>
+        </w:rPr>
+        <w:t>modular architecture for TIAA demo projects</w:t>
+      </w:r>
+      <w:r>
+        <w:rPr>
+          <w:rFonts w:ascii="Arial" w:eastAsia="Arial" w:hAnsi="Arial" w:cs="Arial"/>
+          <w:color w:val="000000"/>
+          <w:sz w:val="21"/>
+          <w:szCs w:val="21"/>
+        </w:rPr>
+        <w:t xml:space="preserve"> which are more simple to use for marketing team.</w:t>
       </w:r>
     </w:p>
     <w:p>
@@ -540,20 +639,57 @@
         </w:tabs>
         <w:ind w:left="284" w:hanging="270"/>
         <w:rPr>
-          <w:rFonts w:ascii="Arial" w:eastAsia="Arial" w:hAnsi="Arial" w:cs="Arial"/>
-          <w:color w:val="0000FF"/>
-          <w:sz w:val="21"/>
-          <w:szCs w:val="21"/>
-        </w:rPr>
-      </w:pPr>
-      <w:r>
-        <w:rPr>
-          <w:rFonts w:ascii="Arial" w:eastAsia="Arial" w:hAnsi="Arial" w:cs="Arial"/>
-          <w:color w:val="0000FF"/>
-          <w:sz w:val="21"/>
-          <w:szCs w:val="21"/>
-        </w:rPr>
-        <w:t>Key Accomplishment/ Leadership related point</w:t>
+          <w:color w:val="000000"/>
+          <w:sz w:val="21"/>
+          <w:szCs w:val="21"/>
+        </w:rPr>
+      </w:pPr>
+      <w:r>
+        <w:rPr>
+          <w:rFonts w:ascii="Arial" w:eastAsia="Arial" w:hAnsi="Arial" w:cs="Arial"/>
+          <w:color w:val="000000"/>
+          <w:sz w:val="21"/>
+          <w:szCs w:val="21"/>
+        </w:rPr>
+        <w:t xml:space="preserve">Implemented the </w:t>
+      </w:r>
+      <w:r>
+        <w:rPr>
+          <w:rFonts w:ascii="Arial" w:eastAsia="Arial" w:hAnsi="Arial" w:cs="Arial"/>
+          <w:b/>
+          <w:color w:val="000000"/>
+          <w:sz w:val="21"/>
+          <w:szCs w:val="21"/>
+        </w:rPr>
+        <w:t xml:space="preserve">RestAPIs </w:t>
+      </w:r>
+      <w:r>
+        <w:rPr>
+          <w:rFonts w:ascii="Arial" w:eastAsia="Arial" w:hAnsi="Arial" w:cs="Arial"/>
+          <w:color w:val="000000"/>
+          <w:sz w:val="21"/>
+          <w:szCs w:val="21"/>
+        </w:rPr>
+        <w:t xml:space="preserve">and corresponding </w:t>
+      </w:r>
+      <w:r>
+        <w:rPr>
+          <w:rFonts w:ascii="Arial" w:eastAsia="Arial" w:hAnsi="Arial" w:cs="Arial"/>
+          <w:b/>
+          <w:color w:val="000000"/>
+          <w:sz w:val="21"/>
+          <w:szCs w:val="21"/>
+        </w:rPr>
+        <w:t>Request Handler and response methods</w:t>
+      </w:r>
+      <w:r>
+        <w:rPr>
+          <w:rFonts w:ascii="Arial" w:eastAsia="Arial" w:hAnsi="Arial" w:cs="Arial"/>
+          <w:color w:val="000000"/>
+          <w:sz w:val="21"/>
+          <w:szCs w:val="21"/>
+        </w:rPr>
+        <w:t xml:space="preserve"> and added good exception handling capability which improved the application stability.</w:t>
       </w:r>
     </w:p>
     <w:p>
@@ -579,18 +715,54 @@
           <w:color w:val="000000"/>
           <w:sz w:val="21"/>
           <w:szCs w:val="21"/>
-          <w:highlight w:val="yellow"/>
-        </w:rPr>
-      </w:pPr>
-      <w:r>
-        <w:rPr>
-          <w:rFonts w:ascii="Arial" w:eastAsia="Arial" w:hAnsi="Arial" w:cs="Arial"/>
-          <w:color w:val="000000"/>
-          <w:sz w:val="21"/>
-          <w:szCs w:val="21"/>
-          <w:highlight w:val="yellow"/>
-        </w:rPr>
-        <w:t>Notes: Your most recent experience should have the most detail; avoid using more than 6 bullet points per experience; if you have accomplished a lot at one company and have more than 6 bullets, split them up into job titles at the same company.</w:t>
+        </w:rPr>
+      </w:pPr>
+      <w:r>
+        <w:rPr>
+          <w:rFonts w:ascii="Arial" w:eastAsia="Arial" w:hAnsi="Arial" w:cs="Arial"/>
+          <w:color w:val="000000"/>
+          <w:sz w:val="21"/>
+          <w:szCs w:val="21"/>
+        </w:rPr>
+        <w:t xml:space="preserve">Integrated the </w:t>
+      </w:r>
+      <w:r>
+        <w:rPr>
+          <w:rFonts w:ascii="Arial" w:eastAsia="Arial" w:hAnsi="Arial" w:cs="Arial"/>
+          <w:b/>
+          <w:color w:val="000000"/>
+          <w:sz w:val="21"/>
+          <w:szCs w:val="21"/>
+        </w:rPr>
+        <w:t xml:space="preserve">7 </w:t>
+      </w:r>
+      <w:r>
+        <w:rPr>
+          <w:rFonts w:ascii="Arial" w:eastAsia="Arial" w:hAnsi="Arial" w:cs="Arial"/>
+          <w:b/>
+          <w:color w:val="000000"/>
+          <w:sz w:val="21"/>
+          <w:szCs w:val="21"/>
+        </w:rPr>
+        <w:t>TIAA finance production wars</w:t>
+      </w:r>
+      <w:r>
+        <w:rPr>
+          <w:rFonts w:ascii="Arial" w:eastAsia="Arial" w:hAnsi="Arial" w:cs="Arial"/>
+          <w:color w:val="000000"/>
+          <w:sz w:val="21"/>
+          <w:szCs w:val="21"/>
+        </w:rPr>
+        <w:t xml:space="preserve"> in TIAA demo builder application</w:t>
+      </w:r>
+      <w:r>
+        <w:rPr>
+          <w:rFonts w:ascii="Arial" w:eastAsia="Arial" w:hAnsi="Arial" w:cs="Arial"/>
+          <w:color w:val="000000"/>
+          <w:sz w:val="21"/>
+          <w:szCs w:val="21"/>
+        </w:rPr>
+        <w:t>.</w:t>
       </w:r>
     </w:p>
     <w:p>
@@ -730,16 +902,7 @@
           <w:sz w:val="21"/>
           <w:szCs w:val="21"/>
         </w:rPr>
-        <w:t xml:space="preserve">Assistant </w:t>
-      </w:r>
-      <w:r>
-        <w:rPr>
-          <w:rFonts w:ascii="Arial" w:eastAsia="Arial" w:hAnsi="Arial" w:cs="Arial"/>
-          <w:i/>
-          <w:sz w:val="21"/>
-          <w:szCs w:val="21"/>
-        </w:rPr>
-        <w:t>System Engineer</w:t>
+        <w:t>Assistant System Engineer</w:t>
       </w:r>
       <w:r>
         <w:rPr>
@@ -895,30 +1058,39 @@
           <w:tab w:val="left" w:pos="284"/>
           <w:tab w:val="left" w:pos="630"/>
         </w:tabs>
-        <w:ind w:left="284" w:hanging="270"/>
-        <w:rPr>
-          <w:color w:val="000000"/>
-          <w:sz w:val="21"/>
-          <w:szCs w:val="21"/>
-        </w:rPr>
-      </w:pPr>
-      <w:r>
-        <w:rPr>
-          <w:rFonts w:ascii="Arial" w:eastAsia="Arial" w:hAnsi="Arial" w:cs="Arial"/>
-          <w:color w:val="000000"/>
-          <w:sz w:val="21"/>
-          <w:szCs w:val="21"/>
-        </w:rPr>
-        <w:t>S</w:t>
-      </w:r>
-      <w:r>
-        <w:rPr>
-          <w:rFonts w:ascii="Arial" w:eastAsia="Arial" w:hAnsi="Arial" w:cs="Arial"/>
-          <w:color w:val="000000"/>
-          <w:sz w:val="21"/>
-          <w:szCs w:val="21"/>
-        </w:rPr>
-        <w:t>pearheaded major pricing restructure by redirecting focus on consumer willingness to pay instead of product cost; implemented a three-tiered pricing model which increased average sale 35% and margin 12%</w:t>
+        <w:rPr>
+          <w:rFonts w:ascii="Arial" w:eastAsia="Arial" w:hAnsi="Arial" w:cs="Arial"/>
+          <w:color w:val="000000"/>
+          <w:sz w:val="21"/>
+          <w:szCs w:val="21"/>
+        </w:rPr>
+      </w:pPr>
+      <w:r>
+        <w:rPr>
+          <w:rFonts w:ascii="Arial" w:eastAsia="Arial" w:hAnsi="Arial" w:cs="Arial"/>
+          <w:color w:val="000000"/>
+          <w:sz w:val="21"/>
+          <w:szCs w:val="21"/>
+        </w:rPr>
+        <w:t xml:space="preserve">Actively involved in </w:t>
+      </w:r>
+      <w:r>
+        <w:rPr>
+          <w:rFonts w:ascii="Arial" w:eastAsia="Arial" w:hAnsi="Arial" w:cs="Arial"/>
+          <w:color w:val="000000"/>
+          <w:sz w:val="21"/>
+          <w:szCs w:val="21"/>
+        </w:rPr>
+        <w:t>analysing</w:t>
+      </w:r>
+      <w:r>
+        <w:rPr>
+          <w:rFonts w:ascii="Arial" w:eastAsia="Arial" w:hAnsi="Arial" w:cs="Arial"/>
+          <w:color w:val="000000"/>
+          <w:sz w:val="21"/>
+          <w:szCs w:val="21"/>
+        </w:rPr>
+        <w:t xml:space="preserve"> the requirements given by business analyst and creating business logic using Java, Spring, Angularjs. </w:t>
       </w:r>
     </w:p>
     <w:p>
@@ -938,21 +1110,115 @@
           <w:tab w:val="left" w:pos="284"/>
           <w:tab w:val="left" w:pos="630"/>
         </w:tabs>
-        <w:ind w:left="284" w:hanging="270"/>
-        <w:rPr>
-          <w:color w:val="000000"/>
-          <w:sz w:val="21"/>
-          <w:szCs w:val="21"/>
-        </w:rPr>
-      </w:pPr>
-      <w:r>
-        <w:rPr>
-          <w:rFonts w:ascii="Arial" w:eastAsia="Arial" w:hAnsi="Arial" w:cs="Arial"/>
-          <w:color w:val="000000"/>
-          <w:sz w:val="21"/>
-          <w:szCs w:val="21"/>
-        </w:rPr>
-        <w:t>Promoted within 12 months due to strong performance and organizational impact (1 year ahead of schedule)</w:t>
+        <w:rPr>
+          <w:rFonts w:ascii="Arial" w:eastAsia="Arial" w:hAnsi="Arial" w:cs="Arial"/>
+          <w:color w:val="000000"/>
+          <w:sz w:val="21"/>
+          <w:szCs w:val="21"/>
+        </w:rPr>
+      </w:pPr>
+      <w:r>
+        <w:rPr>
+          <w:rFonts w:ascii="Arial" w:eastAsia="Arial" w:hAnsi="Arial" w:cs="Arial"/>
+          <w:color w:val="000000"/>
+          <w:sz w:val="21"/>
+          <w:szCs w:val="21"/>
+        </w:rPr>
+        <w:t xml:space="preserve">Actively involved in </w:t>
+      </w:r>
+      <w:r>
+        <w:rPr>
+          <w:rFonts w:ascii="Arial" w:eastAsia="Arial" w:hAnsi="Arial" w:cs="Arial"/>
+          <w:b/>
+          <w:color w:val="000000"/>
+          <w:sz w:val="21"/>
+          <w:szCs w:val="21"/>
+        </w:rPr>
+        <w:t>creating batches</w:t>
+      </w:r>
+      <w:r>
+        <w:rPr>
+          <w:rFonts w:ascii="Arial" w:eastAsia="Arial" w:hAnsi="Arial" w:cs="Arial"/>
+          <w:color w:val="000000"/>
+          <w:sz w:val="21"/>
+          <w:szCs w:val="21"/>
+        </w:rPr>
+        <w:t xml:space="preserve"> and </w:t>
+      </w:r>
+      <w:r>
+        <w:rPr>
+          <w:rFonts w:ascii="Arial" w:eastAsia="Arial" w:hAnsi="Arial" w:cs="Arial"/>
+          <w:b/>
+          <w:color w:val="000000"/>
+          <w:sz w:val="21"/>
+          <w:szCs w:val="21"/>
+        </w:rPr>
+        <w:t>RestApis</w:t>
+      </w:r>
+      <w:r>
+        <w:rPr>
+          <w:rFonts w:ascii="Arial" w:eastAsia="Arial" w:hAnsi="Arial" w:cs="Arial"/>
+          <w:color w:val="000000"/>
+          <w:sz w:val="21"/>
+          <w:szCs w:val="21"/>
+        </w:rPr>
+        <w:t xml:space="preserve"> in Java and Spring and creating </w:t>
+      </w:r>
+      <w:r>
+        <w:rPr>
+          <w:rFonts w:ascii="Arial" w:eastAsia="Arial" w:hAnsi="Arial" w:cs="Arial"/>
+          <w:b/>
+          <w:color w:val="000000"/>
+          <w:sz w:val="21"/>
+          <w:szCs w:val="21"/>
+        </w:rPr>
+        <w:t>web pages</w:t>
+      </w:r>
+      <w:r>
+        <w:rPr>
+          <w:rFonts w:ascii="Arial" w:eastAsia="Arial" w:hAnsi="Arial" w:cs="Arial"/>
+          <w:color w:val="000000"/>
+          <w:sz w:val="21"/>
+          <w:szCs w:val="21"/>
+        </w:rPr>
+        <w:t xml:space="preserve"> using html and </w:t>
+      </w:r>
+      <w:r>
+        <w:rPr>
+          <w:rFonts w:ascii="Arial" w:eastAsia="Arial" w:hAnsi="Arial" w:cs="Arial"/>
+          <w:color w:val="000000"/>
+          <w:sz w:val="21"/>
+          <w:szCs w:val="21"/>
+        </w:rPr>
+        <w:t>angular</w:t>
+      </w:r>
+      <w:r>
+        <w:rPr>
+          <w:rFonts w:ascii="Arial" w:eastAsia="Arial" w:hAnsi="Arial" w:cs="Arial"/>
+          <w:color w:val="000000"/>
+          <w:sz w:val="21"/>
+          <w:szCs w:val="21"/>
+        </w:rPr>
+        <w:t xml:space="preserve"> and creating DB Queries &amp; </w:t>
+      </w:r>
+      <w:r>
+        <w:rPr>
+          <w:rFonts w:ascii="Arial" w:eastAsia="Arial" w:hAnsi="Arial" w:cs="Arial"/>
+          <w:b/>
+          <w:color w:val="000000"/>
+          <w:sz w:val="21"/>
+          <w:szCs w:val="21"/>
+        </w:rPr>
+        <w:t>stored procedures</w:t>
+      </w:r>
+      <w:r>
+        <w:rPr>
+          <w:rFonts w:ascii="Arial" w:eastAsia="Arial" w:hAnsi="Arial" w:cs="Arial"/>
+          <w:color w:val="000000"/>
+          <w:sz w:val="21"/>
+          <w:szCs w:val="21"/>
+        </w:rPr>
+        <w:t xml:space="preserve"> in PostgreSQL.</w:t>
       </w:r>
     </w:p>
     <w:p>
@@ -972,21 +1238,77 @@
           <w:tab w:val="left" w:pos="284"/>
           <w:tab w:val="left" w:pos="630"/>
         </w:tabs>
-        <w:ind w:left="284" w:hanging="270"/>
-        <w:rPr>
-          <w:color w:val="000000"/>
-          <w:sz w:val="21"/>
-          <w:szCs w:val="21"/>
-        </w:rPr>
-      </w:pPr>
-      <w:r>
-        <w:rPr>
-          <w:rFonts w:ascii="Arial" w:eastAsia="Arial" w:hAnsi="Arial" w:cs="Arial"/>
-          <w:color w:val="000000"/>
-          <w:sz w:val="21"/>
-          <w:szCs w:val="21"/>
-        </w:rPr>
-        <w:t>Identified steps to reduce return rates by 10% resulting in an eventual $75k cost savings</w:t>
+        <w:rPr>
+          <w:rFonts w:ascii="Arial" w:eastAsia="Arial" w:hAnsi="Arial" w:cs="Arial"/>
+          <w:color w:val="000000"/>
+          <w:sz w:val="21"/>
+          <w:szCs w:val="21"/>
+        </w:rPr>
+      </w:pPr>
+      <w:r>
+        <w:rPr>
+          <w:rFonts w:ascii="Arial" w:eastAsia="Arial" w:hAnsi="Arial" w:cs="Arial"/>
+          <w:color w:val="000000"/>
+          <w:sz w:val="21"/>
+          <w:szCs w:val="21"/>
+        </w:rPr>
+        <w:t>Actively handled various</w:t>
+      </w:r>
+      <w:r>
+        <w:rPr>
+          <w:rFonts w:ascii="Arial" w:eastAsia="Arial" w:hAnsi="Arial" w:cs="Arial"/>
+          <w:color w:val="000000"/>
+          <w:sz w:val="21"/>
+          <w:szCs w:val="21"/>
+        </w:rPr>
+        <w:t xml:space="preserve"> </w:t>
+      </w:r>
+      <w:r>
+        <w:rPr>
+          <w:rFonts w:ascii="Arial" w:eastAsia="Arial" w:hAnsi="Arial" w:cs="Arial"/>
+          <w:b/>
+          <w:color w:val="000000"/>
+          <w:sz w:val="21"/>
+          <w:szCs w:val="21"/>
+        </w:rPr>
+        <w:t>DB</w:t>
+      </w:r>
+      <w:r>
+        <w:rPr>
+          <w:rFonts w:ascii="Arial" w:eastAsia="Arial" w:hAnsi="Arial" w:cs="Arial"/>
+          <w:b/>
+          <w:color w:val="000000"/>
+          <w:sz w:val="21"/>
+          <w:szCs w:val="21"/>
+        </w:rPr>
+        <w:t xml:space="preserve"> performance activities</w:t>
+      </w:r>
+      <w:r>
+        <w:rPr>
+          <w:rFonts w:ascii="Arial" w:eastAsia="Arial" w:hAnsi="Arial" w:cs="Arial"/>
+          <w:color w:val="000000"/>
+          <w:sz w:val="21"/>
+          <w:szCs w:val="21"/>
+        </w:rPr>
+        <w:t xml:space="preserve"> which </w:t>
+      </w:r>
+      <w:r>
+        <w:rPr>
+          <w:rFonts w:ascii="Arial" w:eastAsia="Arial" w:hAnsi="Arial" w:cs="Arial"/>
+          <w:color w:val="000000"/>
+          <w:sz w:val="21"/>
+          <w:szCs w:val="21"/>
+        </w:rPr>
+        <w:t>involves</w:t>
+      </w:r>
+      <w:r>
+        <w:rPr>
+          <w:rFonts w:ascii="Arial" w:eastAsia="Arial" w:hAnsi="Arial" w:cs="Arial"/>
+          <w:color w:val="000000"/>
+          <w:sz w:val="21"/>
+          <w:szCs w:val="21"/>
+        </w:rPr>
+        <w:t xml:space="preserve"> improving performance while retrieving data from database. </w:t>
       </w:r>
     </w:p>
     <w:p>
@@ -1006,251 +1328,39 @@
           <w:tab w:val="left" w:pos="284"/>
           <w:tab w:val="left" w:pos="630"/>
         </w:tabs>
-        <w:ind w:left="284" w:hanging="270"/>
-        <w:rPr>
-          <w:color w:val="000000"/>
-          <w:sz w:val="21"/>
-          <w:szCs w:val="21"/>
-        </w:rPr>
-      </w:pPr>
-      <w:r>
-        <w:rPr>
-          <w:rFonts w:ascii="Arial" w:eastAsia="Arial" w:hAnsi="Arial" w:cs="Arial"/>
-          <w:color w:val="000000"/>
-          <w:sz w:val="21"/>
-          <w:szCs w:val="21"/>
-        </w:rPr>
-        <w:t xml:space="preserve">Overhauled the obsolete legacy source code of two production </w:t>
-      </w:r>
-      <w:r>
-        <w:rPr>
-          <w:rFonts w:ascii="Arial" w:eastAsia="Arial" w:hAnsi="Arial" w:cs="Arial"/>
-          <w:color w:val="000000"/>
-          <w:sz w:val="21"/>
-          <w:szCs w:val="21"/>
-        </w:rPr>
-        <w:t>applications, resulting in increased usability and reduced run time performance by 50%</w:t>
-      </w:r>
-    </w:p>
-    <w:p>
-      <w:pPr>
-        <w:tabs>
-          <w:tab w:val="left" w:pos="630"/>
-          <w:tab w:val="left" w:pos="900"/>
-        </w:tabs>
-        <w:rPr>
-          <w:rFonts w:ascii="Arial" w:eastAsia="Arial" w:hAnsi="Arial" w:cs="Arial"/>
-          <w:sz w:val="21"/>
-          <w:szCs w:val="21"/>
-        </w:rPr>
-      </w:pPr>
-    </w:p>
-    <w:p>
-      <w:pPr>
-        <w:tabs>
-          <w:tab w:val="left" w:pos="630"/>
-          <w:tab w:val="left" w:pos="900"/>
-        </w:tabs>
-        <w:rPr>
-          <w:rFonts w:ascii="Arial" w:eastAsia="Arial" w:hAnsi="Arial" w:cs="Arial"/>
-          <w:sz w:val="13"/>
-          <w:szCs w:val="13"/>
-        </w:rPr>
-      </w:pPr>
-    </w:p>
-    <w:p>
-      <w:pPr>
-        <w:pBdr>
-          <w:bottom w:val="single" w:sz="6" w:space="1" w:color="000000"/>
-        </w:pBdr>
-        <w:tabs>
-          <w:tab w:val="left" w:pos="900"/>
-        </w:tabs>
-        <w:rPr>
-          <w:rFonts w:ascii="Arial" w:eastAsia="Arial" w:hAnsi="Arial" w:cs="Arial"/>
-          <w:sz w:val="21"/>
-          <w:szCs w:val="21"/>
-        </w:rPr>
-      </w:pPr>
-      <w:r>
-        <w:rPr>
-          <w:rFonts w:ascii="Arial" w:eastAsia="Arial" w:hAnsi="Arial" w:cs="Arial"/>
-          <w:b/>
-          <w:color w:val="404040"/>
-          <w:sz w:val="22"/>
-          <w:szCs w:val="22"/>
-        </w:rPr>
-        <w:t>PROJECTS</w:t>
-      </w:r>
-    </w:p>
-    <w:p>
-      <w:pPr>
-        <w:tabs>
-          <w:tab w:val="left" w:pos="900"/>
-        </w:tabs>
-        <w:rPr>
-          <w:rFonts w:ascii="Arial" w:eastAsia="Arial" w:hAnsi="Arial" w:cs="Arial"/>
-          <w:color w:val="404040"/>
-          <w:sz w:val="4"/>
-          <w:szCs w:val="4"/>
-        </w:rPr>
-      </w:pPr>
-    </w:p>
-    <w:p>
-      <w:pPr>
-        <w:tabs>
-          <w:tab w:val="left" w:pos="900"/>
-        </w:tabs>
-        <w:rPr>
-          <w:rFonts w:ascii="Arial" w:eastAsia="Arial" w:hAnsi="Arial" w:cs="Arial"/>
-          <w:color w:val="404040"/>
-          <w:sz w:val="6"/>
-          <w:szCs w:val="6"/>
-        </w:rPr>
-      </w:pPr>
-    </w:p>
-    <w:p>
-      <w:pPr>
-        <w:pBdr>
-          <w:top w:val="nil"/>
-          <w:left w:val="nil"/>
-          <w:bottom w:val="nil"/>
-          <w:right w:val="nil"/>
-          <w:between w:val="nil"/>
-        </w:pBdr>
-        <w:tabs>
-          <w:tab w:val="left" w:pos="284"/>
-          <w:tab w:val="left" w:pos="630"/>
-        </w:tabs>
-        <w:rPr>
-          <w:color w:val="000000"/>
-          <w:sz w:val="21"/>
-          <w:szCs w:val="21"/>
-        </w:rPr>
-      </w:pPr>
-    </w:p>
-    <w:p>
-      <w:pPr>
-        <w:tabs>
-          <w:tab w:val="left" w:pos="900"/>
-        </w:tabs>
-        <w:rPr>
-          <w:rFonts w:ascii="Arial" w:eastAsia="Arial" w:hAnsi="Arial" w:cs="Arial"/>
-          <w:sz w:val="21"/>
-          <w:szCs w:val="21"/>
-        </w:rPr>
-      </w:pPr>
-      <w:r>
-        <w:rPr>
-          <w:rFonts w:ascii="Arial" w:eastAsia="Arial" w:hAnsi="Arial" w:cs="Arial"/>
-          <w:b/>
-          <w:color w:val="404040"/>
-          <w:sz w:val="21"/>
-          <w:szCs w:val="21"/>
-        </w:rPr>
-        <w:t xml:space="preserve">TIAA </w:t>
-      </w:r>
-      <w:r>
-        <w:rPr>
-          <w:rFonts w:ascii="Arial" w:eastAsia="Arial" w:hAnsi="Arial" w:cs="Arial"/>
-          <w:b/>
-          <w:color w:val="404040"/>
-          <w:sz w:val="21"/>
-          <w:szCs w:val="21"/>
-        </w:rPr>
-        <w:t>Demo</w:t>
-      </w:r>
-      <w:r>
-        <w:rPr>
-          <w:rFonts w:ascii="Arial" w:eastAsia="Arial" w:hAnsi="Arial" w:cs="Arial"/>
-          <w:b/>
-          <w:color w:val="404040"/>
-          <w:sz w:val="21"/>
-          <w:szCs w:val="21"/>
-        </w:rPr>
-        <w:t>-Builder</w:t>
-      </w:r>
-      <w:r>
-        <w:rPr>
-          <w:rFonts w:ascii="Arial" w:eastAsia="Arial" w:hAnsi="Arial" w:cs="Arial"/>
-          <w:b/>
-          <w:color w:val="404040"/>
-          <w:sz w:val="21"/>
-          <w:szCs w:val="21"/>
-        </w:rPr>
-        <w:t xml:space="preserve"> Re-Architecture</w:t>
-      </w:r>
-      <w:r>
-        <w:rPr>
-          <w:rFonts w:ascii="Arial" w:eastAsia="Arial" w:hAnsi="Arial" w:cs="Arial"/>
-          <w:b/>
-          <w:color w:val="404040"/>
-          <w:sz w:val="21"/>
-          <w:szCs w:val="21"/>
-        </w:rPr>
-        <w:tab/>
-      </w:r>
-      <w:r>
-        <w:rPr>
-          <w:rFonts w:ascii="Arial" w:eastAsia="Arial" w:hAnsi="Arial" w:cs="Arial"/>
-          <w:b/>
-          <w:color w:val="404040"/>
-          <w:sz w:val="21"/>
-          <w:szCs w:val="21"/>
-        </w:rPr>
-        <w:tab/>
-      </w:r>
-      <w:r>
-        <w:rPr>
-          <w:rFonts w:ascii="Arial" w:eastAsia="Arial" w:hAnsi="Arial" w:cs="Arial"/>
-          <w:b/>
-          <w:color w:val="404040"/>
-          <w:sz w:val="21"/>
-          <w:szCs w:val="21"/>
-        </w:rPr>
-        <w:tab/>
-      </w:r>
-      <w:r>
-        <w:rPr>
-          <w:rFonts w:ascii="Arial" w:eastAsia="Arial" w:hAnsi="Arial" w:cs="Arial"/>
-          <w:b/>
-          <w:color w:val="404040"/>
-          <w:sz w:val="21"/>
-          <w:szCs w:val="21"/>
-        </w:rPr>
-        <w:tab/>
-        <w:t xml:space="preserve">          </w:t>
-      </w:r>
-    </w:p>
-    <w:p>
-      <w:pPr>
-        <w:tabs>
-          <w:tab w:val="left" w:pos="1134"/>
-          <w:tab w:val="right" w:pos="10503"/>
-        </w:tabs>
-        <w:rPr>
-          <w:sz w:val="22"/>
-          <w:szCs w:val="22"/>
-        </w:rPr>
-      </w:pPr>
-      <w:r>
-        <w:rPr>
-          <w:rFonts w:ascii="Arial" w:eastAsia="Arial" w:hAnsi="Arial" w:cs="Arial"/>
-          <w:i/>
-          <w:sz w:val="21"/>
-          <w:szCs w:val="21"/>
-        </w:rPr>
-        <w:t>Software Developer</w:t>
-      </w:r>
-      <w:r>
-        <w:rPr>
-          <w:rFonts w:ascii="Arial" w:eastAsia="Arial" w:hAnsi="Arial" w:cs="Arial"/>
-          <w:i/>
-          <w:sz w:val="21"/>
-          <w:szCs w:val="21"/>
-        </w:rPr>
-        <w:tab/>
-        <w:t>Jun 2016 – Jun 2017</w:t>
+        <w:rPr>
+          <w:rFonts w:ascii="Arial" w:eastAsia="Arial" w:hAnsi="Arial" w:cs="Arial"/>
+          <w:color w:val="000000"/>
+          <w:sz w:val="21"/>
+          <w:szCs w:val="21"/>
+        </w:rPr>
+      </w:pPr>
+      <w:r>
+        <w:rPr>
+          <w:rFonts w:ascii="Arial" w:eastAsia="Arial" w:hAnsi="Arial" w:cs="Arial"/>
+          <w:color w:val="000000"/>
+          <w:sz w:val="21"/>
+          <w:szCs w:val="21"/>
+        </w:rPr>
+        <w:t xml:space="preserve">Actively involved in identifying defects, documenting them and helping the team for problem solving, and making them understand the </w:t>
+      </w:r>
+      <w:r>
+        <w:rPr>
+          <w:rFonts w:ascii="Arial" w:eastAsia="Arial" w:hAnsi="Arial" w:cs="Arial"/>
+          <w:color w:val="000000"/>
+          <w:sz w:val="21"/>
+          <w:szCs w:val="21"/>
+        </w:rPr>
+        <w:t>problems</w:t>
+      </w:r>
+      <w:r>
+        <w:rPr>
+          <w:rFonts w:ascii="Arial" w:eastAsia="Arial" w:hAnsi="Arial" w:cs="Arial"/>
+          <w:color w:val="000000"/>
+          <w:sz w:val="21"/>
+          <w:szCs w:val="21"/>
+        </w:rPr>
+        <w:t xml:space="preserve"> and also performed various activities like merging code through SVN, code review, peer review and testing, dev testing and UAT Testing.</w:t>
       </w:r>
     </w:p>
     <w:p>
@@ -1270,21 +1380,224 @@
           <w:tab w:val="left" w:pos="284"/>
           <w:tab w:val="left" w:pos="630"/>
         </w:tabs>
-        <w:ind w:left="284" w:hanging="270"/>
-        <w:rPr>
-          <w:color w:val="000000"/>
-          <w:sz w:val="21"/>
-          <w:szCs w:val="21"/>
-        </w:rPr>
-      </w:pPr>
-      <w:r>
-        <w:rPr>
-          <w:rFonts w:ascii="Arial" w:eastAsia="Arial" w:hAnsi="Arial" w:cs="Arial"/>
-          <w:color w:val="000000"/>
-          <w:sz w:val="21"/>
-          <w:szCs w:val="21"/>
-        </w:rPr>
-        <w:t xml:space="preserve">Spearheaded redevelopment of internal tracking system in use by 125 employees, resulting in 20+ new </w:t>
+        <w:rPr>
+          <w:color w:val="000000"/>
+          <w:sz w:val="21"/>
+          <w:szCs w:val="21"/>
+        </w:rPr>
+      </w:pPr>
+      <w:r>
+        <w:rPr>
+          <w:rFonts w:ascii="Arial" w:eastAsia="Arial" w:hAnsi="Arial" w:cs="Arial"/>
+          <w:color w:val="000000"/>
+          <w:sz w:val="21"/>
+          <w:szCs w:val="21"/>
+        </w:rPr>
+        <w:t>Collaborating</w:t>
+      </w:r>
+      <w:r>
+        <w:rPr>
+          <w:rFonts w:ascii="Arial" w:eastAsia="Arial" w:hAnsi="Arial" w:cs="Arial"/>
+          <w:color w:val="000000"/>
+          <w:sz w:val="21"/>
+          <w:szCs w:val="21"/>
+        </w:rPr>
+        <w:t xml:space="preserve"> &amp; communicating with various internal teams for getting approvals for deployment of code in production environment and providing support to the application users.</w:t>
+      </w:r>
+    </w:p>
+    <w:p>
+      <w:pPr>
+        <w:tabs>
+          <w:tab w:val="left" w:pos="630"/>
+          <w:tab w:val="left" w:pos="900"/>
+        </w:tabs>
+        <w:rPr>
+          <w:rFonts w:ascii="Arial" w:eastAsia="Arial" w:hAnsi="Arial" w:cs="Arial"/>
+          <w:sz w:val="21"/>
+          <w:szCs w:val="21"/>
+        </w:rPr>
+      </w:pPr>
+    </w:p>
+    <w:p>
+      <w:pPr>
+        <w:tabs>
+          <w:tab w:val="left" w:pos="630"/>
+          <w:tab w:val="left" w:pos="900"/>
+        </w:tabs>
+        <w:rPr>
+          <w:rFonts w:ascii="Arial" w:eastAsia="Arial" w:hAnsi="Arial" w:cs="Arial"/>
+          <w:sz w:val="13"/>
+          <w:szCs w:val="13"/>
+        </w:rPr>
+      </w:pPr>
+    </w:p>
+    <w:p>
+      <w:pPr>
+        <w:pBdr>
+          <w:bottom w:val="single" w:sz="6" w:space="1" w:color="000000"/>
+        </w:pBdr>
+        <w:tabs>
+          <w:tab w:val="left" w:pos="900"/>
+        </w:tabs>
+        <w:rPr>
+          <w:rFonts w:ascii="Arial" w:eastAsia="Arial" w:hAnsi="Arial" w:cs="Arial"/>
+          <w:sz w:val="21"/>
+          <w:szCs w:val="21"/>
+        </w:rPr>
+      </w:pPr>
+      <w:r>
+        <w:rPr>
+          <w:rFonts w:ascii="Arial" w:eastAsia="Arial" w:hAnsi="Arial" w:cs="Arial"/>
+          <w:b/>
+          <w:color w:val="404040"/>
+          <w:sz w:val="22"/>
+          <w:szCs w:val="22"/>
+        </w:rPr>
+        <w:t>PROJECTS</w:t>
+      </w:r>
+    </w:p>
+    <w:p>
+      <w:pPr>
+        <w:pBdr>
+          <w:top w:val="nil"/>
+          <w:left w:val="nil"/>
+          <w:bottom w:val="nil"/>
+          <w:right w:val="nil"/>
+          <w:between w:val="nil"/>
+        </w:pBdr>
+        <w:tabs>
+          <w:tab w:val="left" w:pos="284"/>
+          <w:tab w:val="left" w:pos="630"/>
+        </w:tabs>
+        <w:rPr>
+          <w:color w:val="000000"/>
+          <w:sz w:val="21"/>
+          <w:szCs w:val="21"/>
+        </w:rPr>
+      </w:pPr>
+    </w:p>
+    <w:p>
+      <w:pPr>
+        <w:tabs>
+          <w:tab w:val="left" w:pos="900"/>
+        </w:tabs>
+        <w:rPr>
+          <w:rFonts w:ascii="Arial" w:eastAsia="Arial" w:hAnsi="Arial" w:cs="Arial"/>
+          <w:sz w:val="21"/>
+          <w:szCs w:val="21"/>
+        </w:rPr>
+      </w:pPr>
+      <w:r>
+        <w:rPr>
+          <w:rFonts w:ascii="Arial" w:eastAsia="Arial" w:hAnsi="Arial" w:cs="Arial"/>
+          <w:b/>
+          <w:color w:val="404040"/>
+          <w:sz w:val="21"/>
+          <w:szCs w:val="21"/>
+        </w:rPr>
+        <w:t xml:space="preserve">TIAA </w:t>
+      </w:r>
+      <w:r>
+        <w:rPr>
+          <w:rFonts w:ascii="Arial" w:eastAsia="Arial" w:hAnsi="Arial" w:cs="Arial"/>
+          <w:b/>
+          <w:color w:val="404040"/>
+          <w:sz w:val="21"/>
+          <w:szCs w:val="21"/>
+        </w:rPr>
+        <w:t>Demo</w:t>
+      </w:r>
+      <w:r>
+        <w:rPr>
+          <w:rFonts w:ascii="Arial" w:eastAsia="Arial" w:hAnsi="Arial" w:cs="Arial"/>
+          <w:b/>
+          <w:color w:val="404040"/>
+          <w:sz w:val="21"/>
+          <w:szCs w:val="21"/>
+        </w:rPr>
+        <w:t>-Builder</w:t>
+      </w:r>
+      <w:r>
+        <w:rPr>
+          <w:rFonts w:ascii="Arial" w:eastAsia="Arial" w:hAnsi="Arial" w:cs="Arial"/>
+          <w:b/>
+          <w:color w:val="404040"/>
+          <w:sz w:val="21"/>
+          <w:szCs w:val="21"/>
+        </w:rPr>
+        <w:t xml:space="preserve"> Re-Architecture</w:t>
+      </w:r>
+      <w:r>
+        <w:rPr>
+          <w:rFonts w:ascii="Arial" w:eastAsia="Arial" w:hAnsi="Arial" w:cs="Arial"/>
+          <w:b/>
+          <w:color w:val="404040"/>
+          <w:sz w:val="21"/>
+          <w:szCs w:val="21"/>
+        </w:rPr>
+        <w:tab/>
+      </w:r>
+      <w:r>
+        <w:rPr>
+          <w:rFonts w:ascii="Arial" w:eastAsia="Arial" w:hAnsi="Arial" w:cs="Arial"/>
+          <w:b/>
+          <w:color w:val="404040"/>
+          <w:sz w:val="21"/>
+          <w:szCs w:val="21"/>
+        </w:rPr>
+        <w:tab/>
+      </w:r>
+      <w:r>
+        <w:rPr>
+          <w:rFonts w:ascii="Arial" w:eastAsia="Arial" w:hAnsi="Arial" w:cs="Arial"/>
+          <w:b/>
+          <w:color w:val="404040"/>
+          <w:sz w:val="21"/>
+          <w:szCs w:val="21"/>
+        </w:rPr>
+        <w:tab/>
+      </w:r>
+      <w:r>
+        <w:rPr>
+          <w:rFonts w:ascii="Arial" w:eastAsia="Arial" w:hAnsi="Arial" w:cs="Arial"/>
+          <w:b/>
+          <w:color w:val="404040"/>
+          <w:sz w:val="21"/>
+          <w:szCs w:val="21"/>
+        </w:rPr>
+        <w:tab/>
+        <w:t xml:space="preserve">          </w:t>
+      </w:r>
+    </w:p>
+    <w:p>
+      <w:pPr>
+        <w:tabs>
+          <w:tab w:val="left" w:pos="1134"/>
+          <w:tab w:val="right" w:pos="10503"/>
+        </w:tabs>
+        <w:rPr>
+          <w:sz w:val="22"/>
+          <w:szCs w:val="22"/>
+        </w:rPr>
+      </w:pPr>
+      <w:r>
+        <w:rPr>
+          <w:rFonts w:ascii="Arial" w:eastAsia="Arial" w:hAnsi="Arial" w:cs="Arial"/>
+          <w:i/>
+          <w:sz w:val="21"/>
+          <w:szCs w:val="21"/>
+        </w:rPr>
+        <w:t>Software Developer</w:t>
+      </w:r>
+      <w:r>
+        <w:rPr>
+          <w:rFonts w:ascii="Arial" w:eastAsia="Arial" w:hAnsi="Arial" w:cs="Arial"/>
+          <w:i/>
+          <w:sz w:val="21"/>
+          <w:szCs w:val="21"/>
+        </w:rPr>
+        <w:tab/>
+        <w:t>Jun 2016 – Jun 2017</w:t>
       </w:r>
     </w:p>
     <w:p>
@@ -1304,165 +1617,101 @@
           <w:tab w:val="left" w:pos="284"/>
           <w:tab w:val="left" w:pos="630"/>
         </w:tabs>
-        <w:ind w:left="284" w:hanging="270"/>
-        <w:rPr>
-          <w:color w:val="000000"/>
-          <w:sz w:val="21"/>
-          <w:szCs w:val="21"/>
-        </w:rPr>
-      </w:pPr>
-      <w:r>
-        <w:rPr>
-          <w:rFonts w:ascii="Arial" w:eastAsia="Arial" w:hAnsi="Arial" w:cs="Arial"/>
-          <w:color w:val="000000"/>
-          <w:sz w:val="21"/>
-          <w:szCs w:val="21"/>
-        </w:rPr>
-        <w:t xml:space="preserve">features, reduction of 20% in </w:t>
-      </w:r>
-      <w:r>
-        <w:rPr>
-          <w:rFonts w:ascii="Arial" w:eastAsia="Arial" w:hAnsi="Arial" w:cs="Arial"/>
-          <w:sz w:val="21"/>
-          <w:szCs w:val="21"/>
-        </w:rPr>
-        <w:t>saving</w:t>
-      </w:r>
-      <w:r>
-        <w:rPr>
-          <w:rFonts w:ascii="Arial" w:eastAsia="Arial" w:hAnsi="Arial" w:cs="Arial"/>
-          <w:color w:val="000000"/>
-          <w:sz w:val="21"/>
-          <w:szCs w:val="21"/>
-        </w:rPr>
-        <w:t>/load time, and 15% operation time</w:t>
-      </w:r>
-    </w:p>
-    <w:p>
-      <w:pPr>
-        <w:pBdr>
-          <w:top w:val="nil"/>
-          <w:left w:val="nil"/>
-          <w:bottom w:val="nil"/>
-          <w:right w:val="nil"/>
-          <w:between w:val="nil"/>
-        </w:pBdr>
-        <w:tabs>
-          <w:tab w:val="left" w:pos="284"/>
-          <w:tab w:val="left" w:pos="630"/>
-        </w:tabs>
-        <w:ind w:left="284"/>
-        <w:rPr>
-          <w:color w:val="000000"/>
-          <w:sz w:val="21"/>
-          <w:szCs w:val="21"/>
-        </w:rPr>
-      </w:pPr>
-      <w:bookmarkStart w:id="0" w:name="_GoBack"/>
-      <w:bookmarkEnd w:id="0"/>
-    </w:p>
-    <w:p>
-      <w:pPr>
-        <w:tabs>
-          <w:tab w:val="left" w:pos="900"/>
-        </w:tabs>
-        <w:rPr>
-          <w:rFonts w:ascii="Arial" w:eastAsia="Arial" w:hAnsi="Arial" w:cs="Arial"/>
-          <w:sz w:val="21"/>
-          <w:szCs w:val="21"/>
-        </w:rPr>
-      </w:pPr>
-      <w:r>
-        <w:rPr>
-          <w:rFonts w:ascii="Arial" w:eastAsia="Arial" w:hAnsi="Arial" w:cs="Arial"/>
-          <w:b/>
-          <w:color w:val="404040"/>
-          <w:sz w:val="21"/>
-          <w:szCs w:val="21"/>
-        </w:rPr>
-        <w:t xml:space="preserve">TIAA </w:t>
-      </w:r>
-      <w:r>
-        <w:rPr>
-          <w:rFonts w:ascii="Arial" w:eastAsia="Arial" w:hAnsi="Arial" w:cs="Arial"/>
-          <w:b/>
-          <w:color w:val="404040"/>
-          <w:sz w:val="21"/>
-          <w:szCs w:val="21"/>
-        </w:rPr>
-        <w:t>Interceptor Application</w:t>
-      </w:r>
-      <w:r>
-        <w:rPr>
-          <w:rFonts w:ascii="Arial" w:eastAsia="Arial" w:hAnsi="Arial" w:cs="Arial"/>
-          <w:b/>
-          <w:color w:val="404040"/>
-          <w:sz w:val="21"/>
-          <w:szCs w:val="21"/>
-        </w:rPr>
-        <w:tab/>
-      </w:r>
-      <w:r>
-        <w:rPr>
-          <w:rFonts w:ascii="Arial" w:eastAsia="Arial" w:hAnsi="Arial" w:cs="Arial"/>
-          <w:b/>
-          <w:color w:val="404040"/>
-          <w:sz w:val="21"/>
-          <w:szCs w:val="21"/>
-        </w:rPr>
-        <w:tab/>
-      </w:r>
-      <w:r>
-        <w:rPr>
-          <w:rFonts w:ascii="Arial" w:eastAsia="Arial" w:hAnsi="Arial" w:cs="Arial"/>
-          <w:b/>
-          <w:color w:val="404040"/>
-          <w:sz w:val="21"/>
-          <w:szCs w:val="21"/>
-        </w:rPr>
-        <w:tab/>
-      </w:r>
-      <w:r>
-        <w:rPr>
-          <w:rFonts w:ascii="Arial" w:eastAsia="Arial" w:hAnsi="Arial" w:cs="Arial"/>
-          <w:b/>
-          <w:color w:val="404040"/>
-          <w:sz w:val="21"/>
-          <w:szCs w:val="21"/>
-        </w:rPr>
-        <w:tab/>
-        <w:t xml:space="preserve">          </w:t>
-      </w:r>
-    </w:p>
-    <w:p>
-      <w:pPr>
-        <w:tabs>
-          <w:tab w:val="left" w:pos="1134"/>
-          <w:tab w:val="right" w:pos="10503"/>
-        </w:tabs>
-        <w:rPr>
-          <w:sz w:val="22"/>
-          <w:szCs w:val="22"/>
-        </w:rPr>
-      </w:pPr>
-      <w:r>
-        <w:rPr>
-          <w:rFonts w:ascii="Arial" w:eastAsia="Arial" w:hAnsi="Arial" w:cs="Arial"/>
-          <w:i/>
-          <w:sz w:val="21"/>
-          <w:szCs w:val="21"/>
-        </w:rPr>
-        <w:t>Software Developer</w:t>
-      </w:r>
-      <w:r>
-        <w:rPr>
-          <w:rFonts w:ascii="Arial" w:eastAsia="Arial" w:hAnsi="Arial" w:cs="Arial"/>
-          <w:i/>
-          <w:sz w:val="21"/>
-          <w:szCs w:val="21"/>
-        </w:rPr>
-        <w:tab/>
-        <w:t>Jun 2016 – Jun 2017</w:t>
+        <w:rPr>
+          <w:color w:val="000000"/>
+          <w:sz w:val="21"/>
+          <w:szCs w:val="21"/>
+        </w:rPr>
+      </w:pPr>
+      <w:r>
+        <w:rPr>
+          <w:rFonts w:ascii="Arial" w:eastAsia="Arial" w:hAnsi="Arial" w:cs="Arial"/>
+          <w:color w:val="000000"/>
+          <w:sz w:val="21"/>
+          <w:szCs w:val="21"/>
+        </w:rPr>
+        <w:t>T</w:t>
+      </w:r>
+      <w:r>
+        <w:rPr>
+          <w:rFonts w:ascii="Arial" w:eastAsia="Arial" w:hAnsi="Arial" w:cs="Arial"/>
+          <w:color w:val="000000"/>
+          <w:sz w:val="21"/>
+          <w:szCs w:val="21"/>
+        </w:rPr>
+        <w:t xml:space="preserve">his </w:t>
+      </w:r>
+      <w:r>
+        <w:rPr>
+          <w:rFonts w:ascii="Arial" w:eastAsia="Arial" w:hAnsi="Arial" w:cs="Arial"/>
+          <w:color w:val="000000"/>
+          <w:sz w:val="21"/>
+          <w:szCs w:val="21"/>
+        </w:rPr>
+        <w:t>application</w:t>
+      </w:r>
+      <w:r>
+        <w:rPr>
+          <w:rFonts w:ascii="Arial" w:eastAsia="Arial" w:hAnsi="Arial" w:cs="Arial"/>
+          <w:color w:val="000000"/>
+          <w:sz w:val="21"/>
+          <w:szCs w:val="21"/>
+        </w:rPr>
+        <w:t xml:space="preserve"> is used for giving the demo of Finance Applications </w:t>
+      </w:r>
+      <w:r>
+        <w:rPr>
+          <w:rFonts w:ascii="Arial" w:eastAsia="Arial" w:hAnsi="Arial" w:cs="Arial"/>
+          <w:color w:val="000000"/>
+          <w:sz w:val="21"/>
+          <w:szCs w:val="21"/>
+        </w:rPr>
+        <w:t xml:space="preserve">to </w:t>
+      </w:r>
+      <w:r>
+        <w:rPr>
+          <w:rFonts w:ascii="Arial" w:eastAsia="Arial" w:hAnsi="Arial" w:cs="Arial"/>
+          <w:color w:val="000000"/>
+          <w:sz w:val="21"/>
+          <w:szCs w:val="21"/>
+        </w:rPr>
+        <w:t>Universities</w:t>
+      </w:r>
+      <w:r>
+        <w:rPr>
+          <w:rFonts w:ascii="Arial" w:eastAsia="Arial" w:hAnsi="Arial" w:cs="Arial"/>
+          <w:color w:val="000000"/>
+          <w:sz w:val="21"/>
+          <w:szCs w:val="21"/>
+        </w:rPr>
+        <w:t xml:space="preserve"> and</w:t>
+      </w:r>
+      <w:r>
+        <w:rPr>
+          <w:rFonts w:ascii="Arial" w:eastAsia="Arial" w:hAnsi="Arial" w:cs="Arial"/>
+          <w:color w:val="000000"/>
+          <w:sz w:val="21"/>
+          <w:szCs w:val="21"/>
+        </w:rPr>
+        <w:t xml:space="preserve"> US</w:t>
+      </w:r>
+      <w:r>
+        <w:rPr>
+          <w:rFonts w:ascii="Arial" w:eastAsia="Arial" w:hAnsi="Arial" w:cs="Arial"/>
+          <w:color w:val="000000"/>
+          <w:sz w:val="21"/>
+          <w:szCs w:val="21"/>
+        </w:rPr>
+        <w:t xml:space="preserve"> Government </w:t>
+      </w:r>
+      <w:r>
+        <w:rPr>
+          <w:rFonts w:ascii="Arial" w:eastAsia="Arial" w:hAnsi="Arial" w:cs="Arial"/>
+          <w:color w:val="000000"/>
+          <w:sz w:val="21"/>
+          <w:szCs w:val="21"/>
+        </w:rPr>
+        <w:t>in online and offline mode.</w:t>
       </w:r>
     </w:p>
     <w:p>
@@ -1482,21 +1731,163 @@
           <w:tab w:val="left" w:pos="284"/>
           <w:tab w:val="left" w:pos="630"/>
         </w:tabs>
-        <w:ind w:left="284" w:hanging="270"/>
-        <w:rPr>
-          <w:color w:val="000000"/>
-          <w:sz w:val="21"/>
-          <w:szCs w:val="21"/>
-        </w:rPr>
-      </w:pPr>
-      <w:r>
-        <w:rPr>
-          <w:rFonts w:ascii="Arial" w:eastAsia="Arial" w:hAnsi="Arial" w:cs="Arial"/>
-          <w:color w:val="000000"/>
-          <w:sz w:val="21"/>
-          <w:szCs w:val="21"/>
-        </w:rPr>
-        <w:t xml:space="preserve">Spearheaded redevelopment of internal tracking system in use by 125 employees, resulting in 20+ new </w:t>
+        <w:rPr>
+          <w:color w:val="000000"/>
+          <w:sz w:val="21"/>
+          <w:szCs w:val="21"/>
+        </w:rPr>
+      </w:pPr>
+      <w:r>
+        <w:rPr>
+          <w:rFonts w:ascii="Arial" w:eastAsia="Arial" w:hAnsi="Arial" w:cs="Arial"/>
+          <w:color w:val="000000"/>
+          <w:sz w:val="21"/>
+          <w:szCs w:val="21"/>
+        </w:rPr>
+        <w:t xml:space="preserve">Tech stack: </w:t>
+      </w:r>
+      <w:r>
+        <w:rPr>
+          <w:rFonts w:ascii="Arial" w:eastAsia="Arial" w:hAnsi="Arial" w:cs="Arial"/>
+          <w:color w:val="000000"/>
+          <w:sz w:val="21"/>
+          <w:szCs w:val="21"/>
+        </w:rPr>
+        <w:t>Java &amp;</w:t>
+      </w:r>
+      <w:r>
+        <w:rPr>
+          <w:rFonts w:ascii="Arial" w:eastAsia="Arial" w:hAnsi="Arial" w:cs="Arial"/>
+          <w:color w:val="000000"/>
+          <w:sz w:val="21"/>
+          <w:szCs w:val="21"/>
+        </w:rPr>
+        <w:t xml:space="preserve"> spring boot</w:t>
+      </w:r>
+    </w:p>
+    <w:p>
+      <w:pPr>
+        <w:pBdr>
+          <w:top w:val="nil"/>
+          <w:left w:val="nil"/>
+          <w:bottom w:val="nil"/>
+          <w:right w:val="nil"/>
+          <w:between w:val="nil"/>
+        </w:pBdr>
+        <w:tabs>
+          <w:tab w:val="left" w:pos="284"/>
+          <w:tab w:val="left" w:pos="630"/>
+        </w:tabs>
+        <w:ind w:left="284"/>
+        <w:rPr>
+          <w:color w:val="000000"/>
+          <w:sz w:val="21"/>
+          <w:szCs w:val="21"/>
+        </w:rPr>
+      </w:pPr>
+    </w:p>
+    <w:p>
+      <w:pPr>
+        <w:tabs>
+          <w:tab w:val="left" w:pos="900"/>
+        </w:tabs>
+        <w:rPr>
+          <w:rFonts w:ascii="Arial" w:eastAsia="Arial" w:hAnsi="Arial" w:cs="Arial"/>
+          <w:sz w:val="21"/>
+          <w:szCs w:val="21"/>
+        </w:rPr>
+      </w:pPr>
+      <w:r>
+        <w:rPr>
+          <w:rFonts w:ascii="Arial" w:eastAsia="Arial" w:hAnsi="Arial" w:cs="Arial"/>
+          <w:b/>
+          <w:color w:val="404040"/>
+          <w:sz w:val="21"/>
+          <w:szCs w:val="21"/>
+        </w:rPr>
+        <w:t xml:space="preserve">TIAA </w:t>
+      </w:r>
+      <w:r>
+        <w:rPr>
+          <w:rFonts w:ascii="Arial" w:eastAsia="Arial" w:hAnsi="Arial" w:cs="Arial"/>
+          <w:b/>
+          <w:color w:val="404040"/>
+          <w:sz w:val="21"/>
+          <w:szCs w:val="21"/>
+        </w:rPr>
+        <w:t>Interceptor Application</w:t>
+      </w:r>
+      <w:r>
+        <w:rPr>
+          <w:rFonts w:ascii="Arial" w:eastAsia="Arial" w:hAnsi="Arial" w:cs="Arial"/>
+          <w:b/>
+          <w:color w:val="404040"/>
+          <w:sz w:val="21"/>
+          <w:szCs w:val="21"/>
+        </w:rPr>
+        <w:tab/>
+      </w:r>
+      <w:r>
+        <w:rPr>
+          <w:rFonts w:ascii="Arial" w:eastAsia="Arial" w:hAnsi="Arial" w:cs="Arial"/>
+          <w:b/>
+          <w:color w:val="404040"/>
+          <w:sz w:val="21"/>
+          <w:szCs w:val="21"/>
+        </w:rPr>
+        <w:tab/>
+      </w:r>
+      <w:r>
+        <w:rPr>
+          <w:rFonts w:ascii="Arial" w:eastAsia="Arial" w:hAnsi="Arial" w:cs="Arial"/>
+          <w:b/>
+          <w:color w:val="404040"/>
+          <w:sz w:val="21"/>
+          <w:szCs w:val="21"/>
+        </w:rPr>
+        <w:tab/>
+      </w:r>
+      <w:r>
+        <w:rPr>
+          <w:rFonts w:ascii="Arial" w:eastAsia="Arial" w:hAnsi="Arial" w:cs="Arial"/>
+          <w:b/>
+          <w:color w:val="404040"/>
+          <w:sz w:val="21"/>
+          <w:szCs w:val="21"/>
+        </w:rPr>
+        <w:tab/>
+        <w:t xml:space="preserve">          </w:t>
+      </w:r>
+    </w:p>
+    <w:p>
+      <w:pPr>
+        <w:tabs>
+          <w:tab w:val="left" w:pos="1134"/>
+          <w:tab w:val="right" w:pos="10503"/>
+        </w:tabs>
+        <w:rPr>
+          <w:sz w:val="22"/>
+          <w:szCs w:val="22"/>
+        </w:rPr>
+      </w:pPr>
+      <w:r>
+        <w:rPr>
+          <w:rFonts w:ascii="Arial" w:eastAsia="Arial" w:hAnsi="Arial" w:cs="Arial"/>
+          <w:i/>
+          <w:sz w:val="21"/>
+          <w:szCs w:val="21"/>
+        </w:rPr>
+        <w:t>Software Developer</w:t>
+      </w:r>
+      <w:r>
+        <w:rPr>
+          <w:rFonts w:ascii="Arial" w:eastAsia="Arial" w:hAnsi="Arial" w:cs="Arial"/>
+          <w:i/>
+          <w:sz w:val="21"/>
+          <w:szCs w:val="21"/>
+        </w:rPr>
+        <w:tab/>
+        <w:t>Jun 2016 – Jun 2017</w:t>
       </w:r>
     </w:p>
     <w:p>
@@ -1530,140 +1921,65 @@
           <w:sz w:val="21"/>
           <w:szCs w:val="21"/>
         </w:rPr>
-        <w:t xml:space="preserve">features, reduction of 20% in </w:t>
-      </w:r>
-      <w:r>
-        <w:rPr>
-          <w:rFonts w:ascii="Arial" w:eastAsia="Arial" w:hAnsi="Arial" w:cs="Arial"/>
-          <w:sz w:val="21"/>
-          <w:szCs w:val="21"/>
-        </w:rPr>
-        <w:t>saving</w:t>
-      </w:r>
-      <w:r>
-        <w:rPr>
-          <w:rFonts w:ascii="Arial" w:eastAsia="Arial" w:hAnsi="Arial" w:cs="Arial"/>
-          <w:color w:val="000000"/>
-          <w:sz w:val="21"/>
-          <w:szCs w:val="21"/>
-        </w:rPr>
-        <w:t>/load time, and 15% operation time</w:t>
-      </w:r>
-    </w:p>
-    <w:p>
-      <w:pPr>
-        <w:pBdr>
-          <w:top w:val="nil"/>
-          <w:left w:val="nil"/>
-          <w:bottom w:val="nil"/>
-          <w:right w:val="nil"/>
-          <w:between w:val="nil"/>
-        </w:pBdr>
-        <w:tabs>
-          <w:tab w:val="left" w:pos="284"/>
-          <w:tab w:val="left" w:pos="630"/>
-        </w:tabs>
-        <w:ind w:left="284"/>
-        <w:rPr>
-          <w:color w:val="000000"/>
-          <w:sz w:val="21"/>
-          <w:szCs w:val="21"/>
-        </w:rPr>
-      </w:pPr>
-    </w:p>
-    <w:p>
-      <w:pPr>
-        <w:tabs>
-          <w:tab w:val="left" w:pos="900"/>
-        </w:tabs>
-        <w:rPr>
-          <w:rFonts w:ascii="Arial" w:eastAsia="Arial" w:hAnsi="Arial" w:cs="Arial"/>
-          <w:color w:val="404040"/>
-          <w:sz w:val="21"/>
-          <w:szCs w:val="21"/>
-        </w:rPr>
-      </w:pPr>
-      <w:r>
-        <w:rPr>
-          <w:rFonts w:ascii="Arial" w:eastAsia="Arial" w:hAnsi="Arial" w:cs="Arial"/>
-          <w:b/>
-          <w:color w:val="404040"/>
-          <w:sz w:val="21"/>
-          <w:szCs w:val="21"/>
-        </w:rPr>
-        <w:t xml:space="preserve">TIAA </w:t>
-      </w:r>
-      <w:r>
-        <w:rPr>
-          <w:rFonts w:ascii="Arial" w:eastAsia="Arial" w:hAnsi="Arial" w:cs="Arial"/>
-          <w:b/>
-          <w:color w:val="404040"/>
-          <w:sz w:val="21"/>
-          <w:szCs w:val="21"/>
-        </w:rPr>
-        <w:t>Header Application</w:t>
-      </w:r>
-      <w:r>
-        <w:rPr>
-          <w:rFonts w:ascii="Arial" w:eastAsia="Arial" w:hAnsi="Arial" w:cs="Arial"/>
-          <w:b/>
-          <w:color w:val="404040"/>
-          <w:sz w:val="21"/>
-          <w:szCs w:val="21"/>
-        </w:rPr>
-        <w:tab/>
-      </w:r>
-      <w:r>
-        <w:rPr>
-          <w:rFonts w:ascii="Arial" w:eastAsia="Arial" w:hAnsi="Arial" w:cs="Arial"/>
-          <w:b/>
-          <w:color w:val="404040"/>
-          <w:sz w:val="21"/>
-          <w:szCs w:val="21"/>
-        </w:rPr>
-        <w:tab/>
-      </w:r>
-      <w:r>
-        <w:rPr>
-          <w:rFonts w:ascii="Arial" w:eastAsia="Arial" w:hAnsi="Arial" w:cs="Arial"/>
-          <w:b/>
-          <w:color w:val="404040"/>
-          <w:sz w:val="21"/>
-          <w:szCs w:val="21"/>
-        </w:rPr>
-        <w:tab/>
+        <w:t xml:space="preserve">This application is responsible for mocking the responses from </w:t>
+      </w:r>
+      <w:r>
+        <w:rPr>
+          <w:rFonts w:ascii="Arial" w:eastAsia="Arial" w:hAnsi="Arial" w:cs="Arial"/>
+          <w:color w:val="000000"/>
+          <w:sz w:val="21"/>
+          <w:szCs w:val="21"/>
+        </w:rPr>
+        <w:t>dev</w:t>
+      </w:r>
+      <w:r>
+        <w:rPr>
+          <w:rFonts w:ascii="Arial" w:eastAsia="Arial" w:hAnsi="Arial" w:cs="Arial"/>
+          <w:color w:val="000000"/>
+          <w:sz w:val="21"/>
+          <w:szCs w:val="21"/>
+        </w:rPr>
+        <w:t xml:space="preserve"> environment for different types of demo personas in </w:t>
+      </w:r>
+      <w:proofErr w:type="spellStart"/>
+      <w:r>
+        <w:rPr>
+          <w:rFonts w:ascii="Arial" w:eastAsia="Arial" w:hAnsi="Arial" w:cs="Arial"/>
+          <w:color w:val="000000"/>
+          <w:sz w:val="21"/>
+          <w:szCs w:val="21"/>
+        </w:rPr>
+        <w:t>redis</w:t>
+      </w:r>
+      <w:proofErr w:type="spellEnd"/>
+      <w:r>
+        <w:rPr>
+          <w:rFonts w:ascii="Arial" w:eastAsia="Arial" w:hAnsi="Arial" w:cs="Arial"/>
+          <w:color w:val="000000"/>
+          <w:sz w:val="21"/>
+          <w:szCs w:val="21"/>
+        </w:rPr>
         <w:t xml:space="preserve"> </w:t>
       </w:r>
-    </w:p>
-    <w:p>
-      <w:pPr>
-        <w:tabs>
-          <w:tab w:val="left" w:pos="1134"/>
-          <w:tab w:val="right" w:pos="10503"/>
-        </w:tabs>
-        <w:rPr>
-          <w:sz w:val="22"/>
-          <w:szCs w:val="22"/>
-        </w:rPr>
-      </w:pPr>
-      <w:r>
-        <w:rPr>
-          <w:rFonts w:ascii="Arial" w:eastAsia="Arial" w:hAnsi="Arial" w:cs="Arial"/>
-          <w:i/>
-          <w:sz w:val="21"/>
-          <w:szCs w:val="21"/>
-        </w:rPr>
-        <w:t>Software Developer</w:t>
-      </w:r>
-      <w:r>
-        <w:rPr>
-          <w:rFonts w:ascii="Arial" w:eastAsia="Arial" w:hAnsi="Arial" w:cs="Arial"/>
-          <w:i/>
-          <w:sz w:val="21"/>
-          <w:szCs w:val="21"/>
-        </w:rPr>
-        <w:tab/>
-        <w:t>Jun 2016 – Jun 2017</w:t>
+      <w:proofErr w:type="spellStart"/>
+      <w:r>
+        <w:rPr>
+          <w:rFonts w:ascii="Arial" w:eastAsia="Arial" w:hAnsi="Arial" w:cs="Arial"/>
+          <w:color w:val="000000"/>
+          <w:sz w:val="21"/>
+          <w:szCs w:val="21"/>
+        </w:rPr>
+        <w:t>db</w:t>
+      </w:r>
+      <w:proofErr w:type="spellEnd"/>
+      <w:r>
+        <w:rPr>
+          <w:rFonts w:ascii="Arial" w:eastAsia="Arial" w:hAnsi="Arial" w:cs="Arial"/>
+          <w:color w:val="000000"/>
+          <w:sz w:val="21"/>
+          <w:szCs w:val="21"/>
+        </w:rPr>
+        <w:t xml:space="preserve"> and intercepting all the outgoing links from production deployed wars.</w:t>
       </w:r>
     </w:p>
     <w:p>
@@ -1683,21 +1999,181 @@
           <w:tab w:val="left" w:pos="284"/>
           <w:tab w:val="left" w:pos="630"/>
         </w:tabs>
-        <w:ind w:left="284" w:hanging="270"/>
-        <w:rPr>
-          <w:color w:val="000000"/>
-          <w:sz w:val="21"/>
-          <w:szCs w:val="21"/>
-        </w:rPr>
-      </w:pPr>
-      <w:r>
-        <w:rPr>
-          <w:rFonts w:ascii="Arial" w:eastAsia="Arial" w:hAnsi="Arial" w:cs="Arial"/>
-          <w:color w:val="000000"/>
-          <w:sz w:val="21"/>
-          <w:szCs w:val="21"/>
-        </w:rPr>
-        <w:t>Founded Resume Worded Business Series to organize social events for 500 young professionals, and grew it to $20k/year revenue and $8k/year profit</w:t>
+        <w:rPr>
+          <w:color w:val="000000"/>
+          <w:sz w:val="21"/>
+          <w:szCs w:val="21"/>
+        </w:rPr>
+      </w:pPr>
+      <w:r>
+        <w:rPr>
+          <w:rFonts w:ascii="Arial" w:eastAsia="Arial" w:hAnsi="Arial" w:cs="Arial"/>
+          <w:color w:val="000000"/>
+          <w:sz w:val="21"/>
+          <w:szCs w:val="21"/>
+        </w:rPr>
+        <w:t xml:space="preserve">Tech stack: </w:t>
+      </w:r>
+      <w:r>
+        <w:rPr>
+          <w:rFonts w:ascii="Arial" w:eastAsia="Arial" w:hAnsi="Arial" w:cs="Arial"/>
+          <w:color w:val="000000"/>
+          <w:sz w:val="21"/>
+          <w:szCs w:val="21"/>
+        </w:rPr>
+        <w:t>J</w:t>
+      </w:r>
+      <w:r>
+        <w:rPr>
+          <w:rFonts w:ascii="Arial" w:eastAsia="Arial" w:hAnsi="Arial" w:cs="Arial"/>
+          <w:color w:val="000000"/>
+          <w:sz w:val="21"/>
+          <w:szCs w:val="21"/>
+        </w:rPr>
+        <w:t>ava</w:t>
+      </w:r>
+      <w:r>
+        <w:rPr>
+          <w:rFonts w:ascii="Arial" w:eastAsia="Arial" w:hAnsi="Arial" w:cs="Arial"/>
+          <w:color w:val="000000"/>
+          <w:sz w:val="21"/>
+          <w:szCs w:val="21"/>
+        </w:rPr>
+        <w:t>,</w:t>
+      </w:r>
+      <w:r>
+        <w:rPr>
+          <w:rFonts w:ascii="Arial" w:eastAsia="Arial" w:hAnsi="Arial" w:cs="Arial"/>
+          <w:color w:val="000000"/>
+          <w:sz w:val="21"/>
+          <w:szCs w:val="21"/>
+        </w:rPr>
+        <w:t xml:space="preserve"> S</w:t>
+      </w:r>
+      <w:r>
+        <w:rPr>
+          <w:rFonts w:ascii="Arial" w:eastAsia="Arial" w:hAnsi="Arial" w:cs="Arial"/>
+          <w:color w:val="000000"/>
+          <w:sz w:val="21"/>
+          <w:szCs w:val="21"/>
+        </w:rPr>
+        <w:t>pring boot</w:t>
+      </w:r>
+    </w:p>
+    <w:p>
+      <w:pPr>
+        <w:pBdr>
+          <w:top w:val="nil"/>
+          <w:left w:val="nil"/>
+          <w:bottom w:val="nil"/>
+          <w:right w:val="nil"/>
+          <w:between w:val="nil"/>
+        </w:pBdr>
+        <w:tabs>
+          <w:tab w:val="left" w:pos="284"/>
+          <w:tab w:val="left" w:pos="630"/>
+        </w:tabs>
+        <w:ind w:left="284"/>
+        <w:rPr>
+          <w:color w:val="000000"/>
+          <w:sz w:val="21"/>
+          <w:szCs w:val="21"/>
+        </w:rPr>
+      </w:pPr>
+    </w:p>
+    <w:p>
+      <w:pPr>
+        <w:tabs>
+          <w:tab w:val="left" w:pos="900"/>
+        </w:tabs>
+        <w:rPr>
+          <w:rFonts w:ascii="Arial" w:eastAsia="Arial" w:hAnsi="Arial" w:cs="Arial"/>
+          <w:color w:val="404040"/>
+          <w:sz w:val="21"/>
+          <w:szCs w:val="21"/>
+        </w:rPr>
+      </w:pPr>
+      <w:r>
+        <w:rPr>
+          <w:rFonts w:ascii="Arial" w:eastAsia="Arial" w:hAnsi="Arial" w:cs="Arial"/>
+          <w:b/>
+          <w:color w:val="404040"/>
+          <w:sz w:val="21"/>
+          <w:szCs w:val="21"/>
+        </w:rPr>
+        <w:t xml:space="preserve">TIAA </w:t>
+      </w:r>
+      <w:r>
+        <w:rPr>
+          <w:rFonts w:ascii="Arial" w:eastAsia="Arial" w:hAnsi="Arial" w:cs="Arial"/>
+          <w:b/>
+          <w:color w:val="404040"/>
+          <w:sz w:val="21"/>
+          <w:szCs w:val="21"/>
+        </w:rPr>
+        <w:t>Demo Launcher</w:t>
+      </w:r>
+      <w:r>
+        <w:rPr>
+          <w:rFonts w:ascii="Arial" w:eastAsia="Arial" w:hAnsi="Arial" w:cs="Arial"/>
+          <w:b/>
+          <w:color w:val="404040"/>
+          <w:sz w:val="21"/>
+          <w:szCs w:val="21"/>
+        </w:rPr>
+        <w:tab/>
+      </w:r>
+      <w:r>
+        <w:rPr>
+          <w:rFonts w:ascii="Arial" w:eastAsia="Arial" w:hAnsi="Arial" w:cs="Arial"/>
+          <w:b/>
+          <w:color w:val="404040"/>
+          <w:sz w:val="21"/>
+          <w:szCs w:val="21"/>
+        </w:rPr>
+        <w:tab/>
+      </w:r>
+      <w:r>
+        <w:rPr>
+          <w:rFonts w:ascii="Arial" w:eastAsia="Arial" w:hAnsi="Arial" w:cs="Arial"/>
+          <w:b/>
+          <w:color w:val="404040"/>
+          <w:sz w:val="21"/>
+          <w:szCs w:val="21"/>
+        </w:rPr>
+        <w:tab/>
+        <w:t xml:space="preserve"> </w:t>
+      </w:r>
+    </w:p>
+    <w:p>
+      <w:pPr>
+        <w:tabs>
+          <w:tab w:val="left" w:pos="1134"/>
+          <w:tab w:val="right" w:pos="10503"/>
+        </w:tabs>
+        <w:rPr>
+          <w:sz w:val="22"/>
+          <w:szCs w:val="22"/>
+        </w:rPr>
+      </w:pPr>
+      <w:r>
+        <w:rPr>
+          <w:rFonts w:ascii="Arial" w:eastAsia="Arial" w:hAnsi="Arial" w:cs="Arial"/>
+          <w:i/>
+          <w:sz w:val="21"/>
+          <w:szCs w:val="21"/>
+        </w:rPr>
+        <w:t>Software Developer</w:t>
+      </w:r>
+      <w:r>
+        <w:rPr>
+          <w:rFonts w:ascii="Arial" w:eastAsia="Arial" w:hAnsi="Arial" w:cs="Arial"/>
+          <w:i/>
+          <w:sz w:val="21"/>
+          <w:szCs w:val="21"/>
+        </w:rPr>
+        <w:tab/>
+        <w:t>Jun 2016 – Jun 2017</w:t>
       </w:r>
     </w:p>
     <w:p>
@@ -1719,143 +2195,47 @@
         </w:tabs>
         <w:ind w:left="284" w:hanging="270"/>
         <w:rPr>
-          <w:color w:val="000000"/>
-          <w:sz w:val="21"/>
-          <w:szCs w:val="21"/>
-        </w:rPr>
-      </w:pPr>
-      <w:r>
-        <w:rPr>
-          <w:rFonts w:ascii="Arial" w:eastAsia="Arial" w:hAnsi="Arial" w:cs="Arial"/>
-          <w:sz w:val="21"/>
-          <w:szCs w:val="21"/>
-        </w:rPr>
-        <w:t>Organized</w:t>
-      </w:r>
-      <w:r>
-        <w:rPr>
-          <w:rFonts w:ascii="Arial" w:eastAsia="Arial" w:hAnsi="Arial" w:cs="Arial"/>
-          <w:color w:val="000000"/>
-          <w:sz w:val="21"/>
-          <w:szCs w:val="21"/>
-        </w:rPr>
-        <w:t xml:space="preserve"> and advertised 10+ quarterly networking events with 500+ participants in six cities across the UK</w:t>
-      </w:r>
-    </w:p>
-    <w:p>
-      <w:pPr>
-        <w:pBdr>
-          <w:top w:val="nil"/>
-          <w:left w:val="nil"/>
-          <w:bottom w:val="nil"/>
-          <w:right w:val="nil"/>
-          <w:between w:val="nil"/>
-        </w:pBdr>
-        <w:tabs>
-          <w:tab w:val="left" w:pos="284"/>
-          <w:tab w:val="left" w:pos="630"/>
-        </w:tabs>
-        <w:ind w:left="284"/>
-        <w:rPr>
-          <w:rFonts w:ascii="Arial" w:eastAsia="Arial" w:hAnsi="Arial" w:cs="Arial"/>
-          <w:color w:val="000000"/>
-          <w:sz w:val="21"/>
-          <w:szCs w:val="21"/>
-        </w:rPr>
-      </w:pPr>
-    </w:p>
-    <w:p>
-      <w:pPr>
-        <w:tabs>
-          <w:tab w:val="left" w:pos="900"/>
-        </w:tabs>
-        <w:rPr>
-          <w:rFonts w:ascii="Arial" w:eastAsia="Arial" w:hAnsi="Arial" w:cs="Arial"/>
-          <w:sz w:val="21"/>
-          <w:szCs w:val="21"/>
-        </w:rPr>
-      </w:pPr>
-      <w:r>
-        <w:rPr>
-          <w:rFonts w:ascii="Arial" w:eastAsia="Arial" w:hAnsi="Arial" w:cs="Arial"/>
-          <w:b/>
-          <w:color w:val="404040"/>
-          <w:sz w:val="21"/>
-          <w:szCs w:val="21"/>
-        </w:rPr>
-        <w:t>TIAA Redis Data Management</w:t>
-      </w:r>
-      <w:r>
-        <w:rPr>
-          <w:rFonts w:ascii="Arial" w:eastAsia="Arial" w:hAnsi="Arial" w:cs="Arial"/>
-          <w:b/>
-          <w:color w:val="404040"/>
-          <w:sz w:val="21"/>
-          <w:szCs w:val="21"/>
-        </w:rPr>
-        <w:tab/>
-      </w:r>
-      <w:r>
-        <w:rPr>
-          <w:rFonts w:ascii="Arial" w:eastAsia="Arial" w:hAnsi="Arial" w:cs="Arial"/>
-          <w:b/>
-          <w:color w:val="404040"/>
-          <w:sz w:val="21"/>
-          <w:szCs w:val="21"/>
-        </w:rPr>
-        <w:tab/>
-      </w:r>
-      <w:r>
-        <w:rPr>
-          <w:rFonts w:ascii="Arial" w:eastAsia="Arial" w:hAnsi="Arial" w:cs="Arial"/>
-          <w:b/>
-          <w:color w:val="404040"/>
-          <w:sz w:val="21"/>
-          <w:szCs w:val="21"/>
-        </w:rPr>
-        <w:tab/>
-      </w:r>
-      <w:r>
-        <w:rPr>
-          <w:rFonts w:ascii="Arial" w:eastAsia="Arial" w:hAnsi="Arial" w:cs="Arial"/>
-          <w:b/>
-          <w:color w:val="404040"/>
-          <w:sz w:val="21"/>
-          <w:szCs w:val="21"/>
-        </w:rPr>
-        <w:tab/>
-        <w:t xml:space="preserve">          </w:t>
-      </w:r>
-    </w:p>
-    <w:p>
-      <w:pPr>
-        <w:tabs>
-          <w:tab w:val="left" w:pos="1134"/>
-          <w:tab w:val="right" w:pos="10503"/>
-        </w:tabs>
-        <w:rPr>
-          <w:sz w:val="22"/>
-          <w:szCs w:val="22"/>
-        </w:rPr>
-      </w:pPr>
-      <w:r>
-        <w:rPr>
-          <w:rFonts w:ascii="Arial" w:eastAsia="Arial" w:hAnsi="Arial" w:cs="Arial"/>
-          <w:i/>
-          <w:sz w:val="21"/>
-          <w:szCs w:val="21"/>
-        </w:rPr>
-        <w:t>Software Developer</w:t>
-      </w:r>
-      <w:r>
-        <w:rPr>
-          <w:rFonts w:ascii="Arial" w:eastAsia="Arial" w:hAnsi="Arial" w:cs="Arial"/>
-          <w:i/>
-          <w:sz w:val="21"/>
-          <w:szCs w:val="21"/>
-        </w:rPr>
-        <w:tab/>
-        <w:t>Jun 2016 – Jun 2017</w:t>
+          <w:rFonts w:ascii="Arial" w:eastAsia="Arial" w:hAnsi="Arial" w:cs="Arial"/>
+          <w:color w:val="000000"/>
+          <w:sz w:val="21"/>
+          <w:szCs w:val="21"/>
+        </w:rPr>
+      </w:pPr>
+      <w:r>
+        <w:rPr>
+          <w:rFonts w:ascii="Arial" w:eastAsia="Arial" w:hAnsi="Arial" w:cs="Arial"/>
+          <w:color w:val="000000"/>
+          <w:sz w:val="21"/>
+          <w:szCs w:val="21"/>
+        </w:rPr>
+        <w:t xml:space="preserve">This application is launcher application for giving different types of demo based on the institution they are visiting and </w:t>
+      </w:r>
+      <w:r>
+        <w:rPr>
+          <w:rFonts w:ascii="Arial" w:eastAsia="Arial" w:hAnsi="Arial" w:cs="Arial"/>
+          <w:color w:val="000000"/>
+          <w:sz w:val="21"/>
+          <w:szCs w:val="21"/>
+        </w:rPr>
+        <w:t xml:space="preserve">the different types of </w:t>
+      </w:r>
+      <w:r>
+        <w:rPr>
+          <w:rFonts w:ascii="Arial" w:eastAsia="Arial" w:hAnsi="Arial" w:cs="Arial"/>
+          <w:color w:val="000000"/>
+          <w:sz w:val="21"/>
+          <w:szCs w:val="21"/>
+        </w:rPr>
+        <w:t>personas. And is also responsible for communicating with production wars de</w:t>
+      </w:r>
+      <w:r>
+        <w:rPr>
+          <w:rFonts w:ascii="Arial" w:eastAsia="Arial" w:hAnsi="Arial" w:cs="Arial"/>
+          <w:color w:val="000000"/>
+          <w:sz w:val="21"/>
+          <w:szCs w:val="21"/>
+        </w:rPr>
+        <w:t>ployed locally or online in DMZ and adding the additional header and cookies required for production apps.</w:t>
       </w:r>
     </w:p>
     <w:p>
@@ -1875,48 +2255,167 @@
           <w:tab w:val="left" w:pos="284"/>
           <w:tab w:val="left" w:pos="630"/>
         </w:tabs>
-        <w:ind w:left="284" w:hanging="270"/>
-        <w:rPr>
-          <w:color w:val="000000"/>
-          <w:sz w:val="21"/>
-          <w:szCs w:val="21"/>
-        </w:rPr>
-      </w:pPr>
-      <w:r>
-        <w:rPr>
-          <w:rFonts w:ascii="Arial" w:eastAsia="Arial" w:hAnsi="Arial" w:cs="Arial"/>
-          <w:color w:val="000000"/>
-          <w:sz w:val="21"/>
-          <w:szCs w:val="21"/>
-        </w:rPr>
-        <w:t>A Demo-Builder</w:t>
-      </w:r>
-      <w:r>
-        <w:rPr>
-          <w:rFonts w:ascii="Arial" w:eastAsia="Arial" w:hAnsi="Arial" w:cs="Arial"/>
-          <w:color w:val="000000"/>
-          <w:sz w:val="21"/>
-          <w:szCs w:val="21"/>
-        </w:rPr>
-        <w:t xml:space="preserve"> </w:t>
-      </w:r>
-      <w:r>
-        <w:rPr>
-          <w:rFonts w:ascii="Arial" w:eastAsia="Arial" w:hAnsi="Arial" w:cs="Arial"/>
-          <w:color w:val="000000"/>
-          <w:sz w:val="21"/>
-          <w:szCs w:val="21"/>
-        </w:rPr>
-        <w:t>Response Management</w:t>
-      </w:r>
-      <w:r>
-        <w:rPr>
-          <w:rFonts w:ascii="Arial" w:eastAsia="Arial" w:hAnsi="Arial" w:cs="Arial"/>
-          <w:color w:val="000000"/>
-          <w:sz w:val="21"/>
-          <w:szCs w:val="21"/>
-        </w:rPr>
-        <w:t xml:space="preserve"> system in use by 125 employees, resulting in 20+ new </w:t>
+        <w:rPr>
+          <w:color w:val="000000"/>
+          <w:sz w:val="21"/>
+          <w:szCs w:val="21"/>
+        </w:rPr>
+      </w:pPr>
+      <w:r>
+        <w:rPr>
+          <w:rFonts w:ascii="Arial" w:eastAsia="Arial" w:hAnsi="Arial" w:cs="Arial"/>
+          <w:color w:val="000000"/>
+          <w:sz w:val="21"/>
+          <w:szCs w:val="21"/>
+        </w:rPr>
+        <w:t xml:space="preserve">Tech stack: </w:t>
+      </w:r>
+      <w:r>
+        <w:rPr>
+          <w:rFonts w:ascii="Arial" w:eastAsia="Arial" w:hAnsi="Arial" w:cs="Arial"/>
+          <w:color w:val="000000"/>
+          <w:sz w:val="21"/>
+          <w:szCs w:val="21"/>
+        </w:rPr>
+        <w:t xml:space="preserve">Java, Spring boot, </w:t>
+      </w:r>
+      <w:proofErr w:type="spellStart"/>
+      <w:proofErr w:type="gramStart"/>
+      <w:r>
+        <w:rPr>
+          <w:rFonts w:ascii="Arial" w:eastAsia="Arial" w:hAnsi="Arial" w:cs="Arial"/>
+          <w:color w:val="000000"/>
+          <w:sz w:val="21"/>
+          <w:szCs w:val="21"/>
+        </w:rPr>
+        <w:t>Html,Css</w:t>
+      </w:r>
+      <w:proofErr w:type="gramEnd"/>
+      <w:r>
+        <w:rPr>
+          <w:rFonts w:ascii="Arial" w:eastAsia="Arial" w:hAnsi="Arial" w:cs="Arial"/>
+          <w:color w:val="000000"/>
+          <w:sz w:val="21"/>
+          <w:szCs w:val="21"/>
+        </w:rPr>
+        <w:t>,JS</w:t>
+      </w:r>
+      <w:proofErr w:type="spellEnd"/>
+    </w:p>
+    <w:p>
+      <w:pPr>
+        <w:pBdr>
+          <w:top w:val="nil"/>
+          <w:left w:val="nil"/>
+          <w:bottom w:val="nil"/>
+          <w:right w:val="nil"/>
+          <w:between w:val="nil"/>
+        </w:pBdr>
+        <w:tabs>
+          <w:tab w:val="left" w:pos="284"/>
+          <w:tab w:val="left" w:pos="630"/>
+        </w:tabs>
+        <w:ind w:left="284"/>
+        <w:rPr>
+          <w:rFonts w:ascii="Arial" w:eastAsia="Arial" w:hAnsi="Arial" w:cs="Arial"/>
+          <w:color w:val="000000"/>
+          <w:sz w:val="21"/>
+          <w:szCs w:val="21"/>
+        </w:rPr>
+      </w:pPr>
+    </w:p>
+    <w:p>
+      <w:pPr>
+        <w:tabs>
+          <w:tab w:val="left" w:pos="900"/>
+        </w:tabs>
+        <w:rPr>
+          <w:rFonts w:ascii="Arial" w:eastAsia="Arial" w:hAnsi="Arial" w:cs="Arial"/>
+          <w:sz w:val="21"/>
+          <w:szCs w:val="21"/>
+        </w:rPr>
+      </w:pPr>
+      <w:r>
+        <w:rPr>
+          <w:rFonts w:ascii="Arial" w:eastAsia="Arial" w:hAnsi="Arial" w:cs="Arial"/>
+          <w:b/>
+          <w:color w:val="404040"/>
+          <w:sz w:val="21"/>
+          <w:szCs w:val="21"/>
+        </w:rPr>
+        <w:t>TIAA Redis Data Management</w:t>
+      </w:r>
+      <w:r>
+        <w:rPr>
+          <w:rFonts w:ascii="Arial" w:eastAsia="Arial" w:hAnsi="Arial" w:cs="Arial"/>
+          <w:b/>
+          <w:color w:val="404040"/>
+          <w:sz w:val="21"/>
+          <w:szCs w:val="21"/>
+        </w:rPr>
+        <w:tab/>
+      </w:r>
+      <w:r>
+        <w:rPr>
+          <w:rFonts w:ascii="Arial" w:eastAsia="Arial" w:hAnsi="Arial" w:cs="Arial"/>
+          <w:b/>
+          <w:color w:val="404040"/>
+          <w:sz w:val="21"/>
+          <w:szCs w:val="21"/>
+        </w:rPr>
+        <w:tab/>
+      </w:r>
+      <w:r>
+        <w:rPr>
+          <w:rFonts w:ascii="Arial" w:eastAsia="Arial" w:hAnsi="Arial" w:cs="Arial"/>
+          <w:b/>
+          <w:color w:val="404040"/>
+          <w:sz w:val="21"/>
+          <w:szCs w:val="21"/>
+        </w:rPr>
+        <w:tab/>
+      </w:r>
+      <w:r>
+        <w:rPr>
+          <w:rFonts w:ascii="Arial" w:eastAsia="Arial" w:hAnsi="Arial" w:cs="Arial"/>
+          <w:b/>
+          <w:color w:val="404040"/>
+          <w:sz w:val="21"/>
+          <w:szCs w:val="21"/>
+        </w:rPr>
+        <w:tab/>
+        <w:t xml:space="preserve">          </w:t>
+      </w:r>
+    </w:p>
+    <w:p>
+      <w:pPr>
+        <w:tabs>
+          <w:tab w:val="left" w:pos="1134"/>
+          <w:tab w:val="right" w:pos="10503"/>
+        </w:tabs>
+        <w:rPr>
+          <w:sz w:val="22"/>
+          <w:szCs w:val="22"/>
+        </w:rPr>
+      </w:pPr>
+      <w:r>
+        <w:rPr>
+          <w:rFonts w:ascii="Arial" w:eastAsia="Arial" w:hAnsi="Arial" w:cs="Arial"/>
+          <w:i/>
+          <w:sz w:val="21"/>
+          <w:szCs w:val="21"/>
+        </w:rPr>
+        <w:t>Software Developer</w:t>
+      </w:r>
+      <w:r>
+        <w:rPr>
+          <w:rFonts w:ascii="Arial" w:eastAsia="Arial" w:hAnsi="Arial" w:cs="Arial"/>
+          <w:i/>
+          <w:sz w:val="21"/>
+          <w:szCs w:val="21"/>
+        </w:rPr>
+        <w:tab/>
+        <w:t>Jun 2016 – Jun 2017</w:t>
       </w:r>
     </w:p>
     <w:p>
@@ -1950,24 +2449,27 @@
           <w:sz w:val="21"/>
           <w:szCs w:val="21"/>
         </w:rPr>
-        <w:t xml:space="preserve">features, reduction of 20% in </w:t>
-      </w:r>
-      <w:r>
-        <w:rPr>
-          <w:rFonts w:ascii="Arial" w:eastAsia="Arial" w:hAnsi="Arial" w:cs="Arial"/>
-          <w:sz w:val="21"/>
-          <w:szCs w:val="21"/>
-        </w:rPr>
-        <w:t>saving</w:t>
-      </w:r>
-      <w:r>
-        <w:rPr>
-          <w:rFonts w:ascii="Arial" w:eastAsia="Arial" w:hAnsi="Arial" w:cs="Arial"/>
-          <w:color w:val="000000"/>
-          <w:sz w:val="21"/>
-          <w:szCs w:val="21"/>
-        </w:rPr>
-        <w:t>/load time, and 15% operation time</w:t>
+        <w:t xml:space="preserve">This application is responsible for CRUD operation for all the responses that we have mocked in </w:t>
+      </w:r>
+      <w:proofErr w:type="spellStart"/>
+      <w:r>
+        <w:rPr>
+          <w:rFonts w:ascii="Arial" w:eastAsia="Arial" w:hAnsi="Arial" w:cs="Arial"/>
+          <w:color w:val="000000"/>
+          <w:sz w:val="21"/>
+          <w:szCs w:val="21"/>
+        </w:rPr>
+        <w:t>redis</w:t>
+      </w:r>
+      <w:proofErr w:type="spellEnd"/>
+      <w:r>
+        <w:rPr>
+          <w:rFonts w:ascii="Arial" w:eastAsia="Arial" w:hAnsi="Arial" w:cs="Arial"/>
+          <w:color w:val="000000"/>
+          <w:sz w:val="21"/>
+          <w:szCs w:val="21"/>
+        </w:rPr>
+        <w:t xml:space="preserve"> using TIAA interceptor application.</w:t>
       </w:r>
     </w:p>
     <w:p>
@@ -1987,22 +2489,88 @@
           <w:tab w:val="left" w:pos="284"/>
           <w:tab w:val="left" w:pos="630"/>
         </w:tabs>
-        <w:ind w:left="284" w:hanging="270"/>
-        <w:rPr>
-          <w:color w:val="000000"/>
-          <w:sz w:val="21"/>
-          <w:szCs w:val="21"/>
-        </w:rPr>
-      </w:pPr>
-      <w:r>
-        <w:rPr>
-          <w:color w:val="000000"/>
-          <w:sz w:val="21"/>
-          <w:szCs w:val="21"/>
-        </w:rPr>
-        <w:lastRenderedPageBreak/>
-        <w:t>as</w:t>
-      </w:r>
+        <w:rPr>
+          <w:color w:val="000000"/>
+          <w:sz w:val="21"/>
+          <w:szCs w:val="21"/>
+        </w:rPr>
+      </w:pPr>
+      <w:r>
+        <w:rPr>
+          <w:rFonts w:ascii="Arial" w:eastAsia="Arial" w:hAnsi="Arial" w:cs="Arial"/>
+          <w:color w:val="000000"/>
+          <w:sz w:val="21"/>
+          <w:szCs w:val="21"/>
+        </w:rPr>
+        <w:t xml:space="preserve">Tech stack: </w:t>
+      </w:r>
+      <w:r>
+        <w:rPr>
+          <w:rFonts w:ascii="Arial" w:eastAsia="Arial" w:hAnsi="Arial" w:cs="Arial"/>
+          <w:color w:val="000000"/>
+          <w:sz w:val="21"/>
+          <w:szCs w:val="21"/>
+        </w:rPr>
+        <w:t>J</w:t>
+      </w:r>
+      <w:r>
+        <w:rPr>
+          <w:rFonts w:ascii="Arial" w:eastAsia="Arial" w:hAnsi="Arial" w:cs="Arial"/>
+          <w:color w:val="000000"/>
+          <w:sz w:val="21"/>
+          <w:szCs w:val="21"/>
+        </w:rPr>
+        <w:t xml:space="preserve">ava, </w:t>
+      </w:r>
+      <w:r>
+        <w:rPr>
+          <w:rFonts w:ascii="Arial" w:eastAsia="Arial" w:hAnsi="Arial" w:cs="Arial"/>
+          <w:color w:val="000000"/>
+          <w:sz w:val="21"/>
+          <w:szCs w:val="21"/>
+        </w:rPr>
+        <w:t>S</w:t>
+      </w:r>
+      <w:r>
+        <w:rPr>
+          <w:rFonts w:ascii="Arial" w:eastAsia="Arial" w:hAnsi="Arial" w:cs="Arial"/>
+          <w:color w:val="000000"/>
+          <w:sz w:val="21"/>
+          <w:szCs w:val="21"/>
+        </w:rPr>
+        <w:t>pring boot</w:t>
+      </w:r>
+      <w:r>
+        <w:rPr>
+          <w:rFonts w:ascii="Arial" w:eastAsia="Arial" w:hAnsi="Arial" w:cs="Arial"/>
+          <w:color w:val="000000"/>
+          <w:sz w:val="21"/>
+          <w:szCs w:val="21"/>
+        </w:rPr>
+        <w:t xml:space="preserve">, </w:t>
+      </w:r>
+      <w:proofErr w:type="spellStart"/>
+      <w:proofErr w:type="gramStart"/>
+      <w:r>
+        <w:rPr>
+          <w:rFonts w:ascii="Arial" w:eastAsia="Arial" w:hAnsi="Arial" w:cs="Arial"/>
+          <w:color w:val="000000"/>
+          <w:sz w:val="21"/>
+          <w:szCs w:val="21"/>
+        </w:rPr>
+        <w:t>Html,Css</w:t>
+      </w:r>
+      <w:proofErr w:type="gramEnd"/>
+      <w:r>
+        <w:rPr>
+          <w:rFonts w:ascii="Arial" w:eastAsia="Arial" w:hAnsi="Arial" w:cs="Arial"/>
+          <w:color w:val="000000"/>
+          <w:sz w:val="21"/>
+          <w:szCs w:val="21"/>
+        </w:rPr>
+        <w:t>,JS</w:t>
+      </w:r>
+      <w:proofErr w:type="spellEnd"/>
     </w:p>
     <w:p>
       <w:pPr>
@@ -2017,7 +2585,7 @@
           <w:tab w:val="left" w:pos="284"/>
           <w:tab w:val="left" w:pos="630"/>
         </w:tabs>
-        <w:ind w:left="14"/>
+        <w:ind w:left="360"/>
         <w:rPr>
           <w:color w:val="000000"/>
           <w:sz w:val="21"/>
@@ -2258,141 +2826,6 @@
     </w:p>
     <w:p>
       <w:pPr>
-        <w:tabs>
-          <w:tab w:val="left" w:pos="900"/>
-        </w:tabs>
-        <w:rPr>
-          <w:rFonts w:ascii="Arial" w:eastAsia="Arial" w:hAnsi="Arial" w:cs="Arial"/>
-          <w:b/>
-          <w:color w:val="404040"/>
-          <w:sz w:val="21"/>
-          <w:szCs w:val="21"/>
-        </w:rPr>
-      </w:pPr>
-    </w:p>
-    <w:p>
-      <w:pPr>
-        <w:tabs>
-          <w:tab w:val="left" w:pos="900"/>
-        </w:tabs>
-        <w:rPr>
-          <w:rFonts w:ascii="Arial" w:eastAsia="Arial" w:hAnsi="Arial" w:cs="Arial"/>
-          <w:sz w:val="21"/>
-          <w:szCs w:val="21"/>
-        </w:rPr>
-      </w:pPr>
-      <w:r>
-        <w:rPr>
-          <w:rFonts w:ascii="Arial" w:eastAsia="Arial" w:hAnsi="Arial" w:cs="Arial"/>
-          <w:b/>
-          <w:color w:val="404040"/>
-          <w:sz w:val="21"/>
-          <w:szCs w:val="21"/>
-        </w:rPr>
-        <w:t>Online Position Management</w:t>
-      </w:r>
-      <w:r>
-        <w:rPr>
-          <w:rFonts w:ascii="Arial" w:eastAsia="Arial" w:hAnsi="Arial" w:cs="Arial"/>
-          <w:b/>
-          <w:color w:val="404040"/>
-          <w:sz w:val="21"/>
-          <w:szCs w:val="21"/>
-        </w:rPr>
-        <w:t xml:space="preserve"> </w:t>
-      </w:r>
-      <w:r>
-        <w:rPr>
-          <w:rFonts w:ascii="Arial" w:eastAsia="Arial" w:hAnsi="Arial" w:cs="Arial"/>
-          <w:b/>
-          <w:color w:val="404040"/>
-          <w:sz w:val="21"/>
-          <w:szCs w:val="21"/>
-        </w:rPr>
-        <w:tab/>
-      </w:r>
-      <w:r>
-        <w:rPr>
-          <w:rFonts w:ascii="Arial" w:eastAsia="Arial" w:hAnsi="Arial" w:cs="Arial"/>
-          <w:b/>
-          <w:color w:val="404040"/>
-          <w:sz w:val="21"/>
-          <w:szCs w:val="21"/>
-        </w:rPr>
-        <w:tab/>
-      </w:r>
-      <w:r>
-        <w:rPr>
-          <w:rFonts w:ascii="Arial" w:eastAsia="Arial" w:hAnsi="Arial" w:cs="Arial"/>
-          <w:b/>
-          <w:color w:val="404040"/>
-          <w:sz w:val="21"/>
-          <w:szCs w:val="21"/>
-        </w:rPr>
-        <w:tab/>
-      </w:r>
-      <w:r>
-        <w:rPr>
-          <w:rFonts w:ascii="Arial" w:eastAsia="Arial" w:hAnsi="Arial" w:cs="Arial"/>
-          <w:b/>
-          <w:color w:val="404040"/>
-          <w:sz w:val="21"/>
-          <w:szCs w:val="21"/>
-        </w:rPr>
-        <w:tab/>
-        <w:t xml:space="preserve">          </w:t>
-      </w:r>
-    </w:p>
-    <w:p>
-      <w:pPr>
-        <w:tabs>
-          <w:tab w:val="left" w:pos="1134"/>
-          <w:tab w:val="right" w:pos="10503"/>
-        </w:tabs>
-        <w:rPr>
-          <w:sz w:val="22"/>
-          <w:szCs w:val="22"/>
-        </w:rPr>
-      </w:pPr>
-      <w:r>
-        <w:rPr>
-          <w:rFonts w:ascii="Arial" w:eastAsia="Arial" w:hAnsi="Arial" w:cs="Arial"/>
-          <w:i/>
-          <w:sz w:val="21"/>
-          <w:szCs w:val="21"/>
-        </w:rPr>
-        <w:t>Software Developer</w:t>
-      </w:r>
-      <w:r>
-        <w:rPr>
-          <w:rFonts w:ascii="Arial" w:eastAsia="Arial" w:hAnsi="Arial" w:cs="Arial"/>
-          <w:i/>
-          <w:sz w:val="21"/>
-          <w:szCs w:val="21"/>
-        </w:rPr>
-        <w:tab/>
-      </w:r>
-      <w:r>
-        <w:rPr>
-          <w:rFonts w:ascii="Arial" w:eastAsia="Arial" w:hAnsi="Arial" w:cs="Arial"/>
-          <w:i/>
-          <w:sz w:val="21"/>
-          <w:szCs w:val="21"/>
-        </w:rPr>
-        <w:t>Dec</w:t>
-      </w:r>
-      <w:r>
-        <w:rPr>
-          <w:rFonts w:ascii="Arial" w:eastAsia="Arial" w:hAnsi="Arial" w:cs="Arial"/>
-          <w:i/>
-          <w:sz w:val="21"/>
-          <w:szCs w:val="21"/>
-        </w:rPr>
-        <w:t xml:space="preserve"> 2016 – Jun 2017</w:t>
-      </w:r>
-    </w:p>
-    <w:p>
-      <w:pPr>
         <w:numPr>
           <w:ilvl w:val="0"/>
           <w:numId w:val="3"/>
@@ -2408,249 +2841,303 @@
           <w:tab w:val="left" w:pos="284"/>
           <w:tab w:val="left" w:pos="630"/>
         </w:tabs>
-        <w:ind w:left="284" w:hanging="270"/>
-        <w:rPr>
-          <w:color w:val="000000"/>
-          <w:sz w:val="21"/>
-          <w:szCs w:val="21"/>
-        </w:rPr>
-      </w:pPr>
-      <w:r>
-        <w:rPr>
-          <w:rFonts w:ascii="Arial" w:eastAsia="Arial" w:hAnsi="Arial" w:cs="Arial"/>
-          <w:color w:val="000000"/>
-          <w:sz w:val="21"/>
-          <w:szCs w:val="21"/>
-        </w:rPr>
-        <w:t xml:space="preserve">A centralized </w:t>
-      </w:r>
-      <w:r>
-        <w:rPr>
-          <w:rFonts w:ascii="Arial" w:eastAsia="Arial" w:hAnsi="Arial" w:cs="Arial"/>
-          <w:color w:val="000000"/>
-          <w:sz w:val="21"/>
-          <w:szCs w:val="21"/>
-        </w:rPr>
-        <w:t>role</w:t>
-      </w:r>
-      <w:r>
-        <w:rPr>
-          <w:rFonts w:ascii="Arial" w:eastAsia="Arial" w:hAnsi="Arial" w:cs="Arial"/>
-          <w:color w:val="000000"/>
-          <w:sz w:val="21"/>
-          <w:szCs w:val="21"/>
-        </w:rPr>
-        <w:t xml:space="preserve"> management for corporate HR or Corporate </w:t>
-      </w:r>
-      <w:proofErr w:type="gramStart"/>
-      <w:r>
-        <w:rPr>
-          <w:rFonts w:ascii="Arial" w:eastAsia="Arial" w:hAnsi="Arial" w:cs="Arial"/>
-          <w:color w:val="000000"/>
-          <w:sz w:val="21"/>
-          <w:szCs w:val="21"/>
-        </w:rPr>
-        <w:t>RMG(</w:t>
-      </w:r>
-      <w:proofErr w:type="gramEnd"/>
-      <w:r>
-        <w:rPr>
-          <w:rFonts w:ascii="Arial" w:eastAsia="Arial" w:hAnsi="Arial" w:cs="Arial"/>
-          <w:color w:val="000000"/>
-          <w:sz w:val="21"/>
-          <w:szCs w:val="21"/>
-        </w:rPr>
-        <w:t>Resource Management Group)</w:t>
-      </w:r>
-    </w:p>
-    <w:p>
-      <w:pPr>
-        <w:pBdr>
-          <w:bottom w:val="single" w:sz="12" w:space="2" w:color="000000"/>
-        </w:pBdr>
-        <w:tabs>
-          <w:tab w:val="left" w:pos="630"/>
+        <w:rPr>
+          <w:color w:val="000000"/>
+          <w:sz w:val="21"/>
+          <w:szCs w:val="21"/>
+        </w:rPr>
+      </w:pPr>
+      <w:r>
+        <w:rPr>
+          <w:rFonts w:ascii="Arial" w:eastAsia="Arial" w:hAnsi="Arial" w:cs="Arial"/>
+          <w:color w:val="000000"/>
+          <w:sz w:val="21"/>
+          <w:szCs w:val="21"/>
+        </w:rPr>
+        <w:t xml:space="preserve">Tech stack: </w:t>
+      </w:r>
+      <w:r>
+        <w:rPr>
+          <w:rFonts w:ascii="Arial" w:eastAsia="Arial" w:hAnsi="Arial" w:cs="Arial"/>
+          <w:color w:val="000000"/>
+          <w:sz w:val="21"/>
+          <w:szCs w:val="21"/>
+        </w:rPr>
+        <w:t>Java, Spring, Angularjs</w:t>
+      </w:r>
+    </w:p>
+    <w:p>
+      <w:pPr>
+        <w:tabs>
           <w:tab w:val="left" w:pos="900"/>
         </w:tabs>
         <w:rPr>
           <w:rFonts w:ascii="Arial" w:eastAsia="Arial" w:hAnsi="Arial" w:cs="Arial"/>
           <w:b/>
+          <w:color w:val="404040"/>
+          <w:sz w:val="21"/>
+          <w:szCs w:val="21"/>
+        </w:rPr>
+      </w:pPr>
+    </w:p>
+    <w:p>
+      <w:pPr>
+        <w:tabs>
+          <w:tab w:val="left" w:pos="900"/>
+        </w:tabs>
+        <w:rPr>
+          <w:rFonts w:ascii="Arial" w:eastAsia="Arial" w:hAnsi="Arial" w:cs="Arial"/>
+          <w:sz w:val="21"/>
+          <w:szCs w:val="21"/>
+        </w:rPr>
+      </w:pPr>
+      <w:r>
+        <w:rPr>
+          <w:rFonts w:ascii="Arial" w:eastAsia="Arial" w:hAnsi="Arial" w:cs="Arial"/>
+          <w:b/>
+          <w:color w:val="404040"/>
+          <w:sz w:val="21"/>
+          <w:szCs w:val="21"/>
+        </w:rPr>
+        <w:t>Online Position Management</w:t>
+      </w:r>
+      <w:r>
+        <w:rPr>
+          <w:rFonts w:ascii="Arial" w:eastAsia="Arial" w:hAnsi="Arial" w:cs="Arial"/>
+          <w:b/>
+          <w:color w:val="404040"/>
+          <w:sz w:val="21"/>
+          <w:szCs w:val="21"/>
+        </w:rPr>
+        <w:t xml:space="preserve"> </w:t>
+      </w:r>
+      <w:r>
+        <w:rPr>
+          <w:rFonts w:ascii="Arial" w:eastAsia="Arial" w:hAnsi="Arial" w:cs="Arial"/>
+          <w:b/>
+          <w:color w:val="404040"/>
+          <w:sz w:val="21"/>
+          <w:szCs w:val="21"/>
+        </w:rPr>
+        <w:tab/>
+      </w:r>
+      <w:r>
+        <w:rPr>
+          <w:rFonts w:ascii="Arial" w:eastAsia="Arial" w:hAnsi="Arial" w:cs="Arial"/>
+          <w:b/>
+          <w:color w:val="404040"/>
+          <w:sz w:val="21"/>
+          <w:szCs w:val="21"/>
+        </w:rPr>
+        <w:tab/>
+      </w:r>
+      <w:r>
+        <w:rPr>
+          <w:rFonts w:ascii="Arial" w:eastAsia="Arial" w:hAnsi="Arial" w:cs="Arial"/>
+          <w:b/>
+          <w:color w:val="404040"/>
+          <w:sz w:val="21"/>
+          <w:szCs w:val="21"/>
+        </w:rPr>
+        <w:tab/>
+      </w:r>
+      <w:r>
+        <w:rPr>
+          <w:rFonts w:ascii="Arial" w:eastAsia="Arial" w:hAnsi="Arial" w:cs="Arial"/>
+          <w:b/>
+          <w:color w:val="404040"/>
+          <w:sz w:val="21"/>
+          <w:szCs w:val="21"/>
+        </w:rPr>
+        <w:tab/>
+        <w:t xml:space="preserve">          </w:t>
+      </w:r>
+    </w:p>
+    <w:p>
+      <w:pPr>
+        <w:tabs>
+          <w:tab w:val="left" w:pos="1134"/>
+          <w:tab w:val="right" w:pos="10503"/>
+        </w:tabs>
+        <w:rPr>
           <w:sz w:val="22"/>
           <w:szCs w:val="22"/>
         </w:rPr>
       </w:pPr>
-    </w:p>
-    <w:p>
-      <w:pPr>
-        <w:pBdr>
-          <w:bottom w:val="single" w:sz="12" w:space="2" w:color="000000"/>
-        </w:pBdr>
-        <w:tabs>
-          <w:tab w:val="left" w:pos="630"/>
-          <w:tab w:val="left" w:pos="900"/>
-        </w:tabs>
-        <w:rPr>
-          <w:rFonts w:ascii="Arial" w:eastAsia="Arial" w:hAnsi="Arial" w:cs="Arial"/>
-          <w:b/>
-          <w:sz w:val="22"/>
-          <w:szCs w:val="22"/>
-        </w:rPr>
-      </w:pPr>
-      <w:r>
-        <w:rPr>
-          <w:rFonts w:ascii="Arial" w:eastAsia="Arial" w:hAnsi="Arial" w:cs="Arial"/>
-          <w:b/>
-          <w:sz w:val="22"/>
-          <w:szCs w:val="22"/>
-        </w:rPr>
-        <w:t>EXTRA PROJECTS</w:t>
-      </w:r>
-    </w:p>
-    <w:p>
-      <w:pPr>
-        <w:tabs>
-          <w:tab w:val="left" w:pos="630"/>
-          <w:tab w:val="left" w:pos="900"/>
-        </w:tabs>
-        <w:rPr>
-          <w:rFonts w:ascii="Arial" w:eastAsia="Arial" w:hAnsi="Arial" w:cs="Arial"/>
-          <w:b/>
-          <w:sz w:val="23"/>
-          <w:szCs w:val="23"/>
-        </w:rPr>
-      </w:pPr>
+      <w:r>
+        <w:rPr>
+          <w:rFonts w:ascii="Arial" w:eastAsia="Arial" w:hAnsi="Arial" w:cs="Arial"/>
+          <w:i/>
+          <w:sz w:val="21"/>
+          <w:szCs w:val="21"/>
+        </w:rPr>
+        <w:t>Software Developer</w:t>
+      </w:r>
+      <w:r>
+        <w:rPr>
+          <w:rFonts w:ascii="Arial" w:eastAsia="Arial" w:hAnsi="Arial" w:cs="Arial"/>
+          <w:i/>
+          <w:sz w:val="21"/>
+          <w:szCs w:val="21"/>
+        </w:rPr>
+        <w:tab/>
+      </w:r>
+      <w:r>
+        <w:rPr>
+          <w:rFonts w:ascii="Arial" w:eastAsia="Arial" w:hAnsi="Arial" w:cs="Arial"/>
+          <w:i/>
+          <w:sz w:val="21"/>
+          <w:szCs w:val="21"/>
+        </w:rPr>
+        <w:t>Dec</w:t>
+      </w:r>
+      <w:r>
+        <w:rPr>
+          <w:rFonts w:ascii="Arial" w:eastAsia="Arial" w:hAnsi="Arial" w:cs="Arial"/>
+          <w:i/>
+          <w:sz w:val="21"/>
+          <w:szCs w:val="21"/>
+        </w:rPr>
+        <w:t xml:space="preserve"> 2016 – Jun 2017</w:t>
+      </w:r>
     </w:p>
     <w:p>
       <w:pPr>
         <w:numPr>
           <w:ilvl w:val="0"/>
-          <w:numId w:val="1"/>
+          <w:numId w:val="3"/>
         </w:numPr>
-        <w:tabs>
+        <w:pBdr>
+          <w:top w:val="nil"/>
+          <w:left w:val="nil"/>
+          <w:bottom w:val="nil"/>
+          <w:right w:val="nil"/>
+          <w:between w:val="nil"/>
+        </w:pBdr>
+        <w:tabs>
+          <w:tab w:val="left" w:pos="284"/>
           <w:tab w:val="left" w:pos="630"/>
-          <w:tab w:val="left" w:pos="900"/>
-        </w:tabs>
-        <w:rPr>
-          <w:rFonts w:ascii="Arial" w:eastAsia="Arial" w:hAnsi="Arial" w:cs="Arial"/>
-          <w:sz w:val="21"/>
-          <w:szCs w:val="21"/>
-        </w:rPr>
-      </w:pPr>
-      <w:r>
-        <w:rPr>
-          <w:rFonts w:ascii="Arial" w:eastAsia="Arial" w:hAnsi="Arial" w:cs="Arial"/>
-          <w:sz w:val="21"/>
-          <w:szCs w:val="21"/>
-        </w:rPr>
-        <w:t>Facebook clone in React</w:t>
+        </w:tabs>
+        <w:ind w:left="284" w:hanging="270"/>
+        <w:rPr>
+          <w:color w:val="000000"/>
+          <w:sz w:val="21"/>
+          <w:szCs w:val="21"/>
+        </w:rPr>
+      </w:pPr>
+      <w:r>
+        <w:rPr>
+          <w:rFonts w:ascii="Arial" w:eastAsia="Arial" w:hAnsi="Arial" w:cs="Arial"/>
+          <w:color w:val="000000"/>
+          <w:sz w:val="21"/>
+          <w:szCs w:val="21"/>
+        </w:rPr>
+        <w:t xml:space="preserve">A centralized </w:t>
+      </w:r>
+      <w:r>
+        <w:rPr>
+          <w:rFonts w:ascii="Arial" w:eastAsia="Arial" w:hAnsi="Arial" w:cs="Arial"/>
+          <w:color w:val="000000"/>
+          <w:sz w:val="21"/>
+          <w:szCs w:val="21"/>
+        </w:rPr>
+        <w:t>role</w:t>
+      </w:r>
+      <w:r>
+        <w:rPr>
+          <w:rFonts w:ascii="Arial" w:eastAsia="Arial" w:hAnsi="Arial" w:cs="Arial"/>
+          <w:color w:val="000000"/>
+          <w:sz w:val="21"/>
+          <w:szCs w:val="21"/>
+        </w:rPr>
+        <w:t xml:space="preserve"> management for corporate HR or Corporate RMG</w:t>
+      </w:r>
+      <w:r>
+        <w:rPr>
+          <w:rFonts w:ascii="Arial" w:eastAsia="Arial" w:hAnsi="Arial" w:cs="Arial"/>
+          <w:color w:val="000000"/>
+          <w:sz w:val="21"/>
+          <w:szCs w:val="21"/>
+        </w:rPr>
+        <w:t xml:space="preserve"> </w:t>
+      </w:r>
+      <w:r>
+        <w:rPr>
+          <w:rFonts w:ascii="Arial" w:eastAsia="Arial" w:hAnsi="Arial" w:cs="Arial"/>
+          <w:color w:val="000000"/>
+          <w:sz w:val="21"/>
+          <w:szCs w:val="21"/>
+        </w:rPr>
+        <w:t>(Resource Management Group)</w:t>
       </w:r>
     </w:p>
     <w:p>
       <w:pPr>
         <w:numPr>
           <w:ilvl w:val="0"/>
-          <w:numId w:val="1"/>
+          <w:numId w:val="3"/>
         </w:numPr>
-        <w:tabs>
+        <w:pBdr>
+          <w:top w:val="nil"/>
+          <w:left w:val="nil"/>
+          <w:bottom w:val="nil"/>
+          <w:right w:val="nil"/>
+          <w:between w:val="nil"/>
+        </w:pBdr>
+        <w:tabs>
+          <w:tab w:val="left" w:pos="284"/>
           <w:tab w:val="left" w:pos="630"/>
-          <w:tab w:val="left" w:pos="900"/>
-        </w:tabs>
-        <w:rPr>
-          <w:rFonts w:ascii="Arial" w:eastAsia="Arial" w:hAnsi="Arial" w:cs="Arial"/>
-          <w:sz w:val="21"/>
-          <w:szCs w:val="21"/>
-        </w:rPr>
-      </w:pPr>
-      <w:r>
-        <w:rPr>
-          <w:rFonts w:ascii="Arial" w:eastAsia="Arial" w:hAnsi="Arial" w:cs="Arial"/>
-          <w:sz w:val="21"/>
-          <w:szCs w:val="21"/>
-        </w:rPr>
-        <w:t>Slack Clone in React</w:t>
-      </w:r>
-    </w:p>
-    <w:p>
-      <w:pPr>
-        <w:numPr>
-          <w:ilvl w:val="0"/>
-          <w:numId w:val="1"/>
-        </w:numPr>
-        <w:tabs>
+        </w:tabs>
+        <w:rPr>
+          <w:color w:val="000000"/>
+          <w:sz w:val="21"/>
+          <w:szCs w:val="21"/>
+        </w:rPr>
+      </w:pPr>
+      <w:r>
+        <w:rPr>
+          <w:rFonts w:ascii="Arial" w:eastAsia="Arial" w:hAnsi="Arial" w:cs="Arial"/>
+          <w:color w:val="000000"/>
+          <w:sz w:val="21"/>
+          <w:szCs w:val="21"/>
+        </w:rPr>
+        <w:t>Tech stack:</w:t>
+      </w:r>
+      <w:r>
+        <w:rPr>
+          <w:rFonts w:ascii="Arial" w:eastAsia="Arial" w:hAnsi="Arial" w:cs="Arial"/>
+          <w:color w:val="000000"/>
+          <w:sz w:val="21"/>
+          <w:szCs w:val="21"/>
+        </w:rPr>
+        <w:t xml:space="preserve"> Java, Spring, A</w:t>
+      </w:r>
+      <w:r>
+        <w:rPr>
+          <w:rFonts w:ascii="Arial" w:eastAsia="Arial" w:hAnsi="Arial" w:cs="Arial"/>
+          <w:color w:val="000000"/>
+          <w:sz w:val="21"/>
+          <w:szCs w:val="21"/>
+        </w:rPr>
+        <w:t>ngularjs</w:t>
+      </w:r>
+    </w:p>
+    <w:p>
+      <w:pPr>
+        <w:pBdr>
+          <w:top w:val="nil"/>
+          <w:left w:val="nil"/>
+          <w:bottom w:val="nil"/>
+          <w:right w:val="nil"/>
+          <w:between w:val="nil"/>
+        </w:pBdr>
+        <w:tabs>
+          <w:tab w:val="left" w:pos="284"/>
           <w:tab w:val="left" w:pos="630"/>
-          <w:tab w:val="left" w:pos="900"/>
-        </w:tabs>
-        <w:rPr>
-          <w:rFonts w:ascii="Arial" w:eastAsia="Arial" w:hAnsi="Arial" w:cs="Arial"/>
-          <w:sz w:val="21"/>
-          <w:szCs w:val="21"/>
-        </w:rPr>
-      </w:pPr>
-      <w:r>
-        <w:rPr>
-          <w:rFonts w:ascii="Arial" w:eastAsia="Arial" w:hAnsi="Arial" w:cs="Arial"/>
-          <w:sz w:val="21"/>
-          <w:szCs w:val="21"/>
-        </w:rPr>
-        <w:t xml:space="preserve">Personal </w:t>
-      </w:r>
-      <w:r>
-        <w:rPr>
-          <w:rFonts w:ascii="Arial" w:eastAsia="Arial" w:hAnsi="Arial" w:cs="Arial"/>
-          <w:sz w:val="21"/>
-          <w:szCs w:val="21"/>
-        </w:rPr>
-        <w:t>Kanban</w:t>
-      </w:r>
-      <w:r>
-        <w:rPr>
-          <w:rFonts w:ascii="Arial" w:eastAsia="Arial" w:hAnsi="Arial" w:cs="Arial"/>
-          <w:sz w:val="21"/>
-          <w:szCs w:val="21"/>
-        </w:rPr>
-        <w:t xml:space="preserve"> Board in React</w:t>
-      </w:r>
-      <w:r>
-        <w:rPr>
-          <w:rFonts w:ascii="Arial" w:eastAsia="Arial" w:hAnsi="Arial" w:cs="Arial"/>
-          <w:sz w:val="21"/>
-          <w:szCs w:val="21"/>
-        </w:rPr>
-        <w:t xml:space="preserve">, </w:t>
-      </w:r>
-      <w:r>
-        <w:rPr>
-          <w:rFonts w:ascii="Arial" w:eastAsia="Arial" w:hAnsi="Arial" w:cs="Arial"/>
-          <w:sz w:val="21"/>
-          <w:szCs w:val="21"/>
-        </w:rPr>
-        <w:t>Redux</w:t>
-      </w:r>
-      <w:r>
-        <w:rPr>
-          <w:rFonts w:ascii="Arial" w:eastAsia="Arial" w:hAnsi="Arial" w:cs="Arial"/>
-          <w:sz w:val="21"/>
-          <w:szCs w:val="21"/>
-        </w:rPr>
-        <w:t xml:space="preserve">, </w:t>
-      </w:r>
-      <w:r>
-        <w:rPr>
-          <w:rFonts w:ascii="Arial" w:eastAsia="Arial" w:hAnsi="Arial" w:cs="Arial"/>
-          <w:sz w:val="21"/>
-          <w:szCs w:val="21"/>
-        </w:rPr>
-        <w:t>Spring Boot</w:t>
-      </w:r>
-    </w:p>
-    <w:p>
-      <w:pPr>
-        <w:tabs>
-          <w:tab w:val="left" w:pos="630"/>
-          <w:tab w:val="left" w:pos="900"/>
-        </w:tabs>
-        <w:rPr>
-          <w:rFonts w:ascii="Arial" w:eastAsia="Arial" w:hAnsi="Arial" w:cs="Arial"/>
+        </w:tabs>
+        <w:rPr>
+          <w:rFonts w:ascii="Arial" w:eastAsia="Arial" w:hAnsi="Arial" w:cs="Arial"/>
+          <w:color w:val="000000"/>
           <w:sz w:val="21"/>
           <w:szCs w:val="21"/>
         </w:rPr>
@@ -2763,22 +3250,25 @@
         </w:rPr>
         <w:t xml:space="preserve">Java, </w:t>
       </w:r>
-      <w:r>
-        <w:rPr>
-          <w:rFonts w:ascii="Arial" w:eastAsia="Arial" w:hAnsi="Arial" w:cs="Arial"/>
-          <w:sz w:val="21"/>
-          <w:szCs w:val="21"/>
-        </w:rPr>
-        <w:t>Javascript,</w:t>
-      </w:r>
-      <w:r>
-        <w:rPr>
-          <w:rFonts w:ascii="Arial" w:eastAsia="Arial" w:hAnsi="Arial" w:cs="Arial"/>
-          <w:sz w:val="21"/>
-          <w:szCs w:val="21"/>
-        </w:rPr>
-        <w:t xml:space="preserve"> </w:t>
-      </w:r>
+      <w:proofErr w:type="spellStart"/>
+      <w:r>
+        <w:rPr>
+          <w:rFonts w:ascii="Arial" w:eastAsia="Arial" w:hAnsi="Arial" w:cs="Arial"/>
+          <w:sz w:val="21"/>
+          <w:szCs w:val="21"/>
+        </w:rPr>
+        <w:t>Javascript</w:t>
+      </w:r>
+      <w:proofErr w:type="spellEnd"/>
+      <w:r>
+        <w:rPr>
+          <w:rFonts w:ascii="Arial" w:eastAsia="Arial" w:hAnsi="Arial" w:cs="Arial"/>
+          <w:sz w:val="21"/>
+          <w:szCs w:val="21"/>
+        </w:rPr>
+        <w:t xml:space="preserve">, </w:t>
+      </w:r>
+      <w:proofErr w:type="spellStart"/>
       <w:r>
         <w:rPr>
           <w:rFonts w:ascii="Arial" w:eastAsia="Arial" w:hAnsi="Arial" w:cs="Arial"/>
@@ -2787,6 +3277,7 @@
         </w:rPr>
         <w:t>ReactJs</w:t>
       </w:r>
+      <w:proofErr w:type="spellEnd"/>
       <w:r>
         <w:rPr>
           <w:rFonts w:ascii="Arial" w:eastAsia="Arial" w:hAnsi="Arial" w:cs="Arial"/>
@@ -2849,71 +3340,69 @@
           <w:sz w:val="21"/>
           <w:szCs w:val="21"/>
         </w:rPr>
-        <w:t>REST Apis</w:t>
-      </w:r>
-      <w:r>
-        <w:rPr>
-          <w:rFonts w:ascii="Arial" w:eastAsia="Arial" w:hAnsi="Arial" w:cs="Arial"/>
-          <w:sz w:val="21"/>
-          <w:szCs w:val="21"/>
-        </w:rPr>
-        <w:t>,</w:t>
-      </w:r>
-      <w:r>
-        <w:rPr>
-          <w:rFonts w:ascii="Arial" w:eastAsia="Arial" w:hAnsi="Arial" w:cs="Arial"/>
-          <w:sz w:val="21"/>
-          <w:szCs w:val="21"/>
-        </w:rPr>
-        <w:t xml:space="preserve"> Redis, Postgresql, </w:t>
-      </w:r>
-      <w:r>
-        <w:rPr>
-          <w:rFonts w:ascii="Arial" w:eastAsia="Arial" w:hAnsi="Arial" w:cs="Arial"/>
-          <w:sz w:val="21"/>
-          <w:szCs w:val="21"/>
-        </w:rPr>
-        <w:t>MySQL</w:t>
-      </w:r>
-      <w:r>
-        <w:rPr>
-          <w:rFonts w:ascii="Arial" w:eastAsia="Arial" w:hAnsi="Arial" w:cs="Arial"/>
-          <w:sz w:val="21"/>
-          <w:szCs w:val="21"/>
-        </w:rPr>
-        <w:t>,</w:t>
-      </w:r>
-      <w:r>
-        <w:rPr>
-          <w:rFonts w:ascii="Arial" w:eastAsia="Arial" w:hAnsi="Arial" w:cs="Arial"/>
-          <w:sz w:val="21"/>
-          <w:szCs w:val="21"/>
-        </w:rPr>
-        <w:t xml:space="preserve"> </w:t>
-      </w:r>
-      <w:r>
-        <w:rPr>
-          <w:rFonts w:ascii="Arial" w:eastAsia="Arial" w:hAnsi="Arial" w:cs="Arial"/>
-          <w:sz w:val="21"/>
-          <w:szCs w:val="21"/>
-        </w:rPr>
-        <w:t xml:space="preserve">AWS </w:t>
-      </w:r>
-      <w:r>
-        <w:rPr>
-          <w:rFonts w:ascii="Arial" w:eastAsia="Arial" w:hAnsi="Arial" w:cs="Arial"/>
-          <w:sz w:val="21"/>
-          <w:szCs w:val="21"/>
-        </w:rPr>
-        <w:t>lambda</w:t>
-      </w:r>
-      <w:r>
-        <w:rPr>
-          <w:rFonts w:ascii="Arial" w:eastAsia="Arial" w:hAnsi="Arial" w:cs="Arial"/>
-          <w:sz w:val="21"/>
-          <w:szCs w:val="21"/>
-        </w:rPr>
-        <w:t>, EC2, IAM, RDS.</w:t>
+        <w:t xml:space="preserve">REST </w:t>
+      </w:r>
+      <w:proofErr w:type="spellStart"/>
+      <w:r>
+        <w:rPr>
+          <w:rFonts w:ascii="Arial" w:eastAsia="Arial" w:hAnsi="Arial" w:cs="Arial"/>
+          <w:sz w:val="21"/>
+          <w:szCs w:val="21"/>
+        </w:rPr>
+        <w:t>Apis</w:t>
+      </w:r>
+      <w:proofErr w:type="spellEnd"/>
+      <w:r>
+        <w:rPr>
+          <w:rFonts w:ascii="Arial" w:eastAsia="Arial" w:hAnsi="Arial" w:cs="Arial"/>
+          <w:sz w:val="21"/>
+          <w:szCs w:val="21"/>
+        </w:rPr>
+        <w:t xml:space="preserve">, </w:t>
+      </w:r>
+      <w:proofErr w:type="spellStart"/>
+      <w:r>
+        <w:rPr>
+          <w:rFonts w:ascii="Arial" w:eastAsia="Arial" w:hAnsi="Arial" w:cs="Arial"/>
+          <w:sz w:val="21"/>
+          <w:szCs w:val="21"/>
+        </w:rPr>
+        <w:t>Redis</w:t>
+      </w:r>
+      <w:proofErr w:type="spellEnd"/>
+      <w:r>
+        <w:rPr>
+          <w:rFonts w:ascii="Arial" w:eastAsia="Arial" w:hAnsi="Arial" w:cs="Arial"/>
+          <w:sz w:val="21"/>
+          <w:szCs w:val="21"/>
+        </w:rPr>
+        <w:t xml:space="preserve">, </w:t>
+      </w:r>
+      <w:proofErr w:type="spellStart"/>
+      <w:r>
+        <w:rPr>
+          <w:rFonts w:ascii="Arial" w:eastAsia="Arial" w:hAnsi="Arial" w:cs="Arial"/>
+          <w:sz w:val="21"/>
+          <w:szCs w:val="21"/>
+        </w:rPr>
+        <w:t>Postgresql</w:t>
+      </w:r>
+      <w:proofErr w:type="spellEnd"/>
+      <w:r>
+        <w:rPr>
+          <w:rFonts w:ascii="Arial" w:eastAsia="Arial" w:hAnsi="Arial" w:cs="Arial"/>
+          <w:sz w:val="21"/>
+          <w:szCs w:val="21"/>
+        </w:rPr>
+        <w:t xml:space="preserve">, MySQL, </w:t>
+      </w:r>
+      <w:r>
+        <w:rPr>
+          <w:rFonts w:ascii="Arial" w:eastAsia="Arial" w:hAnsi="Arial" w:cs="Arial"/>
+          <w:sz w:val="21"/>
+          <w:szCs w:val="21"/>
+        </w:rPr>
+        <w:t>AWS lambda, EC2, IAM, RDS.</w:t>
       </w:r>
     </w:p>
     <w:p>
@@ -2931,7 +3420,6 @@
         </w:tabs>
         <w:rPr>
           <w:rFonts w:ascii="Arial" w:eastAsia="Arial" w:hAnsi="Arial" w:cs="Arial"/>
-          <w:b/>
           <w:sz w:val="21"/>
           <w:szCs w:val="21"/>
         </w:rPr>
@@ -2992,31 +3480,15 @@
           <w:sz w:val="21"/>
           <w:szCs w:val="21"/>
         </w:rPr>
-        <w:t xml:space="preserve">Good </w:t>
-      </w:r>
-      <w:r>
-        <w:rPr>
-          <w:rFonts w:ascii="Arial" w:eastAsia="Arial" w:hAnsi="Arial" w:cs="Arial"/>
-          <w:sz w:val="21"/>
-          <w:szCs w:val="21"/>
-        </w:rPr>
-        <w:t>Time Ma</w:t>
-      </w:r>
-      <w:r>
-        <w:rPr>
-          <w:rFonts w:ascii="Arial" w:eastAsia="Arial" w:hAnsi="Arial" w:cs="Arial"/>
-          <w:sz w:val="21"/>
-          <w:szCs w:val="21"/>
-        </w:rPr>
-        <w:t>nagement &amp;</w:t>
-      </w:r>
-      <w:r>
-        <w:rPr>
-          <w:rFonts w:ascii="Arial" w:eastAsia="Arial" w:hAnsi="Arial" w:cs="Arial"/>
-          <w:sz w:val="21"/>
-          <w:szCs w:val="21"/>
-        </w:rPr>
-        <w:t xml:space="preserve"> Communication Skills</w:t>
+        <w:t xml:space="preserve">Time Management, Communication Skills, </w:t>
+      </w:r>
+      <w:r>
+        <w:rPr>
+          <w:rFonts w:ascii="Arial" w:eastAsia="Arial" w:hAnsi="Arial" w:cs="Arial"/>
+          <w:sz w:val="21"/>
+          <w:szCs w:val="21"/>
+        </w:rPr>
+        <w:t>Leadership, Technical content writing.</w:t>
       </w:r>
     </w:p>
     <w:p>
@@ -3038,6 +3510,8 @@
           <w:szCs w:val="21"/>
         </w:rPr>
       </w:pPr>
+      <w:bookmarkStart w:id="0" w:name="_GoBack"/>
+      <w:bookmarkEnd w:id="0"/>
     </w:p>
     <w:p>
       <w:pPr>
@@ -3089,29 +3563,476 @@
           <w:sz w:val="21"/>
           <w:szCs w:val="21"/>
         </w:rPr>
-        <w:t>Fluent in</w:t>
-      </w:r>
-      <w:r>
-        <w:rPr>
-          <w:rFonts w:ascii="Arial" w:eastAsia="Arial" w:hAnsi="Arial" w:cs="Arial"/>
-          <w:sz w:val="21"/>
-          <w:szCs w:val="21"/>
-        </w:rPr>
-        <w:t xml:space="preserve"> English, Hindi, Marathi</w:t>
-      </w:r>
-    </w:p>
-    <w:p>
-      <w:pPr>
+        <w:t>Fluent in English, Hindi, Marathi</w:t>
+      </w:r>
+    </w:p>
+    <w:p>
+      <w:pPr>
+        <w:pBdr>
+          <w:bottom w:val="single" w:sz="12" w:space="2" w:color="000000"/>
+        </w:pBdr>
         <w:tabs>
           <w:tab w:val="left" w:pos="630"/>
           <w:tab w:val="left" w:pos="900"/>
         </w:tabs>
         <w:rPr>
           <w:rFonts w:ascii="Arial" w:eastAsia="Arial" w:hAnsi="Arial" w:cs="Arial"/>
-          <w:sz w:val="21"/>
-          <w:szCs w:val="21"/>
-        </w:rPr>
-      </w:pPr>
+          <w:b/>
+          <w:sz w:val="22"/>
+          <w:szCs w:val="22"/>
+        </w:rPr>
+      </w:pPr>
+    </w:p>
+    <w:p>
+      <w:pPr>
+        <w:pBdr>
+          <w:bottom w:val="single" w:sz="12" w:space="2" w:color="000000"/>
+        </w:pBdr>
+        <w:tabs>
+          <w:tab w:val="left" w:pos="630"/>
+          <w:tab w:val="left" w:pos="900"/>
+        </w:tabs>
+        <w:rPr>
+          <w:rFonts w:ascii="Arial" w:eastAsia="Arial" w:hAnsi="Arial" w:cs="Arial"/>
+          <w:b/>
+          <w:sz w:val="22"/>
+          <w:szCs w:val="22"/>
+        </w:rPr>
+      </w:pPr>
+      <w:r>
+        <w:rPr>
+          <w:rFonts w:ascii="Arial" w:eastAsia="Arial" w:hAnsi="Arial" w:cs="Arial"/>
+          <w:b/>
+          <w:sz w:val="22"/>
+          <w:szCs w:val="22"/>
+        </w:rPr>
+        <w:t>EXTRACURRICULAR ACTIVITIES</w:t>
+      </w:r>
+    </w:p>
+    <w:p>
+      <w:pPr>
+        <w:tabs>
+          <w:tab w:val="left" w:pos="630"/>
+          <w:tab w:val="left" w:pos="900"/>
+        </w:tabs>
+        <w:rPr>
+          <w:rFonts w:ascii="Arial" w:eastAsia="Arial" w:hAnsi="Arial" w:cs="Arial"/>
+          <w:b/>
+          <w:sz w:val="21"/>
+          <w:szCs w:val="21"/>
+        </w:rPr>
+      </w:pPr>
+    </w:p>
+    <w:p>
+      <w:pPr>
+        <w:numPr>
+          <w:ilvl w:val="0"/>
+          <w:numId w:val="1"/>
+        </w:numPr>
+        <w:tabs>
+          <w:tab w:val="left" w:pos="630"/>
+          <w:tab w:val="left" w:pos="900"/>
+        </w:tabs>
+        <w:rPr>
+          <w:rFonts w:ascii="Arial" w:eastAsia="Arial" w:hAnsi="Arial" w:cs="Arial"/>
+          <w:b/>
+          <w:sz w:val="21"/>
+          <w:szCs w:val="21"/>
+        </w:rPr>
+      </w:pPr>
+      <w:r>
+        <w:rPr>
+          <w:rFonts w:ascii="Arial" w:eastAsia="Arial" w:hAnsi="Arial" w:cs="Arial"/>
+          <w:sz w:val="21"/>
+          <w:szCs w:val="21"/>
+        </w:rPr>
+        <w:t xml:space="preserve">Published Research paper </w:t>
+      </w:r>
+      <w:r>
+        <w:rPr>
+          <w:rFonts w:ascii="Arial" w:eastAsia="Arial" w:hAnsi="Arial" w:cs="Arial"/>
+          <w:sz w:val="21"/>
+          <w:szCs w:val="21"/>
+        </w:rPr>
+        <w:t xml:space="preserve">on </w:t>
+      </w:r>
+      <w:r>
+        <w:rPr>
+          <w:rFonts w:ascii="Arial" w:eastAsia="Arial" w:hAnsi="Arial" w:cs="Arial"/>
+          <w:b/>
+          <w:sz w:val="21"/>
+          <w:szCs w:val="21"/>
+        </w:rPr>
+        <w:t>International Journal of Research and Scientific</w:t>
+      </w:r>
+      <w:r>
+        <w:rPr>
+          <w:rFonts w:ascii="Arial" w:eastAsia="Arial" w:hAnsi="Arial" w:cs="Arial"/>
+          <w:sz w:val="21"/>
+          <w:szCs w:val="21"/>
+        </w:rPr>
+        <w:t xml:space="preserve"> </w:t>
+      </w:r>
+      <w:r>
+        <w:rPr>
+          <w:rFonts w:ascii="Arial" w:eastAsia="Arial" w:hAnsi="Arial" w:cs="Arial"/>
+          <w:b/>
+          <w:sz w:val="21"/>
+          <w:szCs w:val="21"/>
+        </w:rPr>
+        <w:t>Innovation</w:t>
+      </w:r>
+      <w:r>
+        <w:rPr>
+          <w:rFonts w:ascii="Arial" w:eastAsia="Arial" w:hAnsi="Arial" w:cs="Arial"/>
+          <w:sz w:val="21"/>
+          <w:szCs w:val="21"/>
+        </w:rPr>
+        <w:t xml:space="preserve"> </w:t>
+      </w:r>
+      <w:r>
+        <w:rPr>
+          <w:rFonts w:ascii="Arial" w:eastAsia="Arial" w:hAnsi="Arial" w:cs="Arial"/>
+          <w:b/>
+          <w:sz w:val="21"/>
+          <w:szCs w:val="21"/>
+        </w:rPr>
+        <w:t xml:space="preserve">(IJRSI) </w:t>
+      </w:r>
+      <w:r>
+        <w:rPr>
+          <w:rFonts w:ascii="Arial" w:eastAsia="Arial" w:hAnsi="Arial" w:cs="Arial"/>
+          <w:sz w:val="21"/>
+          <w:szCs w:val="21"/>
+        </w:rPr>
+        <w:t xml:space="preserve">for Final year Project </w:t>
+      </w:r>
+      <w:r>
+        <w:rPr>
+          <w:rFonts w:ascii="Arial" w:eastAsia="Arial" w:hAnsi="Arial" w:cs="Arial"/>
+          <w:b/>
+          <w:sz w:val="21"/>
+          <w:szCs w:val="21"/>
+        </w:rPr>
+        <w:t>‘Indoor Surveillance System in Dynamic Environment’</w:t>
+      </w:r>
+      <w:r>
+        <w:rPr>
+          <w:rFonts w:ascii="Arial" w:eastAsia="Arial" w:hAnsi="Arial" w:cs="Arial"/>
+          <w:b/>
+          <w:sz w:val="21"/>
+          <w:szCs w:val="21"/>
+        </w:rPr>
+        <w:t xml:space="preserve"> (</w:t>
+      </w:r>
+      <w:proofErr w:type="spellStart"/>
+      <w:r>
+        <w:rPr>
+          <w:rFonts w:ascii="Arial" w:eastAsia="Arial" w:hAnsi="Arial" w:cs="Arial"/>
+          <w:b/>
+          <w:sz w:val="21"/>
+          <w:szCs w:val="21"/>
+        </w:rPr>
+        <w:t>Link:</w:t>
+      </w:r>
+      <w:r>
+        <w:rPr>
+          <w:rFonts w:ascii="Arial" w:eastAsia="Arial" w:hAnsi="Arial" w:cs="Arial"/>
+          <w:b/>
+          <w:sz w:val="21"/>
+          <w:szCs w:val="21"/>
+        </w:rPr>
+        <w:t>https</w:t>
+      </w:r>
+      <w:proofErr w:type="spellEnd"/>
+      <w:r>
+        <w:rPr>
+          <w:rFonts w:ascii="Arial" w:eastAsia="Arial" w:hAnsi="Arial" w:cs="Arial"/>
+          <w:b/>
+          <w:sz w:val="21"/>
+          <w:szCs w:val="21"/>
+        </w:rPr>
+        <w:t>://www.rsisinternational.org/Issue19/105-107.pdf</w:t>
+      </w:r>
+      <w:r>
+        <w:rPr>
+          <w:rFonts w:ascii="Arial" w:eastAsia="Arial" w:hAnsi="Arial" w:cs="Arial"/>
+          <w:b/>
+          <w:sz w:val="21"/>
+          <w:szCs w:val="21"/>
+        </w:rPr>
+        <w:t>).</w:t>
+      </w:r>
+    </w:p>
+    <w:p>
+      <w:pPr>
+        <w:numPr>
+          <w:ilvl w:val="0"/>
+          <w:numId w:val="1"/>
+        </w:numPr>
+        <w:tabs>
+          <w:tab w:val="left" w:pos="630"/>
+          <w:tab w:val="left" w:pos="900"/>
+        </w:tabs>
+        <w:rPr>
+          <w:rFonts w:ascii="Arial" w:eastAsia="Arial" w:hAnsi="Arial" w:cs="Arial"/>
+          <w:sz w:val="21"/>
+          <w:szCs w:val="21"/>
+        </w:rPr>
+      </w:pPr>
+      <w:r>
+        <w:rPr>
+          <w:rFonts w:ascii="Arial" w:eastAsia="Arial" w:hAnsi="Arial" w:cs="Arial"/>
+          <w:sz w:val="21"/>
+          <w:szCs w:val="21"/>
+        </w:rPr>
+        <w:t>Won 1</w:t>
+      </w:r>
+      <w:r>
+        <w:rPr>
+          <w:rFonts w:ascii="Arial" w:eastAsia="Arial" w:hAnsi="Arial" w:cs="Arial"/>
+          <w:sz w:val="21"/>
+          <w:szCs w:val="21"/>
+          <w:vertAlign w:val="superscript"/>
+        </w:rPr>
+        <w:t>st</w:t>
+      </w:r>
+      <w:r>
+        <w:rPr>
+          <w:rFonts w:ascii="Arial" w:eastAsia="Arial" w:hAnsi="Arial" w:cs="Arial"/>
+          <w:sz w:val="21"/>
+          <w:szCs w:val="21"/>
+        </w:rPr>
+        <w:t xml:space="preserve"> prize in </w:t>
+      </w:r>
+      <w:r>
+        <w:rPr>
+          <w:rFonts w:ascii="Arial" w:eastAsia="Arial" w:hAnsi="Arial" w:cs="Arial"/>
+          <w:b/>
+          <w:sz w:val="21"/>
+          <w:szCs w:val="21"/>
+        </w:rPr>
+        <w:t>Street Play</w:t>
+      </w:r>
+      <w:r>
+        <w:rPr>
+          <w:rFonts w:ascii="Arial" w:eastAsia="Arial" w:hAnsi="Arial" w:cs="Arial"/>
+          <w:sz w:val="21"/>
+          <w:szCs w:val="21"/>
+        </w:rPr>
+        <w:t xml:space="preserve"> at Inter-College level</w:t>
+      </w:r>
+      <w:r>
+        <w:rPr>
+          <w:rFonts w:ascii="Arial" w:eastAsia="Arial" w:hAnsi="Arial" w:cs="Arial"/>
+          <w:sz w:val="21"/>
+          <w:szCs w:val="21"/>
+        </w:rPr>
+        <w:t>.</w:t>
+      </w:r>
+    </w:p>
+    <w:p>
+      <w:pPr>
+        <w:pBdr>
+          <w:bottom w:val="single" w:sz="12" w:space="2" w:color="000000"/>
+        </w:pBdr>
+        <w:tabs>
+          <w:tab w:val="left" w:pos="630"/>
+          <w:tab w:val="left" w:pos="900"/>
+        </w:tabs>
+        <w:rPr>
+          <w:rFonts w:ascii="Arial" w:eastAsia="Arial" w:hAnsi="Arial" w:cs="Arial"/>
+          <w:b/>
+          <w:sz w:val="22"/>
+          <w:szCs w:val="22"/>
+        </w:rPr>
+      </w:pPr>
+    </w:p>
+    <w:p>
+      <w:pPr>
+        <w:pBdr>
+          <w:bottom w:val="single" w:sz="12" w:space="2" w:color="000000"/>
+        </w:pBdr>
+        <w:tabs>
+          <w:tab w:val="left" w:pos="630"/>
+          <w:tab w:val="left" w:pos="900"/>
+        </w:tabs>
+        <w:rPr>
+          <w:rFonts w:ascii="Arial" w:eastAsia="Arial" w:hAnsi="Arial" w:cs="Arial"/>
+          <w:b/>
+          <w:sz w:val="22"/>
+          <w:szCs w:val="22"/>
+        </w:rPr>
+      </w:pPr>
+      <w:r>
+        <w:rPr>
+          <w:rFonts w:ascii="Arial" w:eastAsia="Arial" w:hAnsi="Arial" w:cs="Arial"/>
+          <w:b/>
+          <w:sz w:val="22"/>
+          <w:szCs w:val="22"/>
+        </w:rPr>
+        <w:t>EXTRA PROJECTS</w:t>
+      </w:r>
+    </w:p>
+    <w:p>
+      <w:pPr>
+        <w:numPr>
+          <w:ilvl w:val="0"/>
+          <w:numId w:val="1"/>
+        </w:numPr>
+        <w:tabs>
+          <w:tab w:val="left" w:pos="630"/>
+          <w:tab w:val="left" w:pos="900"/>
+        </w:tabs>
+        <w:rPr>
+          <w:rFonts w:ascii="Arial" w:eastAsia="Arial" w:hAnsi="Arial" w:cs="Arial"/>
+          <w:sz w:val="21"/>
+          <w:szCs w:val="21"/>
+        </w:rPr>
+      </w:pPr>
+      <w:r>
+        <w:rPr>
+          <w:rFonts w:ascii="Arial" w:eastAsia="Arial" w:hAnsi="Arial" w:cs="Arial"/>
+          <w:sz w:val="21"/>
+          <w:szCs w:val="21"/>
+        </w:rPr>
+        <w:t>Facebook clone in React</w:t>
+      </w:r>
+    </w:p>
+    <w:p>
+      <w:pPr>
+        <w:numPr>
+          <w:ilvl w:val="0"/>
+          <w:numId w:val="1"/>
+        </w:numPr>
+        <w:tabs>
+          <w:tab w:val="left" w:pos="630"/>
+          <w:tab w:val="left" w:pos="900"/>
+        </w:tabs>
+        <w:rPr>
+          <w:rFonts w:ascii="Arial" w:eastAsia="Arial" w:hAnsi="Arial" w:cs="Arial"/>
+          <w:sz w:val="21"/>
+          <w:szCs w:val="21"/>
+        </w:rPr>
+      </w:pPr>
+      <w:r>
+        <w:rPr>
+          <w:rFonts w:ascii="Arial" w:eastAsia="Arial" w:hAnsi="Arial" w:cs="Arial"/>
+          <w:sz w:val="21"/>
+          <w:szCs w:val="21"/>
+        </w:rPr>
+        <w:t>Slack Clone in React</w:t>
+      </w:r>
+    </w:p>
+    <w:p>
+      <w:pPr>
+        <w:numPr>
+          <w:ilvl w:val="0"/>
+          <w:numId w:val="1"/>
+        </w:numPr>
+        <w:tabs>
+          <w:tab w:val="left" w:pos="630"/>
+          <w:tab w:val="left" w:pos="900"/>
+        </w:tabs>
+        <w:rPr>
+          <w:rFonts w:ascii="Arial" w:eastAsia="Arial" w:hAnsi="Arial" w:cs="Arial"/>
+          <w:sz w:val="21"/>
+          <w:szCs w:val="21"/>
+        </w:rPr>
+      </w:pPr>
+      <w:r>
+        <w:rPr>
+          <w:rFonts w:ascii="Arial" w:eastAsia="Arial" w:hAnsi="Arial" w:cs="Arial"/>
+          <w:sz w:val="21"/>
+          <w:szCs w:val="21"/>
+        </w:rPr>
+        <w:t xml:space="preserve">Personal </w:t>
+      </w:r>
+      <w:r>
+        <w:rPr>
+          <w:rFonts w:ascii="Arial" w:eastAsia="Arial" w:hAnsi="Arial" w:cs="Arial"/>
+          <w:sz w:val="21"/>
+          <w:szCs w:val="21"/>
+        </w:rPr>
+        <w:t>Kanban</w:t>
+      </w:r>
+      <w:r>
+        <w:rPr>
+          <w:rFonts w:ascii="Arial" w:eastAsia="Arial" w:hAnsi="Arial" w:cs="Arial"/>
+          <w:sz w:val="21"/>
+          <w:szCs w:val="21"/>
+        </w:rPr>
+        <w:t xml:space="preserve"> Board in React</w:t>
+      </w:r>
+      <w:r>
+        <w:rPr>
+          <w:rFonts w:ascii="Arial" w:eastAsia="Arial" w:hAnsi="Arial" w:cs="Arial"/>
+          <w:sz w:val="21"/>
+          <w:szCs w:val="21"/>
+        </w:rPr>
+        <w:t xml:space="preserve">, </w:t>
+      </w:r>
+      <w:proofErr w:type="spellStart"/>
+      <w:r>
+        <w:rPr>
+          <w:rFonts w:ascii="Arial" w:eastAsia="Arial" w:hAnsi="Arial" w:cs="Arial"/>
+          <w:sz w:val="21"/>
+          <w:szCs w:val="21"/>
+        </w:rPr>
+        <w:t>Redux</w:t>
+      </w:r>
+      <w:proofErr w:type="spellEnd"/>
+      <w:r>
+        <w:rPr>
+          <w:rFonts w:ascii="Arial" w:eastAsia="Arial" w:hAnsi="Arial" w:cs="Arial"/>
+          <w:sz w:val="21"/>
+          <w:szCs w:val="21"/>
+        </w:rPr>
+        <w:t xml:space="preserve">, </w:t>
+      </w:r>
+      <w:r>
+        <w:rPr>
+          <w:rFonts w:ascii="Arial" w:eastAsia="Arial" w:hAnsi="Arial" w:cs="Arial"/>
+          <w:sz w:val="21"/>
+          <w:szCs w:val="21"/>
+        </w:rPr>
+        <w:t>Spring Boot</w:t>
+      </w:r>
+    </w:p>
+    <w:p>
+      <w:pPr>
+        <w:pStyle w:val="ListParagraph"/>
+        <w:numPr>
+          <w:ilvl w:val="0"/>
+          <w:numId w:val="1"/>
+        </w:numPr>
+        <w:tabs>
+          <w:tab w:val="left" w:pos="630"/>
+          <w:tab w:val="left" w:pos="900"/>
+        </w:tabs>
+        <w:rPr>
+          <w:rFonts w:ascii="Arial" w:eastAsia="Arial" w:hAnsi="Arial" w:cs="Arial"/>
+          <w:sz w:val="21"/>
+          <w:szCs w:val="21"/>
+        </w:rPr>
+      </w:pPr>
+      <w:r>
+        <w:rPr>
+          <w:rFonts w:ascii="Arial" w:eastAsia="Arial" w:hAnsi="Arial" w:cs="Arial"/>
+          <w:b/>
+          <w:sz w:val="21"/>
+          <w:szCs w:val="21"/>
+        </w:rPr>
+        <w:t>LinkedIn</w:t>
+      </w:r>
+      <w:r>
+        <w:rPr>
+          <w:rFonts w:ascii="Arial" w:eastAsia="Arial" w:hAnsi="Arial" w:cs="Arial"/>
+          <w:sz w:val="21"/>
+          <w:szCs w:val="21"/>
+        </w:rPr>
+        <w:t>:  https://www.linkedin.com/in/akash-kumbhare-89b0ab43/</w:t>
+      </w:r>
     </w:p>
     <w:p>
       <w:pPr>
@@ -3265,16 +4186,7 @@
           <w:sz w:val="21"/>
           <w:szCs w:val="21"/>
         </w:rPr>
-        <w:t xml:space="preserve"> </w:t>
-      </w:r>
-      <w:r>
-        <w:rPr>
-          <w:rFonts w:ascii="Arial" w:eastAsia="Arial" w:hAnsi="Arial" w:cs="Arial"/>
-          <w:b/>
-          <w:sz w:val="21"/>
-          <w:szCs w:val="21"/>
-        </w:rPr>
-        <w:t xml:space="preserve">  </w:t>
+        <w:t xml:space="preserve">   </w:t>
       </w:r>
       <w:r>
         <w:rPr>
@@ -3835,297 +4747,6 @@
           <w:tab w:val="left" w:pos="630"/>
           <w:tab w:val="left" w:pos="900"/>
         </w:tabs>
-        <w:rPr>
-          <w:rFonts w:ascii="Arial" w:eastAsia="Arial" w:hAnsi="Arial" w:cs="Arial"/>
-          <w:sz w:val="21"/>
-          <w:szCs w:val="21"/>
-        </w:rPr>
-      </w:pPr>
-    </w:p>
-    <w:p>
-      <w:pPr>
-        <w:pBdr>
-          <w:bottom w:val="single" w:sz="12" w:space="2" w:color="000000"/>
-        </w:pBdr>
-        <w:tabs>
-          <w:tab w:val="left" w:pos="630"/>
-          <w:tab w:val="left" w:pos="900"/>
-        </w:tabs>
-        <w:rPr>
-          <w:rFonts w:ascii="Arial" w:eastAsia="Arial" w:hAnsi="Arial" w:cs="Arial"/>
-          <w:b/>
-          <w:sz w:val="22"/>
-          <w:szCs w:val="22"/>
-        </w:rPr>
-      </w:pPr>
-      <w:r>
-        <w:rPr>
-          <w:rFonts w:ascii="Arial" w:eastAsia="Arial" w:hAnsi="Arial" w:cs="Arial"/>
-          <w:b/>
-          <w:sz w:val="22"/>
-          <w:szCs w:val="22"/>
-        </w:rPr>
-        <w:t>PERSONAL INFORMATION</w:t>
-      </w:r>
-    </w:p>
-    <w:p>
-      <w:pPr>
-        <w:tabs>
-          <w:tab w:val="left" w:pos="630"/>
-          <w:tab w:val="left" w:pos="900"/>
-        </w:tabs>
-        <w:ind w:left="14"/>
-        <w:rPr>
-          <w:rFonts w:ascii="Arial" w:eastAsia="Arial" w:hAnsi="Arial" w:cs="Arial"/>
-          <w:sz w:val="21"/>
-          <w:szCs w:val="21"/>
-        </w:rPr>
-      </w:pPr>
-    </w:p>
-    <w:p>
-      <w:pPr>
-        <w:tabs>
-          <w:tab w:val="left" w:pos="630"/>
-          <w:tab w:val="left" w:pos="900"/>
-        </w:tabs>
-        <w:ind w:left="14"/>
-        <w:rPr>
-          <w:rFonts w:ascii="Arial" w:eastAsia="Arial" w:hAnsi="Arial" w:cs="Arial"/>
-          <w:sz w:val="21"/>
-          <w:szCs w:val="21"/>
-        </w:rPr>
-      </w:pPr>
-      <w:proofErr w:type="spellStart"/>
-      <w:proofErr w:type="gramStart"/>
-      <w:r>
-        <w:rPr>
-          <w:rFonts w:ascii="Arial" w:eastAsia="Arial" w:hAnsi="Arial" w:cs="Arial"/>
-          <w:sz w:val="21"/>
-          <w:szCs w:val="21"/>
-        </w:rPr>
-        <w:t>Mumbai</w:t>
-      </w:r>
-      <w:r>
-        <w:rPr>
-          <w:rFonts w:ascii="Arial" w:eastAsia="Arial" w:hAnsi="Arial" w:cs="Arial"/>
-          <w:sz w:val="21"/>
-          <w:szCs w:val="21"/>
-        </w:rPr>
-        <w:t>,</w:t>
-      </w:r>
-      <w:r>
-        <w:rPr>
-          <w:rFonts w:ascii="Arial" w:eastAsia="Arial" w:hAnsi="Arial" w:cs="Arial"/>
-          <w:sz w:val="21"/>
-          <w:szCs w:val="21"/>
-        </w:rPr>
-        <w:t>India</w:t>
-      </w:r>
-      <w:proofErr w:type="spellEnd"/>
-      <w:proofErr w:type="gramEnd"/>
-      <w:r>
-        <w:rPr>
-          <w:rFonts w:ascii="Arial" w:eastAsia="Arial" w:hAnsi="Arial" w:cs="Arial"/>
-          <w:sz w:val="21"/>
-          <w:szCs w:val="21"/>
-        </w:rPr>
-        <w:t xml:space="preserve"> | </w:t>
-      </w:r>
-      <w:r>
-        <w:rPr>
-          <w:rFonts w:ascii="Arial" w:eastAsia="Arial" w:hAnsi="Arial" w:cs="Arial"/>
-          <w:b/>
-          <w:sz w:val="21"/>
-          <w:szCs w:val="21"/>
-        </w:rPr>
-        <w:t>Mobile</w:t>
-      </w:r>
-      <w:r>
-        <w:rPr>
-          <w:rFonts w:ascii="Arial" w:eastAsia="Arial" w:hAnsi="Arial" w:cs="Arial"/>
-          <w:sz w:val="21"/>
-          <w:szCs w:val="21"/>
-        </w:rPr>
-        <w:t>: +</w:t>
-      </w:r>
-      <w:r>
-        <w:rPr>
-          <w:rFonts w:ascii="Arial" w:eastAsia="Arial" w:hAnsi="Arial" w:cs="Arial"/>
-          <w:sz w:val="21"/>
-          <w:szCs w:val="21"/>
-        </w:rPr>
-        <w:t>91 9594682194</w:t>
-      </w:r>
-      <w:r>
-        <w:rPr>
-          <w:rFonts w:ascii="Arial" w:eastAsia="Arial" w:hAnsi="Arial" w:cs="Arial"/>
-          <w:sz w:val="21"/>
-          <w:szCs w:val="21"/>
-        </w:rPr>
-        <w:t xml:space="preserve"> | </w:t>
-      </w:r>
-      <w:r>
-        <w:rPr>
-          <w:rFonts w:ascii="Arial" w:eastAsia="Arial" w:hAnsi="Arial" w:cs="Arial"/>
-          <w:sz w:val="21"/>
-          <w:szCs w:val="21"/>
-        </w:rPr>
-        <w:t>aakashkumbhare</w:t>
-      </w:r>
-      <w:r>
-        <w:rPr>
-          <w:rFonts w:ascii="Arial" w:eastAsia="Arial" w:hAnsi="Arial" w:cs="Arial"/>
-          <w:sz w:val="21"/>
-          <w:szCs w:val="21"/>
-        </w:rPr>
-        <w:t xml:space="preserve">@gmail.com | </w:t>
-      </w:r>
-    </w:p>
-    <w:p>
-      <w:pPr>
-        <w:tabs>
-          <w:tab w:val="left" w:pos="630"/>
-          <w:tab w:val="left" w:pos="900"/>
-        </w:tabs>
-        <w:ind w:left="14"/>
-        <w:rPr>
-          <w:rFonts w:ascii="Arial" w:eastAsia="Arial" w:hAnsi="Arial" w:cs="Arial"/>
-          <w:sz w:val="21"/>
-          <w:szCs w:val="21"/>
-        </w:rPr>
-      </w:pPr>
-      <w:r>
-        <w:rPr>
-          <w:rFonts w:ascii="Arial" w:eastAsia="Arial" w:hAnsi="Arial" w:cs="Arial"/>
-          <w:b/>
-          <w:sz w:val="21"/>
-          <w:szCs w:val="21"/>
-        </w:rPr>
-        <w:t>LinkedIn</w:t>
-      </w:r>
-      <w:r>
-        <w:rPr>
-          <w:rFonts w:ascii="Arial" w:eastAsia="Arial" w:hAnsi="Arial" w:cs="Arial"/>
-          <w:sz w:val="21"/>
-          <w:szCs w:val="21"/>
-        </w:rPr>
-        <w:t xml:space="preserve">: </w:t>
-      </w:r>
-      <w:r>
-        <w:rPr>
-          <w:rFonts w:ascii="Arial" w:eastAsia="Arial" w:hAnsi="Arial" w:cs="Arial"/>
-          <w:sz w:val="21"/>
-          <w:szCs w:val="21"/>
-        </w:rPr>
-        <w:t xml:space="preserve"> </w:t>
-      </w:r>
-      <w:r>
-        <w:rPr>
-          <w:rFonts w:ascii="Arial" w:eastAsia="Arial" w:hAnsi="Arial" w:cs="Arial"/>
-          <w:sz w:val="21"/>
-          <w:szCs w:val="21"/>
-        </w:rPr>
-        <w:t>https://www.linkedin.com/in/akash-kumbhare-89b0ab43/</w:t>
-      </w:r>
-    </w:p>
-    <w:p>
-      <w:pPr>
-        <w:tabs>
-          <w:tab w:val="left" w:pos="630"/>
-          <w:tab w:val="left" w:pos="900"/>
-        </w:tabs>
-        <w:ind w:left="14"/>
-        <w:rPr>
-          <w:rFonts w:ascii="Arial" w:eastAsia="Arial" w:hAnsi="Arial" w:cs="Arial"/>
-          <w:sz w:val="21"/>
-          <w:szCs w:val="21"/>
-        </w:rPr>
-      </w:pPr>
-      <w:proofErr w:type="spellStart"/>
-      <w:r>
-        <w:rPr>
-          <w:rFonts w:ascii="Arial" w:eastAsia="Arial" w:hAnsi="Arial" w:cs="Arial"/>
-          <w:b/>
-          <w:sz w:val="21"/>
-          <w:szCs w:val="21"/>
-        </w:rPr>
-        <w:t>Git</w:t>
-      </w:r>
-      <w:r>
-        <w:rPr>
-          <w:rFonts w:ascii="Arial" w:eastAsia="Arial" w:hAnsi="Arial" w:cs="Arial"/>
-          <w:b/>
-          <w:sz w:val="21"/>
-          <w:szCs w:val="21"/>
-        </w:rPr>
-        <w:t>hub</w:t>
-      </w:r>
-      <w:proofErr w:type="spellEnd"/>
-      <w:r>
-        <w:rPr>
-          <w:rFonts w:ascii="Arial" w:eastAsia="Arial" w:hAnsi="Arial" w:cs="Arial"/>
-          <w:sz w:val="21"/>
-          <w:szCs w:val="21"/>
-        </w:rPr>
-        <w:t xml:space="preserve">: </w:t>
-      </w:r>
-      <w:r>
-        <w:rPr>
-          <w:rFonts w:ascii="Arial" w:eastAsia="Arial" w:hAnsi="Arial" w:cs="Arial"/>
-          <w:sz w:val="21"/>
-          <w:szCs w:val="21"/>
-        </w:rPr>
-        <w:t>https://github.com/spartan4cs</w:t>
-      </w:r>
-    </w:p>
-    <w:p>
-      <w:pPr>
-        <w:tabs>
-          <w:tab w:val="left" w:pos="630"/>
-          <w:tab w:val="left" w:pos="900"/>
-        </w:tabs>
-        <w:ind w:left="14"/>
-        <w:rPr>
-          <w:rFonts w:ascii="Arial" w:eastAsia="Arial" w:hAnsi="Arial" w:cs="Arial"/>
-          <w:sz w:val="21"/>
-          <w:szCs w:val="21"/>
-        </w:rPr>
-      </w:pPr>
-      <w:proofErr w:type="spellStart"/>
-      <w:r>
-        <w:rPr>
-          <w:rFonts w:ascii="Arial" w:eastAsia="Arial" w:hAnsi="Arial" w:cs="Arial"/>
-          <w:b/>
-          <w:sz w:val="21"/>
-          <w:szCs w:val="21"/>
-        </w:rPr>
-        <w:t>LeetCode</w:t>
-      </w:r>
-      <w:proofErr w:type="spellEnd"/>
-      <w:r>
-        <w:rPr>
-          <w:rFonts w:ascii="Arial" w:eastAsia="Arial" w:hAnsi="Arial" w:cs="Arial"/>
-          <w:sz w:val="21"/>
-          <w:szCs w:val="21"/>
-        </w:rPr>
-        <w:t xml:space="preserve">: </w:t>
-      </w:r>
-      <w:r>
-        <w:rPr>
-          <w:rFonts w:ascii="Arial" w:eastAsia="Arial" w:hAnsi="Arial" w:cs="Arial"/>
-          <w:sz w:val="21"/>
-          <w:szCs w:val="21"/>
-        </w:rPr>
-        <w:t>https://leetcode.com/aakashkumbhare/</w:t>
-      </w:r>
-    </w:p>
-    <w:p>
-      <w:pPr>
-        <w:tabs>
-          <w:tab w:val="left" w:pos="630"/>
-          <w:tab w:val="left" w:pos="900"/>
-        </w:tabs>
-        <w:ind w:left="14"/>
         <w:rPr>
           <w:rFonts w:ascii="Arial" w:eastAsia="Arial" w:hAnsi="Arial" w:cs="Arial"/>
           <w:sz w:val="21"/>
@@ -4324,7 +4945,7 @@
       <w:lvlText w:val="●"/>
       <w:lvlJc w:val="left"/>
       <w:pPr>
-        <w:ind w:left="1980" w:hanging="360"/>
+        <w:ind w:left="360" w:hanging="360"/>
       </w:pPr>
       <w:rPr>
         <w:rFonts w:ascii="Noto Sans Symbols" w:eastAsia="Noto Sans Symbols" w:hAnsi="Noto Sans Symbols" w:cs="Noto Sans Symbols"/>
@@ -4550,9 +5171,9 @@
     </w:lvl>
   </w:abstractNum>
   <w:abstractNum w:abstractNumId="2" w15:restartNumberingAfterBreak="0">
-    <w:nsid w:val="45EB1DE5"/>
+    <w:nsid w:val="3D8E2430"/>
     <w:multiLevelType w:val="multilevel"/>
-    <w:tmpl w:val="0C36DDE6"/>
+    <w:tmpl w:val="08BC66A2"/>
     <w:lvl w:ilvl="0">
       <w:start w:val="1"/>
       <w:numFmt w:val="bullet"/>
@@ -4662,14 +5283,130 @@
       </w:rPr>
     </w:lvl>
   </w:abstractNum>
+  <w:abstractNum w:abstractNumId="3" w15:restartNumberingAfterBreak="0">
+    <w:nsid w:val="45EB1DE5"/>
+    <w:multiLevelType w:val="multilevel"/>
+    <w:tmpl w:val="0C36DDE6"/>
+    <w:lvl w:ilvl="0">
+      <w:start w:val="1"/>
+      <w:numFmt w:val="bullet"/>
+      <w:lvlText w:val="●"/>
+      <w:lvlJc w:val="left"/>
+      <w:pPr>
+        <w:ind w:left="360" w:hanging="360"/>
+      </w:pPr>
+      <w:rPr>
+        <w:u w:val="none"/>
+      </w:rPr>
+    </w:lvl>
+    <w:lvl w:ilvl="1">
+      <w:start w:val="1"/>
+      <w:numFmt w:val="bullet"/>
+      <w:lvlText w:val="○"/>
+      <w:lvlJc w:val="left"/>
+      <w:pPr>
+        <w:ind w:left="1440" w:hanging="360"/>
+      </w:pPr>
+      <w:rPr>
+        <w:u w:val="none"/>
+      </w:rPr>
+    </w:lvl>
+    <w:lvl w:ilvl="2">
+      <w:start w:val="1"/>
+      <w:numFmt w:val="bullet"/>
+      <w:lvlText w:val="■"/>
+      <w:lvlJc w:val="left"/>
+      <w:pPr>
+        <w:ind w:left="2160" w:hanging="360"/>
+      </w:pPr>
+      <w:rPr>
+        <w:u w:val="none"/>
+      </w:rPr>
+    </w:lvl>
+    <w:lvl w:ilvl="3">
+      <w:start w:val="1"/>
+      <w:numFmt w:val="bullet"/>
+      <w:lvlText w:val="●"/>
+      <w:lvlJc w:val="left"/>
+      <w:pPr>
+        <w:ind w:left="2880" w:hanging="360"/>
+      </w:pPr>
+      <w:rPr>
+        <w:u w:val="none"/>
+      </w:rPr>
+    </w:lvl>
+    <w:lvl w:ilvl="4">
+      <w:start w:val="1"/>
+      <w:numFmt w:val="bullet"/>
+      <w:lvlText w:val="○"/>
+      <w:lvlJc w:val="left"/>
+      <w:pPr>
+        <w:ind w:left="3600" w:hanging="360"/>
+      </w:pPr>
+      <w:rPr>
+        <w:u w:val="none"/>
+      </w:rPr>
+    </w:lvl>
+    <w:lvl w:ilvl="5">
+      <w:start w:val="1"/>
+      <w:numFmt w:val="bullet"/>
+      <w:lvlText w:val="■"/>
+      <w:lvlJc w:val="left"/>
+      <w:pPr>
+        <w:ind w:left="4320" w:hanging="360"/>
+      </w:pPr>
+      <w:rPr>
+        <w:u w:val="none"/>
+      </w:rPr>
+    </w:lvl>
+    <w:lvl w:ilvl="6">
+      <w:start w:val="1"/>
+      <w:numFmt w:val="bullet"/>
+      <w:lvlText w:val="●"/>
+      <w:lvlJc w:val="left"/>
+      <w:pPr>
+        <w:ind w:left="5040" w:hanging="360"/>
+      </w:pPr>
+      <w:rPr>
+        <w:u w:val="none"/>
+      </w:rPr>
+    </w:lvl>
+    <w:lvl w:ilvl="7">
+      <w:start w:val="1"/>
+      <w:numFmt w:val="bullet"/>
+      <w:lvlText w:val="○"/>
+      <w:lvlJc w:val="left"/>
+      <w:pPr>
+        <w:ind w:left="5760" w:hanging="360"/>
+      </w:pPr>
+      <w:rPr>
+        <w:u w:val="none"/>
+      </w:rPr>
+    </w:lvl>
+    <w:lvl w:ilvl="8">
+      <w:start w:val="1"/>
+      <w:numFmt w:val="bullet"/>
+      <w:lvlText w:val="■"/>
+      <w:lvlJc w:val="left"/>
+      <w:pPr>
+        <w:ind w:left="6480" w:hanging="360"/>
+      </w:pPr>
+      <w:rPr>
+        <w:u w:val="none"/>
+      </w:rPr>
+    </w:lvl>
+  </w:abstractNum>
   <w:num w:numId="1">
-    <w:abstractNumId w:val="2"/>
+    <w:abstractNumId w:val="3"/>
   </w:num>
   <w:num w:numId="2">
     <w:abstractNumId w:val="1"/>
   </w:num>
   <w:num w:numId="3">
     <w:abstractNumId w:val="0"/>
+  </w:num>
+  <w:num w:numId="4">
+    <w:abstractNumId w:val="2"/>
   </w:num>
 </w:numbering>
 </file>

</xml_diff>

<commit_message>
Updated code on timestamp:   18-06-2021 -  2:45:47.93
</commit_message>
<xml_diff>
--- a/1.References/Beat_ATS.docx
+++ b/1.References/Beat_ATS.docx
@@ -182,16 +182,14 @@
         <w:rPr>
           <w:rFonts w:ascii="Arial" w:eastAsia="Arial" w:hAnsi="Arial" w:cs="Arial"/>
           <w:b/>
-          <w:color w:val="404040"/>
-          <w:sz w:val="21"/>
-          <w:szCs w:val="21"/>
-        </w:rPr>
-      </w:pPr>
-      <w:r>
-        <w:rPr>
-          <w:rFonts w:ascii="Arial" w:eastAsia="Arial" w:hAnsi="Arial" w:cs="Arial"/>
-          <w:b/>
-          <w:color w:val="404040"/>
+          <w:sz w:val="21"/>
+          <w:szCs w:val="21"/>
+        </w:rPr>
+      </w:pPr>
+      <w:r>
+        <w:rPr>
+          <w:rFonts w:ascii="Arial" w:eastAsia="Arial" w:hAnsi="Arial" w:cs="Arial"/>
+          <w:b/>
           <w:sz w:val="21"/>
           <w:szCs w:val="21"/>
         </w:rPr>
@@ -201,7 +199,6 @@
         <w:rPr>
           <w:rFonts w:ascii="Arial" w:eastAsia="Arial" w:hAnsi="Arial" w:cs="Arial"/>
           <w:b/>
-          <w:color w:val="404040"/>
           <w:sz w:val="21"/>
           <w:szCs w:val="21"/>
         </w:rPr>
@@ -211,7 +208,6 @@
         <w:rPr>
           <w:rFonts w:ascii="Arial" w:eastAsia="Arial" w:hAnsi="Arial" w:cs="Arial"/>
           <w:b/>
-          <w:color w:val="404040"/>
           <w:sz w:val="22"/>
           <w:szCs w:val="22"/>
         </w:rPr>
@@ -221,7 +217,6 @@
         <w:rPr>
           <w:rFonts w:ascii="Arial" w:eastAsia="Arial" w:hAnsi="Arial" w:cs="Arial"/>
           <w:b/>
-          <w:color w:val="404040"/>
           <w:sz w:val="21"/>
           <w:szCs w:val="21"/>
         </w:rPr>
@@ -231,7 +226,6 @@
         <w:rPr>
           <w:rFonts w:ascii="Arial" w:eastAsia="Arial" w:hAnsi="Arial" w:cs="Arial"/>
           <w:b/>
-          <w:color w:val="404040"/>
           <w:sz w:val="21"/>
           <w:szCs w:val="21"/>
         </w:rPr>
@@ -241,7 +235,6 @@
         <w:rPr>
           <w:rFonts w:ascii="Arial" w:eastAsia="Arial" w:hAnsi="Arial" w:cs="Arial"/>
           <w:b/>
-          <w:color w:val="404040"/>
           <w:sz w:val="21"/>
           <w:szCs w:val="21"/>
         </w:rPr>
@@ -473,7 +466,43 @@
           <w:sz w:val="21"/>
           <w:szCs w:val="21"/>
         </w:rPr>
-        <w:t>Actively collaborated with the actual production development and operations team to understand the actual working of the application</w:t>
+        <w:t xml:space="preserve">Actively collaborated with the </w:t>
+      </w:r>
+      <w:r>
+        <w:rPr>
+          <w:rFonts w:ascii="Arial" w:eastAsia="Arial" w:hAnsi="Arial" w:cs="Arial"/>
+          <w:color w:val="000000"/>
+          <w:sz w:val="21"/>
+          <w:szCs w:val="21"/>
+        </w:rPr>
+        <w:t>D</w:t>
+      </w:r>
+      <w:r>
+        <w:rPr>
+          <w:rFonts w:ascii="Arial" w:eastAsia="Arial" w:hAnsi="Arial" w:cs="Arial"/>
+          <w:color w:val="000000"/>
+          <w:sz w:val="21"/>
+          <w:szCs w:val="21"/>
+        </w:rPr>
+        <w:t xml:space="preserve">evelopment and operations team to understand the actual working of the </w:t>
+      </w:r>
+      <w:r>
+        <w:rPr>
+          <w:rFonts w:ascii="Arial" w:eastAsia="Arial" w:hAnsi="Arial" w:cs="Arial"/>
+          <w:color w:val="000000"/>
+          <w:sz w:val="21"/>
+          <w:szCs w:val="21"/>
+        </w:rPr>
+        <w:t xml:space="preserve">production </w:t>
+      </w:r>
+      <w:r>
+        <w:rPr>
+          <w:rFonts w:ascii="Arial" w:eastAsia="Arial" w:hAnsi="Arial" w:cs="Arial"/>
+          <w:color w:val="000000"/>
+          <w:sz w:val="21"/>
+          <w:szCs w:val="21"/>
+        </w:rPr>
+        <w:t>application</w:t>
       </w:r>
       <w:r>
         <w:rPr>
@@ -516,16 +545,7 @@
           <w:sz w:val="21"/>
           <w:szCs w:val="21"/>
         </w:rPr>
-        <w:t>Actively</w:t>
-      </w:r>
-      <w:r>
-        <w:rPr>
-          <w:rFonts w:ascii="Arial" w:eastAsia="Arial" w:hAnsi="Arial" w:cs="Arial"/>
-          <w:color w:val="000000"/>
-          <w:sz w:val="21"/>
-          <w:szCs w:val="21"/>
-        </w:rPr>
-        <w:t xml:space="preserve"> involved in </w:t>
+        <w:t xml:space="preserve">Actively involved in </w:t>
       </w:r>
       <w:r>
         <w:rPr>
@@ -753,16 +773,7 @@
           <w:sz w:val="21"/>
           <w:szCs w:val="21"/>
         </w:rPr>
-        <w:t xml:space="preserve"> in TIAA demo builder application</w:t>
-      </w:r>
-      <w:r>
-        <w:rPr>
-          <w:rFonts w:ascii="Arial" w:eastAsia="Arial" w:hAnsi="Arial" w:cs="Arial"/>
-          <w:color w:val="000000"/>
-          <w:sz w:val="21"/>
-          <w:szCs w:val="21"/>
-        </w:rPr>
-        <w:t>.</w:t>
+        <w:t xml:space="preserve"> in TIAA demo builder application.</w:t>
       </w:r>
     </w:p>
     <w:p>
@@ -785,16 +796,14 @@
         </w:tabs>
         <w:rPr>
           <w:rFonts w:ascii="Arial" w:eastAsia="Arial" w:hAnsi="Arial" w:cs="Arial"/>
-          <w:color w:val="404040"/>
-          <w:sz w:val="21"/>
-          <w:szCs w:val="21"/>
-        </w:rPr>
-      </w:pPr>
-      <w:r>
-        <w:rPr>
-          <w:rFonts w:ascii="Arial" w:eastAsia="Arial" w:hAnsi="Arial" w:cs="Arial"/>
-          <w:b/>
-          <w:color w:val="404040"/>
+          <w:sz w:val="21"/>
+          <w:szCs w:val="21"/>
+        </w:rPr>
+      </w:pPr>
+      <w:r>
+        <w:rPr>
+          <w:rFonts w:ascii="Arial" w:eastAsia="Arial" w:hAnsi="Arial" w:cs="Arial"/>
+          <w:b/>
           <w:sz w:val="21"/>
           <w:szCs w:val="21"/>
         </w:rPr>
@@ -804,7 +813,6 @@
         <w:rPr>
           <w:rFonts w:ascii="Arial" w:eastAsia="Arial" w:hAnsi="Arial" w:cs="Arial"/>
           <w:b/>
-          <w:color w:val="404040"/>
           <w:sz w:val="21"/>
           <w:szCs w:val="21"/>
         </w:rPr>
@@ -814,7 +822,6 @@
         <w:rPr>
           <w:rFonts w:ascii="Arial" w:eastAsia="Arial" w:hAnsi="Arial" w:cs="Arial"/>
           <w:b/>
-          <w:color w:val="404040"/>
           <w:sz w:val="21"/>
           <w:szCs w:val="21"/>
         </w:rPr>
@@ -824,7 +831,6 @@
         <w:rPr>
           <w:rFonts w:ascii="Arial" w:eastAsia="Arial" w:hAnsi="Arial" w:cs="Arial"/>
           <w:b/>
-          <w:color w:val="404040"/>
           <w:sz w:val="22"/>
           <w:szCs w:val="22"/>
         </w:rPr>
@@ -834,7 +840,6 @@
         <w:rPr>
           <w:rFonts w:ascii="Arial" w:eastAsia="Arial" w:hAnsi="Arial" w:cs="Arial"/>
           <w:b/>
-          <w:color w:val="404040"/>
           <w:sz w:val="21"/>
           <w:szCs w:val="21"/>
         </w:rPr>
@@ -1072,25 +1077,7 @@
           <w:sz w:val="21"/>
           <w:szCs w:val="21"/>
         </w:rPr>
-        <w:t xml:space="preserve">Actively involved in </w:t>
-      </w:r>
-      <w:r>
-        <w:rPr>
-          <w:rFonts w:ascii="Arial" w:eastAsia="Arial" w:hAnsi="Arial" w:cs="Arial"/>
-          <w:color w:val="000000"/>
-          <w:sz w:val="21"/>
-          <w:szCs w:val="21"/>
-        </w:rPr>
-        <w:t>analysing</w:t>
-      </w:r>
-      <w:r>
-        <w:rPr>
-          <w:rFonts w:ascii="Arial" w:eastAsia="Arial" w:hAnsi="Arial" w:cs="Arial"/>
-          <w:color w:val="000000"/>
-          <w:sz w:val="21"/>
-          <w:szCs w:val="21"/>
-        </w:rPr>
-        <w:t xml:space="preserve"> the requirements given by business analyst and creating business logic using Java, Spring, Angularjs. </w:t>
+        <w:t xml:space="preserve">Actively involved in analysing the requirements given by business analyst and creating business logic using Java, Spring, Angularjs. </w:t>
       </w:r>
     </w:p>
     <w:p>
@@ -1181,25 +1168,7 @@
           <w:sz w:val="21"/>
           <w:szCs w:val="21"/>
         </w:rPr>
-        <w:t xml:space="preserve"> using html and </w:t>
-      </w:r>
-      <w:r>
-        <w:rPr>
-          <w:rFonts w:ascii="Arial" w:eastAsia="Arial" w:hAnsi="Arial" w:cs="Arial"/>
-          <w:color w:val="000000"/>
-          <w:sz w:val="21"/>
-          <w:szCs w:val="21"/>
-        </w:rPr>
-        <w:t>angular</w:t>
-      </w:r>
-      <w:r>
-        <w:rPr>
-          <w:rFonts w:ascii="Arial" w:eastAsia="Arial" w:hAnsi="Arial" w:cs="Arial"/>
-          <w:color w:val="000000"/>
-          <w:sz w:val="21"/>
-          <w:szCs w:val="21"/>
-        </w:rPr>
-        <w:t xml:space="preserve"> and creating DB Queries &amp; </w:t>
+        <w:t xml:space="preserve"> using html and angular and creating DB Queries &amp; </w:t>
       </w:r>
       <w:r>
         <w:rPr>
@@ -1271,17 +1240,7 @@
           <w:sz w:val="21"/>
           <w:szCs w:val="21"/>
         </w:rPr>
-        <w:t>DB</w:t>
-      </w:r>
-      <w:r>
-        <w:rPr>
-          <w:rFonts w:ascii="Arial" w:eastAsia="Arial" w:hAnsi="Arial" w:cs="Arial"/>
-          <w:b/>
-          <w:color w:val="000000"/>
-          <w:sz w:val="21"/>
-          <w:szCs w:val="21"/>
-        </w:rPr>
-        <w:t xml:space="preserve"> performance activities</w:t>
+        <w:t>DB performance activities</w:t>
       </w:r>
       <w:r>
         <w:rPr>
@@ -1342,7 +1301,26 @@
           <w:sz w:val="21"/>
           <w:szCs w:val="21"/>
         </w:rPr>
-        <w:t xml:space="preserve">Actively involved in identifying defects, documenting them and helping the team for problem solving, and making them understand the </w:t>
+        <w:t xml:space="preserve">Actively involved in identifying defects, documenting them and helping the team for </w:t>
+      </w:r>
+      <w:r>
+        <w:rPr>
+          <w:rFonts w:ascii="Arial" w:eastAsia="Arial" w:hAnsi="Arial" w:cs="Arial"/>
+          <w:b/>
+          <w:color w:val="000000"/>
+          <w:sz w:val="21"/>
+          <w:szCs w:val="21"/>
+        </w:rPr>
+        <w:t>problem solving</w:t>
+      </w:r>
+      <w:r>
+        <w:rPr>
+          <w:rFonts w:ascii="Arial" w:eastAsia="Arial" w:hAnsi="Arial" w:cs="Arial"/>
+          <w:color w:val="000000"/>
+          <w:sz w:val="21"/>
+          <w:szCs w:val="21"/>
+        </w:rPr>
+        <w:t xml:space="preserve">, and making them understand the </w:t>
       </w:r>
       <w:r>
         <w:rPr>
@@ -1389,20 +1367,21 @@
       <w:r>
         <w:rPr>
           <w:rFonts w:ascii="Arial" w:eastAsia="Arial" w:hAnsi="Arial" w:cs="Arial"/>
-          <w:color w:val="000000"/>
-          <w:sz w:val="21"/>
-          <w:szCs w:val="21"/>
-        </w:rPr>
-        <w:t>Collaborating</w:t>
-      </w:r>
-      <w:r>
-        <w:rPr>
-          <w:rFonts w:ascii="Arial" w:eastAsia="Arial" w:hAnsi="Arial" w:cs="Arial"/>
-          <w:color w:val="000000"/>
-          <w:sz w:val="21"/>
-          <w:szCs w:val="21"/>
-        </w:rPr>
-        <w:t xml:space="preserve"> &amp; communicating with various internal teams for getting approvals for deployment of code in production environment and providing support to the application users.</w:t>
+          <w:b/>
+          <w:color w:val="000000"/>
+          <w:sz w:val="21"/>
+          <w:szCs w:val="21"/>
+        </w:rPr>
+        <w:t>Collaborating &amp; communicating</w:t>
+      </w:r>
+      <w:r>
+        <w:rPr>
+          <w:rFonts w:ascii="Arial" w:eastAsia="Arial" w:hAnsi="Arial" w:cs="Arial"/>
+          <w:color w:val="000000"/>
+          <w:sz w:val="21"/>
+          <w:szCs w:val="21"/>
+        </w:rPr>
+        <w:t xml:space="preserve"> with various internal teams for getting approvals for deployment of code in production environment and providing support to the application users.</w:t>
       </w:r>
     </w:p>
     <w:p>
@@ -1449,7 +1428,6 @@
         <w:rPr>
           <w:rFonts w:ascii="Arial" w:eastAsia="Arial" w:hAnsi="Arial" w:cs="Arial"/>
           <w:b/>
-          <w:color w:val="404040"/>
           <w:sz w:val="22"/>
           <w:szCs w:val="22"/>
         </w:rPr>
@@ -1491,7 +1469,6 @@
         <w:rPr>
           <w:rFonts w:ascii="Arial" w:eastAsia="Arial" w:hAnsi="Arial" w:cs="Arial"/>
           <w:b/>
-          <w:color w:val="404040"/>
           <w:sz w:val="21"/>
           <w:szCs w:val="21"/>
         </w:rPr>
@@ -1501,7 +1478,6 @@
         <w:rPr>
           <w:rFonts w:ascii="Arial" w:eastAsia="Arial" w:hAnsi="Arial" w:cs="Arial"/>
           <w:b/>
-          <w:color w:val="404040"/>
           <w:sz w:val="21"/>
           <w:szCs w:val="21"/>
         </w:rPr>
@@ -1511,7 +1487,6 @@
         <w:rPr>
           <w:rFonts w:ascii="Arial" w:eastAsia="Arial" w:hAnsi="Arial" w:cs="Arial"/>
           <w:b/>
-          <w:color w:val="404040"/>
           <w:sz w:val="21"/>
           <w:szCs w:val="21"/>
         </w:rPr>
@@ -1521,7 +1496,6 @@
         <w:rPr>
           <w:rFonts w:ascii="Arial" w:eastAsia="Arial" w:hAnsi="Arial" w:cs="Arial"/>
           <w:b/>
-          <w:color w:val="404040"/>
           <w:sz w:val="21"/>
           <w:szCs w:val="21"/>
         </w:rPr>
@@ -1531,7 +1505,6 @@
         <w:rPr>
           <w:rFonts w:ascii="Arial" w:eastAsia="Arial" w:hAnsi="Arial" w:cs="Arial"/>
           <w:b/>
-          <w:color w:val="404040"/>
           <w:sz w:val="21"/>
           <w:szCs w:val="21"/>
         </w:rPr>
@@ -1541,7 +1514,6 @@
         <w:rPr>
           <w:rFonts w:ascii="Arial" w:eastAsia="Arial" w:hAnsi="Arial" w:cs="Arial"/>
           <w:b/>
-          <w:color w:val="404040"/>
           <w:sz w:val="21"/>
           <w:szCs w:val="21"/>
         </w:rPr>
@@ -1551,7 +1523,6 @@
         <w:rPr>
           <w:rFonts w:ascii="Arial" w:eastAsia="Arial" w:hAnsi="Arial" w:cs="Arial"/>
           <w:b/>
-          <w:color w:val="404040"/>
           <w:sz w:val="21"/>
           <w:szCs w:val="21"/>
         </w:rPr>
@@ -1561,7 +1532,6 @@
         <w:rPr>
           <w:rFonts w:ascii="Arial" w:eastAsia="Arial" w:hAnsi="Arial" w:cs="Arial"/>
           <w:b/>
-          <w:color w:val="404040"/>
           <w:sz w:val="21"/>
           <w:szCs w:val="21"/>
         </w:rPr>
@@ -1801,7 +1771,6 @@
         <w:rPr>
           <w:rFonts w:ascii="Arial" w:eastAsia="Arial" w:hAnsi="Arial" w:cs="Arial"/>
           <w:b/>
-          <w:color w:val="404040"/>
           <w:sz w:val="21"/>
           <w:szCs w:val="21"/>
         </w:rPr>
@@ -1811,7 +1780,6 @@
         <w:rPr>
           <w:rFonts w:ascii="Arial" w:eastAsia="Arial" w:hAnsi="Arial" w:cs="Arial"/>
           <w:b/>
-          <w:color w:val="404040"/>
           <w:sz w:val="21"/>
           <w:szCs w:val="21"/>
         </w:rPr>
@@ -1821,7 +1789,6 @@
         <w:rPr>
           <w:rFonts w:ascii="Arial" w:eastAsia="Arial" w:hAnsi="Arial" w:cs="Arial"/>
           <w:b/>
-          <w:color w:val="404040"/>
           <w:sz w:val="21"/>
           <w:szCs w:val="21"/>
         </w:rPr>
@@ -1831,7 +1798,6 @@
         <w:rPr>
           <w:rFonts w:ascii="Arial" w:eastAsia="Arial" w:hAnsi="Arial" w:cs="Arial"/>
           <w:b/>
-          <w:color w:val="404040"/>
           <w:sz w:val="21"/>
           <w:szCs w:val="21"/>
         </w:rPr>
@@ -1841,7 +1807,6 @@
         <w:rPr>
           <w:rFonts w:ascii="Arial" w:eastAsia="Arial" w:hAnsi="Arial" w:cs="Arial"/>
           <w:b/>
-          <w:color w:val="404040"/>
           <w:sz w:val="21"/>
           <w:szCs w:val="21"/>
         </w:rPr>
@@ -1851,7 +1816,6 @@
         <w:rPr>
           <w:rFonts w:ascii="Arial" w:eastAsia="Arial" w:hAnsi="Arial" w:cs="Arial"/>
           <w:b/>
-          <w:color w:val="404040"/>
           <w:sz w:val="21"/>
           <w:szCs w:val="21"/>
         </w:rPr>
@@ -2048,16 +2012,7 @@
           <w:sz w:val="21"/>
           <w:szCs w:val="21"/>
         </w:rPr>
-        <w:t xml:space="preserve"> S</w:t>
-      </w:r>
-      <w:r>
-        <w:rPr>
-          <w:rFonts w:ascii="Arial" w:eastAsia="Arial" w:hAnsi="Arial" w:cs="Arial"/>
-          <w:color w:val="000000"/>
-          <w:sz w:val="21"/>
-          <w:szCs w:val="21"/>
-        </w:rPr>
-        <w:t>pring boot</w:t>
+        <w:t xml:space="preserve"> Spring boot</w:t>
       </w:r>
     </w:p>
     <w:p>
@@ -2088,16 +2043,14 @@
         </w:tabs>
         <w:rPr>
           <w:rFonts w:ascii="Arial" w:eastAsia="Arial" w:hAnsi="Arial" w:cs="Arial"/>
-          <w:color w:val="404040"/>
-          <w:sz w:val="21"/>
-          <w:szCs w:val="21"/>
-        </w:rPr>
-      </w:pPr>
-      <w:r>
-        <w:rPr>
-          <w:rFonts w:ascii="Arial" w:eastAsia="Arial" w:hAnsi="Arial" w:cs="Arial"/>
-          <w:b/>
-          <w:color w:val="404040"/>
+          <w:sz w:val="21"/>
+          <w:szCs w:val="21"/>
+        </w:rPr>
+      </w:pPr>
+      <w:r>
+        <w:rPr>
+          <w:rFonts w:ascii="Arial" w:eastAsia="Arial" w:hAnsi="Arial" w:cs="Arial"/>
+          <w:b/>
           <w:sz w:val="21"/>
           <w:szCs w:val="21"/>
         </w:rPr>
@@ -2107,7 +2060,6 @@
         <w:rPr>
           <w:rFonts w:ascii="Arial" w:eastAsia="Arial" w:hAnsi="Arial" w:cs="Arial"/>
           <w:b/>
-          <w:color w:val="404040"/>
           <w:sz w:val="21"/>
           <w:szCs w:val="21"/>
         </w:rPr>
@@ -2117,7 +2069,6 @@
         <w:rPr>
           <w:rFonts w:ascii="Arial" w:eastAsia="Arial" w:hAnsi="Arial" w:cs="Arial"/>
           <w:b/>
-          <w:color w:val="404040"/>
           <w:sz w:val="21"/>
           <w:szCs w:val="21"/>
         </w:rPr>
@@ -2127,7 +2078,6 @@
         <w:rPr>
           <w:rFonts w:ascii="Arial" w:eastAsia="Arial" w:hAnsi="Arial" w:cs="Arial"/>
           <w:b/>
-          <w:color w:val="404040"/>
           <w:sz w:val="21"/>
           <w:szCs w:val="21"/>
         </w:rPr>
@@ -2137,7 +2087,6 @@
         <w:rPr>
           <w:rFonts w:ascii="Arial" w:eastAsia="Arial" w:hAnsi="Arial" w:cs="Arial"/>
           <w:b/>
-          <w:color w:val="404040"/>
           <w:sz w:val="21"/>
           <w:szCs w:val="21"/>
         </w:rPr>
@@ -2339,7 +2288,6 @@
         <w:rPr>
           <w:rFonts w:ascii="Arial" w:eastAsia="Arial" w:hAnsi="Arial" w:cs="Arial"/>
           <w:b/>
-          <w:color w:val="404040"/>
           <w:sz w:val="21"/>
           <w:szCs w:val="21"/>
         </w:rPr>
@@ -2349,7 +2297,6 @@
         <w:rPr>
           <w:rFonts w:ascii="Arial" w:eastAsia="Arial" w:hAnsi="Arial" w:cs="Arial"/>
           <w:b/>
-          <w:color w:val="404040"/>
           <w:sz w:val="21"/>
           <w:szCs w:val="21"/>
         </w:rPr>
@@ -2359,7 +2306,6 @@
         <w:rPr>
           <w:rFonts w:ascii="Arial" w:eastAsia="Arial" w:hAnsi="Arial" w:cs="Arial"/>
           <w:b/>
-          <w:color w:val="404040"/>
           <w:sz w:val="21"/>
           <w:szCs w:val="21"/>
         </w:rPr>
@@ -2369,7 +2315,6 @@
         <w:rPr>
           <w:rFonts w:ascii="Arial" w:eastAsia="Arial" w:hAnsi="Arial" w:cs="Arial"/>
           <w:b/>
-          <w:color w:val="404040"/>
           <w:sz w:val="21"/>
           <w:szCs w:val="21"/>
         </w:rPr>
@@ -2379,7 +2324,6 @@
         <w:rPr>
           <w:rFonts w:ascii="Arial" w:eastAsia="Arial" w:hAnsi="Arial" w:cs="Arial"/>
           <w:b/>
-          <w:color w:val="404040"/>
           <w:sz w:val="21"/>
           <w:szCs w:val="21"/>
         </w:rPr>
@@ -2608,29 +2552,24 @@
         <w:rPr>
           <w:rFonts w:ascii="Arial" w:eastAsia="Arial" w:hAnsi="Arial" w:cs="Arial"/>
           <w:b/>
-          <w:color w:val="404040"/>
           <w:sz w:val="21"/>
           <w:szCs w:val="21"/>
         </w:rPr>
         <w:t xml:space="preserve">Roles </w:t>
       </w:r>
-      <w:proofErr w:type="gramStart"/>
-      <w:r>
-        <w:rPr>
-          <w:rFonts w:ascii="Arial" w:eastAsia="Arial" w:hAnsi="Arial" w:cs="Arial"/>
-          <w:b/>
-          <w:color w:val="404040"/>
-          <w:sz w:val="21"/>
-          <w:szCs w:val="21"/>
-        </w:rPr>
-        <w:t>And</w:t>
-      </w:r>
-      <w:proofErr w:type="gramEnd"/>
-      <w:r>
-        <w:rPr>
-          <w:rFonts w:ascii="Arial" w:eastAsia="Arial" w:hAnsi="Arial" w:cs="Arial"/>
-          <w:b/>
-          <w:color w:val="404040"/>
+      <w:r>
+        <w:rPr>
+          <w:rFonts w:ascii="Arial" w:eastAsia="Arial" w:hAnsi="Arial" w:cs="Arial"/>
+          <w:b/>
+          <w:sz w:val="21"/>
+          <w:szCs w:val="21"/>
+        </w:rPr>
+        <w:t>&amp;</w:t>
+      </w:r>
+      <w:r>
+        <w:rPr>
+          <w:rFonts w:ascii="Arial" w:eastAsia="Arial" w:hAnsi="Arial" w:cs="Arial"/>
+          <w:b/>
           <w:sz w:val="21"/>
           <w:szCs w:val="21"/>
         </w:rPr>
@@ -2640,7 +2579,6 @@
         <w:rPr>
           <w:rFonts w:ascii="Arial" w:eastAsia="Arial" w:hAnsi="Arial" w:cs="Arial"/>
           <w:b/>
-          <w:color w:val="404040"/>
           <w:sz w:val="21"/>
           <w:szCs w:val="21"/>
         </w:rPr>
@@ -2650,7 +2588,6 @@
         <w:rPr>
           <w:rFonts w:ascii="Arial" w:eastAsia="Arial" w:hAnsi="Arial" w:cs="Arial"/>
           <w:b/>
-          <w:color w:val="404040"/>
           <w:sz w:val="21"/>
           <w:szCs w:val="21"/>
         </w:rPr>
@@ -2660,7 +2597,6 @@
         <w:rPr>
           <w:rFonts w:ascii="Arial" w:eastAsia="Arial" w:hAnsi="Arial" w:cs="Arial"/>
           <w:b/>
-          <w:color w:val="404040"/>
           <w:sz w:val="21"/>
           <w:szCs w:val="21"/>
         </w:rPr>
@@ -2670,7 +2606,6 @@
         <w:rPr>
           <w:rFonts w:ascii="Arial" w:eastAsia="Arial" w:hAnsi="Arial" w:cs="Arial"/>
           <w:b/>
-          <w:color w:val="404040"/>
           <w:sz w:val="21"/>
           <w:szCs w:val="21"/>
         </w:rPr>
@@ -2895,7 +2830,6 @@
         <w:rPr>
           <w:rFonts w:ascii="Arial" w:eastAsia="Arial" w:hAnsi="Arial" w:cs="Arial"/>
           <w:b/>
-          <w:color w:val="404040"/>
           <w:sz w:val="21"/>
           <w:szCs w:val="21"/>
         </w:rPr>
@@ -2905,7 +2839,6 @@
         <w:rPr>
           <w:rFonts w:ascii="Arial" w:eastAsia="Arial" w:hAnsi="Arial" w:cs="Arial"/>
           <w:b/>
-          <w:color w:val="404040"/>
           <w:sz w:val="21"/>
           <w:szCs w:val="21"/>
         </w:rPr>
@@ -2915,7 +2848,6 @@
         <w:rPr>
           <w:rFonts w:ascii="Arial" w:eastAsia="Arial" w:hAnsi="Arial" w:cs="Arial"/>
           <w:b/>
-          <w:color w:val="404040"/>
           <w:sz w:val="21"/>
           <w:szCs w:val="21"/>
         </w:rPr>
@@ -2925,7 +2857,6 @@
         <w:rPr>
           <w:rFonts w:ascii="Arial" w:eastAsia="Arial" w:hAnsi="Arial" w:cs="Arial"/>
           <w:b/>
-          <w:color w:val="404040"/>
           <w:sz w:val="21"/>
           <w:szCs w:val="21"/>
         </w:rPr>
@@ -2935,7 +2866,6 @@
         <w:rPr>
           <w:rFonts w:ascii="Arial" w:eastAsia="Arial" w:hAnsi="Arial" w:cs="Arial"/>
           <w:b/>
-          <w:color w:val="404040"/>
           <w:sz w:val="21"/>
           <w:szCs w:val="21"/>
         </w:rPr>
@@ -2945,7 +2875,6 @@
         <w:rPr>
           <w:rFonts w:ascii="Arial" w:eastAsia="Arial" w:hAnsi="Arial" w:cs="Arial"/>
           <w:b/>
-          <w:color w:val="404040"/>
           <w:sz w:val="21"/>
           <w:szCs w:val="21"/>
         </w:rPr>
@@ -3480,15 +3409,7 @@
           <w:sz w:val="21"/>
           <w:szCs w:val="21"/>
         </w:rPr>
-        <w:t xml:space="preserve">Time Management, Communication Skills, </w:t>
-      </w:r>
-      <w:r>
-        <w:rPr>
-          <w:rFonts w:ascii="Arial" w:eastAsia="Arial" w:hAnsi="Arial" w:cs="Arial"/>
-          <w:sz w:val="21"/>
-          <w:szCs w:val="21"/>
-        </w:rPr>
-        <w:t>Leadership, Technical content writing.</w:t>
+        <w:t>Time Management, Communication Skills, Leadership, Technical content writing.</w:t>
       </w:r>
     </w:p>
     <w:p>
@@ -3510,8 +3431,6 @@
           <w:szCs w:val="21"/>
         </w:rPr>
       </w:pPr>
-      <w:bookmarkStart w:id="0" w:name="_GoBack"/>
-      <w:bookmarkEnd w:id="0"/>
     </w:p>
     <w:p>
       <w:pPr>
@@ -3896,8 +3815,26 @@
           <w:sz w:val="21"/>
           <w:szCs w:val="21"/>
         </w:rPr>
-        <w:t>Facebook clone in React</w:t>
-      </w:r>
+        <w:t xml:space="preserve">Facebook clone in </w:t>
+      </w:r>
+      <w:proofErr w:type="spellStart"/>
+      <w:r>
+        <w:rPr>
+          <w:rFonts w:ascii="Arial" w:eastAsia="Arial" w:hAnsi="Arial" w:cs="Arial"/>
+          <w:sz w:val="21"/>
+          <w:szCs w:val="21"/>
+        </w:rPr>
+        <w:t>React</w:t>
+      </w:r>
+      <w:r>
+        <w:rPr>
+          <w:rFonts w:ascii="Arial" w:eastAsia="Arial" w:hAnsi="Arial" w:cs="Arial"/>
+          <w:sz w:val="21"/>
+          <w:szCs w:val="21"/>
+        </w:rPr>
+        <w:t>JS</w:t>
+      </w:r>
+      <w:proofErr w:type="spellEnd"/>
     </w:p>
     <w:p>
       <w:pPr>
@@ -3921,7 +3858,283 @@
           <w:sz w:val="21"/>
           <w:szCs w:val="21"/>
         </w:rPr>
-        <w:t>Slack Clone in React</w:t>
+        <w:t xml:space="preserve">Slack Clone in </w:t>
+      </w:r>
+      <w:proofErr w:type="spellStart"/>
+      <w:r>
+        <w:rPr>
+          <w:rFonts w:ascii="Arial" w:eastAsia="Arial" w:hAnsi="Arial" w:cs="Arial"/>
+          <w:b/>
+          <w:sz w:val="21"/>
+          <w:szCs w:val="21"/>
+        </w:rPr>
+        <w:t>ReactJs</w:t>
+      </w:r>
+      <w:proofErr w:type="spellEnd"/>
+      <w:r>
+        <w:rPr>
+          <w:rFonts w:ascii="Arial" w:eastAsia="Arial" w:hAnsi="Arial" w:cs="Arial"/>
+          <w:sz w:val="21"/>
+          <w:szCs w:val="21"/>
+        </w:rPr>
+        <w:t>,</w:t>
+      </w:r>
+      <w:r>
+        <w:rPr>
+          <w:rFonts w:ascii="Arial" w:eastAsia="Arial" w:hAnsi="Arial" w:cs="Arial"/>
+          <w:sz w:val="21"/>
+          <w:szCs w:val="21"/>
+        </w:rPr>
+        <w:t xml:space="preserve"> </w:t>
+      </w:r>
+      <w:r>
+        <w:rPr>
+          <w:rFonts w:ascii="Arial" w:eastAsia="Arial" w:hAnsi="Arial" w:cs="Arial"/>
+          <w:sz w:val="21"/>
+          <w:szCs w:val="21"/>
+        </w:rPr>
+        <w:t xml:space="preserve">Google </w:t>
+      </w:r>
+      <w:proofErr w:type="spellStart"/>
+      <w:r>
+        <w:rPr>
+          <w:rFonts w:ascii="Arial" w:eastAsia="Arial" w:hAnsi="Arial" w:cs="Arial"/>
+          <w:sz w:val="21"/>
+          <w:szCs w:val="21"/>
+        </w:rPr>
+        <w:t>Auth</w:t>
+      </w:r>
+      <w:proofErr w:type="spellEnd"/>
+      <w:r>
+        <w:rPr>
+          <w:rFonts w:ascii="Arial" w:eastAsia="Arial" w:hAnsi="Arial" w:cs="Arial"/>
+          <w:sz w:val="21"/>
+          <w:szCs w:val="21"/>
+        </w:rPr>
+        <w:t>(firebase</w:t>
+      </w:r>
+      <w:proofErr w:type="gramStart"/>
+      <w:r>
+        <w:rPr>
+          <w:rFonts w:ascii="Arial" w:eastAsia="Arial" w:hAnsi="Arial" w:cs="Arial"/>
+          <w:sz w:val="21"/>
+          <w:szCs w:val="21"/>
+        </w:rPr>
+        <w:t xml:space="preserve">) </w:t>
+      </w:r>
+      <w:r>
+        <w:rPr>
+          <w:rFonts w:ascii="Arial" w:eastAsia="Arial" w:hAnsi="Arial" w:cs="Arial"/>
+          <w:sz w:val="21"/>
+          <w:szCs w:val="21"/>
+        </w:rPr>
+        <w:t>.</w:t>
+      </w:r>
+      <w:proofErr w:type="gramEnd"/>
+      <w:r>
+        <w:rPr>
+          <w:rFonts w:ascii="Arial" w:eastAsia="Arial" w:hAnsi="Arial" w:cs="Arial"/>
+          <w:sz w:val="21"/>
+          <w:szCs w:val="21"/>
+        </w:rPr>
+        <w:t xml:space="preserve"> </w:t>
+      </w:r>
+      <w:bookmarkStart w:id="0" w:name="_GoBack"/>
+      <w:r>
+        <w:rPr>
+          <w:rFonts w:ascii="Arial" w:eastAsia="Arial" w:hAnsi="Arial" w:cs="Arial"/>
+          <w:b/>
+          <w:sz w:val="21"/>
+          <w:szCs w:val="21"/>
+        </w:rPr>
+        <w:t>React Context API</w:t>
+      </w:r>
+      <w:bookmarkEnd w:id="0"/>
+      <w:r>
+        <w:rPr>
+          <w:rFonts w:ascii="Arial" w:eastAsia="Arial" w:hAnsi="Arial" w:cs="Arial"/>
+          <w:sz w:val="21"/>
+          <w:szCs w:val="21"/>
+        </w:rPr>
+        <w:t>(</w:t>
+      </w:r>
+      <w:proofErr w:type="spellStart"/>
+      <w:r>
+        <w:rPr>
+          <w:rFonts w:ascii="Arial" w:eastAsia="Arial" w:hAnsi="Arial" w:cs="Arial"/>
+          <w:sz w:val="21"/>
+          <w:szCs w:val="21"/>
+        </w:rPr>
+        <w:t>Redux</w:t>
+      </w:r>
+      <w:proofErr w:type="spellEnd"/>
+      <w:r>
+        <w:rPr>
+          <w:rFonts w:ascii="Arial" w:eastAsia="Arial" w:hAnsi="Arial" w:cs="Arial"/>
+          <w:sz w:val="21"/>
+          <w:szCs w:val="21"/>
+        </w:rPr>
+        <w:t>) &amp; React Router</w:t>
+      </w:r>
+      <w:r>
+        <w:rPr>
+          <w:rFonts w:ascii="Arial" w:eastAsia="Arial" w:hAnsi="Arial" w:cs="Arial"/>
+          <w:sz w:val="21"/>
+          <w:szCs w:val="21"/>
+        </w:rPr>
+        <w:t xml:space="preserve">, </w:t>
+      </w:r>
+      <w:r>
+        <w:rPr>
+          <w:rFonts w:ascii="Arial" w:eastAsia="Arial" w:hAnsi="Arial" w:cs="Arial"/>
+          <w:sz w:val="21"/>
+          <w:szCs w:val="21"/>
+        </w:rPr>
+        <w:t xml:space="preserve">Material </w:t>
+      </w:r>
+      <w:proofErr w:type="gramStart"/>
+      <w:r>
+        <w:rPr>
+          <w:rFonts w:ascii="Arial" w:eastAsia="Arial" w:hAnsi="Arial" w:cs="Arial"/>
+          <w:sz w:val="21"/>
+          <w:szCs w:val="21"/>
+        </w:rPr>
+        <w:t>U</w:t>
+      </w:r>
+      <w:r>
+        <w:rPr>
+          <w:rFonts w:ascii="Arial" w:eastAsia="Arial" w:hAnsi="Arial" w:cs="Arial"/>
+          <w:sz w:val="21"/>
+          <w:szCs w:val="21"/>
+        </w:rPr>
+        <w:t>I(</w:t>
+      </w:r>
+      <w:proofErr w:type="spellStart"/>
+      <w:proofErr w:type="gramEnd"/>
+      <w:r>
+        <w:rPr>
+          <w:rFonts w:ascii="Arial" w:eastAsia="Arial" w:hAnsi="Arial" w:cs="Arial"/>
+          <w:sz w:val="21"/>
+          <w:szCs w:val="21"/>
+        </w:rPr>
+        <w:t>Icons+Make</w:t>
+      </w:r>
+      <w:proofErr w:type="spellEnd"/>
+      <w:r>
+        <w:rPr>
+          <w:rFonts w:ascii="Arial" w:eastAsia="Arial" w:hAnsi="Arial" w:cs="Arial"/>
+          <w:sz w:val="21"/>
+          <w:szCs w:val="21"/>
+        </w:rPr>
+        <w:t xml:space="preserve"> it look elegant)</w:t>
+      </w:r>
+      <w:r>
+        <w:rPr>
+          <w:rFonts w:ascii="Arial" w:eastAsia="Arial" w:hAnsi="Arial" w:cs="Arial"/>
+          <w:sz w:val="21"/>
+          <w:szCs w:val="21"/>
+        </w:rPr>
+        <w:t>,</w:t>
+      </w:r>
+      <w:r>
+        <w:rPr>
+          <w:rFonts w:ascii="Arial" w:eastAsia="Arial" w:hAnsi="Arial" w:cs="Arial"/>
+          <w:sz w:val="21"/>
+          <w:szCs w:val="21"/>
+        </w:rPr>
+        <w:t xml:space="preserve"> </w:t>
+      </w:r>
+      <w:proofErr w:type="spellStart"/>
+      <w:r>
+        <w:rPr>
+          <w:rFonts w:ascii="Arial" w:eastAsia="Arial" w:hAnsi="Arial" w:cs="Arial"/>
+          <w:sz w:val="21"/>
+          <w:szCs w:val="21"/>
+        </w:rPr>
+        <w:t>c</w:t>
+      </w:r>
+      <w:r>
+        <w:rPr>
+          <w:rFonts w:ascii="Arial" w:eastAsia="Arial" w:hAnsi="Arial" w:cs="Arial"/>
+          <w:sz w:val="21"/>
+          <w:szCs w:val="21"/>
+        </w:rPr>
+        <w:t>ss</w:t>
+      </w:r>
+      <w:proofErr w:type="spellEnd"/>
+      <w:r>
+        <w:rPr>
+          <w:rFonts w:ascii="Arial" w:eastAsia="Arial" w:hAnsi="Arial" w:cs="Arial"/>
+          <w:sz w:val="21"/>
+          <w:szCs w:val="21"/>
+        </w:rPr>
+        <w:t xml:space="preserve"> variables</w:t>
+      </w:r>
+      <w:r>
+        <w:rPr>
+          <w:rFonts w:ascii="Arial" w:eastAsia="Arial" w:hAnsi="Arial" w:cs="Arial"/>
+          <w:sz w:val="21"/>
+          <w:szCs w:val="21"/>
+        </w:rPr>
+        <w:t>,</w:t>
+      </w:r>
+      <w:r>
+        <w:rPr>
+          <w:rFonts w:ascii="Arial" w:eastAsia="Arial" w:hAnsi="Arial" w:cs="Arial"/>
+          <w:sz w:val="21"/>
+          <w:szCs w:val="21"/>
+        </w:rPr>
+        <w:t xml:space="preserve"> Flex Box</w:t>
+      </w:r>
+      <w:r>
+        <w:rPr>
+          <w:rFonts w:ascii="Arial" w:eastAsia="Arial" w:hAnsi="Arial" w:cs="Arial"/>
+          <w:sz w:val="21"/>
+          <w:szCs w:val="21"/>
+        </w:rPr>
+        <w:t xml:space="preserve">, </w:t>
+      </w:r>
+      <w:r>
+        <w:rPr>
+          <w:rFonts w:ascii="Arial" w:eastAsia="Arial" w:hAnsi="Arial" w:cs="Arial"/>
+          <w:sz w:val="21"/>
+          <w:szCs w:val="21"/>
+        </w:rPr>
+        <w:t xml:space="preserve">Deploy it with </w:t>
+      </w:r>
+      <w:proofErr w:type="spellStart"/>
+      <w:r>
+        <w:rPr>
+          <w:rFonts w:ascii="Arial" w:eastAsia="Arial" w:hAnsi="Arial" w:cs="Arial"/>
+          <w:sz w:val="21"/>
+          <w:szCs w:val="21"/>
+        </w:rPr>
+        <w:t>r</w:t>
+      </w:r>
+      <w:r>
+        <w:rPr>
+          <w:rFonts w:ascii="Arial" w:eastAsia="Arial" w:hAnsi="Arial" w:cs="Arial"/>
+          <w:sz w:val="21"/>
+          <w:szCs w:val="21"/>
+        </w:rPr>
+        <w:t>ealtime</w:t>
+      </w:r>
+      <w:proofErr w:type="spellEnd"/>
+      <w:r>
+        <w:rPr>
+          <w:rFonts w:ascii="Arial" w:eastAsia="Arial" w:hAnsi="Arial" w:cs="Arial"/>
+          <w:sz w:val="21"/>
+          <w:szCs w:val="21"/>
+        </w:rPr>
+        <w:t xml:space="preserve"> DB(firebase)</w:t>
+      </w:r>
+      <w:r>
+        <w:rPr>
+          <w:rFonts w:ascii="Arial" w:eastAsia="Arial" w:hAnsi="Arial" w:cs="Arial"/>
+          <w:sz w:val="21"/>
+          <w:szCs w:val="21"/>
+        </w:rPr>
+        <w:t>.</w:t>
       </w:r>
     </w:p>
     <w:p>
@@ -4743,19 +4956,6 @@
     </w:p>
     <w:p>
       <w:pPr>
-        <w:tabs>
-          <w:tab w:val="left" w:pos="630"/>
-          <w:tab w:val="left" w:pos="900"/>
-        </w:tabs>
-        <w:rPr>
-          <w:rFonts w:ascii="Arial" w:eastAsia="Arial" w:hAnsi="Arial" w:cs="Arial"/>
-          <w:sz w:val="21"/>
-          <w:szCs w:val="21"/>
-        </w:rPr>
-      </w:pPr>
-    </w:p>
-    <w:p>
-      <w:pPr>
         <w:pBdr>
           <w:bottom w:val="single" w:sz="6" w:space="1" w:color="000000"/>
         </w:pBdr>
@@ -4782,7 +4982,6 @@
         <w:rPr>
           <w:rFonts w:ascii="Arial" w:eastAsia="Arial" w:hAnsi="Arial" w:cs="Arial"/>
           <w:b/>
-          <w:color w:val="404040"/>
           <w:sz w:val="22"/>
           <w:szCs w:val="22"/>
         </w:rPr>
@@ -4791,7 +4990,6 @@
         <w:rPr>
           <w:rFonts w:ascii="Arial" w:eastAsia="Arial" w:hAnsi="Arial" w:cs="Arial"/>
           <w:b/>
-          <w:color w:val="404040"/>
           <w:sz w:val="22"/>
           <w:szCs w:val="22"/>
         </w:rPr>
@@ -4887,41 +5085,6 @@
         </w:rPr>
         <w:t>Watching Movies</w:t>
       </w:r>
-    </w:p>
-    <w:p>
-      <w:pPr>
-        <w:rPr>
-          <w:color w:val="000000"/>
-          <w:sz w:val="30"/>
-          <w:szCs w:val="30"/>
-        </w:rPr>
-      </w:pPr>
-    </w:p>
-    <w:p>
-      <w:pPr>
-        <w:tabs>
-          <w:tab w:val="left" w:pos="630"/>
-          <w:tab w:val="left" w:pos="900"/>
-        </w:tabs>
-        <w:rPr>
-          <w:rFonts w:ascii="Arial" w:eastAsia="Arial" w:hAnsi="Arial" w:cs="Arial"/>
-          <w:sz w:val="21"/>
-          <w:szCs w:val="21"/>
-        </w:rPr>
-      </w:pPr>
-    </w:p>
-    <w:p>
-      <w:pPr>
-        <w:tabs>
-          <w:tab w:val="left" w:pos="630"/>
-          <w:tab w:val="left" w:pos="900"/>
-        </w:tabs>
-        <w:rPr>
-          <w:rFonts w:ascii="Arial" w:eastAsia="Arial" w:hAnsi="Arial" w:cs="Arial"/>
-          <w:sz w:val="21"/>
-          <w:szCs w:val="21"/>
-        </w:rPr>
-      </w:pPr>
     </w:p>
     <w:sectPr>
       <w:pgSz w:w="12240" w:h="15840"/>
@@ -5975,6 +6138,33 @@
       <w:contextualSpacing/>
     </w:pPr>
   </w:style>
+  <w:style w:type="paragraph" w:styleId="BalloonText">
+    <w:name w:val="Balloon Text"/>
+    <w:basedOn w:val="Normal"/>
+    <w:link w:val="BalloonTextChar"/>
+    <w:uiPriority w:val="99"/>
+    <w:semiHidden/>
+    <w:unhideWhenUsed/>
+    <w:rsid w:val="0047420E"/>
+    <w:rPr>
+      <w:rFonts w:ascii="Segoe UI" w:hAnsi="Segoe UI" w:cs="Segoe UI"/>
+      <w:sz w:val="18"/>
+      <w:szCs w:val="18"/>
+    </w:rPr>
+  </w:style>
+  <w:style w:type="character" w:customStyle="1" w:styleId="BalloonTextChar">
+    <w:name w:val="Balloon Text Char"/>
+    <w:basedOn w:val="DefaultParagraphFont"/>
+    <w:link w:val="BalloonText"/>
+    <w:uiPriority w:val="99"/>
+    <w:semiHidden/>
+    <w:rsid w:val="0047420E"/>
+    <w:rPr>
+      <w:rFonts w:ascii="Segoe UI" w:hAnsi="Segoe UI" w:cs="Segoe UI"/>
+      <w:sz w:val="18"/>
+      <w:szCs w:val="18"/>
+    </w:rPr>
+  </w:style>
 </w:styles>
 </file>
 

</xml_diff>

<commit_message>
Updated code on timestamp:   18-06-2021 -  2:52:56.53
</commit_message>
<xml_diff>
--- a/1.References/Beat_ATS.docx
+++ b/1.References/Beat_ATS.docx
@@ -272,7 +272,7 @@
           <w:sz w:val="21"/>
           <w:szCs w:val="21"/>
         </w:rPr>
-        <w:t xml:space="preserve"> Analyst,</w:t>
+        <w:t xml:space="preserve"> Analyst</w:t>
       </w:r>
       <w:r>
         <w:rPr>
@@ -356,7 +356,47 @@
           <w:sz w:val="21"/>
           <w:szCs w:val="21"/>
         </w:rPr>
-        <w:t xml:space="preserve">Actively involved in research, design and analysis of </w:t>
+        <w:t xml:space="preserve">Actively involved in </w:t>
+      </w:r>
+      <w:bookmarkStart w:id="0" w:name="_GoBack"/>
+      <w:r>
+        <w:rPr>
+          <w:rFonts w:ascii="Arial" w:eastAsia="Arial" w:hAnsi="Arial" w:cs="Arial"/>
+          <w:b/>
+          <w:color w:val="000000"/>
+          <w:sz w:val="21"/>
+          <w:szCs w:val="21"/>
+        </w:rPr>
+        <w:t>Research, Design and A</w:t>
+      </w:r>
+      <w:r>
+        <w:rPr>
+          <w:rFonts w:ascii="Arial" w:eastAsia="Arial" w:hAnsi="Arial" w:cs="Arial"/>
+          <w:b/>
+          <w:color w:val="000000"/>
+          <w:sz w:val="21"/>
+          <w:szCs w:val="21"/>
+        </w:rPr>
+        <w:t>nalysis</w:t>
+      </w:r>
+      <w:r>
+        <w:rPr>
+          <w:rFonts w:ascii="Arial" w:eastAsia="Arial" w:hAnsi="Arial" w:cs="Arial"/>
+          <w:color w:val="000000"/>
+          <w:sz w:val="21"/>
+          <w:szCs w:val="21"/>
+        </w:rPr>
+        <w:t xml:space="preserve"> </w:t>
+      </w:r>
+      <w:bookmarkEnd w:id="0"/>
+      <w:r>
+        <w:rPr>
+          <w:rFonts w:ascii="Arial" w:eastAsia="Arial" w:hAnsi="Arial" w:cs="Arial"/>
+          <w:color w:val="000000"/>
+          <w:sz w:val="21"/>
+          <w:szCs w:val="21"/>
+        </w:rPr>
+        <w:t xml:space="preserve">of </w:t>
       </w:r>
       <w:r>
         <w:rPr>
@@ -1567,7 +1607,15 @@
           <w:szCs w:val="21"/>
         </w:rPr>
         <w:tab/>
-        <w:t>Jun 2016 – Jun 2017</w:t>
+      </w:r>
+      <w:r>
+        <w:rPr>
+          <w:rFonts w:ascii="Arial" w:eastAsia="Arial" w:hAnsi="Arial" w:cs="Arial"/>
+          <w:i/>
+          <w:sz w:val="21"/>
+          <w:szCs w:val="21"/>
+        </w:rPr>
+        <w:t>Mar 2020 - Present</w:t>
       </w:r>
     </w:p>
     <w:p>
@@ -1851,7 +1899,15 @@
           <w:szCs w:val="21"/>
         </w:rPr>
         <w:tab/>
-        <w:t>Jun 2016 – Jun 2017</w:t>
+      </w:r>
+      <w:r>
+        <w:rPr>
+          <w:rFonts w:ascii="Arial" w:eastAsia="Arial" w:hAnsi="Arial" w:cs="Arial"/>
+          <w:i/>
+          <w:sz w:val="21"/>
+          <w:szCs w:val="21"/>
+        </w:rPr>
+        <w:t>Mar 2020 - Present</w:t>
       </w:r>
     </w:p>
     <w:p>
@@ -2122,7 +2178,15 @@
           <w:szCs w:val="21"/>
         </w:rPr>
         <w:tab/>
-        <w:t>Jun 2016 – Jun 2017</w:t>
+      </w:r>
+      <w:r>
+        <w:rPr>
+          <w:rFonts w:ascii="Arial" w:eastAsia="Arial" w:hAnsi="Arial" w:cs="Arial"/>
+          <w:i/>
+          <w:sz w:val="21"/>
+          <w:szCs w:val="21"/>
+        </w:rPr>
+        <w:t>Mar 2020 - Present</w:t>
       </w:r>
     </w:p>
     <w:p>
@@ -2359,7 +2423,51 @@
           <w:szCs w:val="21"/>
         </w:rPr>
         <w:tab/>
-        <w:t>Jun 2016 – Jun 2017</w:t>
+      </w:r>
+      <w:r>
+        <w:rPr>
+          <w:rFonts w:ascii="Arial" w:eastAsia="Arial" w:hAnsi="Arial" w:cs="Arial"/>
+          <w:i/>
+          <w:sz w:val="21"/>
+          <w:szCs w:val="21"/>
+        </w:rPr>
+        <w:t>Mar</w:t>
+      </w:r>
+      <w:r>
+        <w:rPr>
+          <w:rFonts w:ascii="Arial" w:eastAsia="Arial" w:hAnsi="Arial" w:cs="Arial"/>
+          <w:i/>
+          <w:sz w:val="21"/>
+          <w:szCs w:val="21"/>
+        </w:rPr>
+        <w:t xml:space="preserve"> </w:t>
+      </w:r>
+      <w:r>
+        <w:rPr>
+          <w:rFonts w:ascii="Arial" w:eastAsia="Arial" w:hAnsi="Arial" w:cs="Arial"/>
+          <w:i/>
+          <w:sz w:val="21"/>
+          <w:szCs w:val="21"/>
+        </w:rPr>
+        <w:t>2020</w:t>
+      </w:r>
+      <w:r>
+        <w:rPr>
+          <w:rFonts w:ascii="Arial" w:eastAsia="Arial" w:hAnsi="Arial" w:cs="Arial"/>
+          <w:i/>
+          <w:sz w:val="21"/>
+          <w:szCs w:val="21"/>
+        </w:rPr>
+        <w:t xml:space="preserve"> – </w:t>
+      </w:r>
+      <w:r>
+        <w:rPr>
+          <w:rFonts w:ascii="Arial" w:eastAsia="Arial" w:hAnsi="Arial" w:cs="Arial"/>
+          <w:i/>
+          <w:sz w:val="21"/>
+          <w:szCs w:val="21"/>
+        </w:rPr>
+        <w:t>Present</w:t>
       </w:r>
     </w:p>
     <w:p>
@@ -3920,15 +4028,7 @@
           <w:sz w:val="21"/>
           <w:szCs w:val="21"/>
         </w:rPr>
-        <w:t xml:space="preserve">) </w:t>
-      </w:r>
-      <w:r>
-        <w:rPr>
-          <w:rFonts w:ascii="Arial" w:eastAsia="Arial" w:hAnsi="Arial" w:cs="Arial"/>
-          <w:sz w:val="21"/>
-          <w:szCs w:val="21"/>
-        </w:rPr>
-        <w:t>.</w:t>
+        <w:t>) .</w:t>
       </w:r>
       <w:proofErr w:type="gramEnd"/>
       <w:r>
@@ -3939,7 +4039,6 @@
         </w:rPr>
         <w:t xml:space="preserve"> </w:t>
       </w:r>
-      <w:bookmarkStart w:id="0" w:name="_GoBack"/>
       <w:r>
         <w:rPr>
           <w:rFonts w:ascii="Arial" w:eastAsia="Arial" w:hAnsi="Arial" w:cs="Arial"/>
@@ -3949,7 +4048,6 @@
         </w:rPr>
         <w:t>React Context API</w:t>
       </w:r>
-      <w:bookmarkEnd w:id="0"/>
       <w:r>
         <w:rPr>
           <w:rFonts w:ascii="Arial" w:eastAsia="Arial" w:hAnsi="Arial" w:cs="Arial"/>
@@ -3974,23 +4072,7 @@
           <w:sz w:val="21"/>
           <w:szCs w:val="21"/>
         </w:rPr>
-        <w:t>) &amp; React Router</w:t>
-      </w:r>
-      <w:r>
-        <w:rPr>
-          <w:rFonts w:ascii="Arial" w:eastAsia="Arial" w:hAnsi="Arial" w:cs="Arial"/>
-          <w:sz w:val="21"/>
-          <w:szCs w:val="21"/>
-        </w:rPr>
-        <w:t xml:space="preserve">, </w:t>
-      </w:r>
-      <w:r>
-        <w:rPr>
-          <w:rFonts w:ascii="Arial" w:eastAsia="Arial" w:hAnsi="Arial" w:cs="Arial"/>
-          <w:sz w:val="21"/>
-          <w:szCs w:val="21"/>
-        </w:rPr>
-        <w:t xml:space="preserve">Material </w:t>
+        <w:t xml:space="preserve">) &amp; React Router, Material </w:t>
       </w:r>
       <w:proofErr w:type="gramStart"/>
       <w:r>
@@ -3999,15 +4081,7 @@
           <w:sz w:val="21"/>
           <w:szCs w:val="21"/>
         </w:rPr>
-        <w:t>U</w:t>
-      </w:r>
-      <w:r>
-        <w:rPr>
-          <w:rFonts w:ascii="Arial" w:eastAsia="Arial" w:hAnsi="Arial" w:cs="Arial"/>
-          <w:sz w:val="21"/>
-          <w:szCs w:val="21"/>
-        </w:rPr>
-        <w:t>I(</w:t>
+        <w:t>UI(</w:t>
       </w:r>
       <w:proofErr w:type="spellStart"/>
       <w:proofErr w:type="gramEnd"/>
@@ -4026,15 +4100,7 @@
           <w:sz w:val="21"/>
           <w:szCs w:val="21"/>
         </w:rPr>
-        <w:t xml:space="preserve"> it look elegant)</w:t>
-      </w:r>
-      <w:r>
-        <w:rPr>
-          <w:rFonts w:ascii="Arial" w:eastAsia="Arial" w:hAnsi="Arial" w:cs="Arial"/>
-          <w:sz w:val="21"/>
-          <w:szCs w:val="21"/>
-        </w:rPr>
-        <w:t>,</w:t>
+        <w:t xml:space="preserve"> it look elegant),</w:t>
       </w:r>
       <w:r>
         <w:rPr>
@@ -4068,31 +4134,7 @@
           <w:sz w:val="21"/>
           <w:szCs w:val="21"/>
         </w:rPr>
-        <w:t xml:space="preserve"> variables</w:t>
-      </w:r>
-      <w:r>
-        <w:rPr>
-          <w:rFonts w:ascii="Arial" w:eastAsia="Arial" w:hAnsi="Arial" w:cs="Arial"/>
-          <w:sz w:val="21"/>
-          <w:szCs w:val="21"/>
-        </w:rPr>
-        <w:t>,</w:t>
-      </w:r>
-      <w:r>
-        <w:rPr>
-          <w:rFonts w:ascii="Arial" w:eastAsia="Arial" w:hAnsi="Arial" w:cs="Arial"/>
-          <w:sz w:val="21"/>
-          <w:szCs w:val="21"/>
-        </w:rPr>
-        <w:t xml:space="preserve"> Flex Box</w:t>
-      </w:r>
-      <w:r>
-        <w:rPr>
-          <w:rFonts w:ascii="Arial" w:eastAsia="Arial" w:hAnsi="Arial" w:cs="Arial"/>
-          <w:sz w:val="21"/>
-          <w:szCs w:val="21"/>
-        </w:rPr>
-        <w:t xml:space="preserve">, </w:t>
+        <w:t xml:space="preserve"> variables, Flex Box, </w:t>
       </w:r>
       <w:r>
         <w:rPr>

</xml_diff>